<commit_message>
Updating roles and responsibilities
</commit_message>
<xml_diff>
--- a/Documentation/4.0 Planning/Roles_Responsibilities.docx
+++ b/Documentation/4.0 Planning/Roles_Responsibilities.docx
@@ -1,6 +1,6 @@
 
 <file path=word/document.xml><?xml version="1.0" encoding="utf-8"?>
-<w:document xmlns:wpc="http://schemas.microsoft.com/office/word/2010/wordprocessingCanvas" xmlns:mc="http://schemas.openxmlformats.org/markup-compatibility/2006" xmlns:o="urn:schemas-microsoft-com:office:office" xmlns:r="http://schemas.openxmlformats.org/officeDocument/2006/relationships" xmlns:m="http://schemas.openxmlformats.org/officeDocument/2006/math" xmlns:v="urn:schemas-microsoft-com:vml" xmlns:wp14="http://schemas.microsoft.com/office/word/2010/wordprocessingDrawing" xmlns:wp="http://schemas.openxmlformats.org/drawingml/2006/wordprocessingDrawing" xmlns:w10="urn:schemas-microsoft-com:office:word" xmlns:w="http://schemas.openxmlformats.org/wordprocessingml/2006/main" xmlns:w14="http://schemas.microsoft.com/office/word/2010/wordml" xmlns:w15="http://schemas.microsoft.com/office/word/2012/wordml" xmlns:wpg="http://schemas.microsoft.com/office/word/2010/wordprocessingGroup" xmlns:wpi="http://schemas.microsoft.com/office/word/2010/wordprocessingInk" xmlns:wne="http://schemas.microsoft.com/office/word/2006/wordml" xmlns:wps="http://schemas.microsoft.com/office/word/2010/wordprocessingShape" mc:Ignorable="w14 w15 wp14">
+<w:document xmlns:wpc="http://schemas.microsoft.com/office/word/2010/wordprocessingCanvas" xmlns:mo="http://schemas.microsoft.com/office/mac/office/2008/main" xmlns:mc="http://schemas.openxmlformats.org/markup-compatibility/2006" xmlns:mv="urn:schemas-microsoft-com:mac:vml" xmlns:o="urn:schemas-microsoft-com:office:office" xmlns:r="http://schemas.openxmlformats.org/officeDocument/2006/relationships" xmlns:m="http://schemas.openxmlformats.org/officeDocument/2006/math" xmlns:v="urn:schemas-microsoft-com:vml" xmlns:wp14="http://schemas.microsoft.com/office/word/2010/wordprocessingDrawing" xmlns:wp="http://schemas.openxmlformats.org/drawingml/2006/wordprocessingDrawing" xmlns:w10="urn:schemas-microsoft-com:office:word" xmlns:w="http://schemas.openxmlformats.org/wordprocessingml/2006/main" xmlns:w14="http://schemas.microsoft.com/office/word/2010/wordml" xmlns:wpg="http://schemas.microsoft.com/office/word/2010/wordprocessingGroup" xmlns:wpi="http://schemas.microsoft.com/office/word/2010/wordprocessingInk" xmlns:wne="http://schemas.microsoft.com/office/word/2006/wordml" xmlns:wps="http://schemas.microsoft.com/office/word/2010/wordprocessingShape" mc:Ignorable="w14 wp14">
   <w:body>
     <w:sdt>
       <w:sdtPr>
@@ -10,12 +10,12 @@
           <w:docPartUnique/>
         </w:docPartObj>
       </w:sdtPr>
+      <w:sdtEndPr/>
       <w:sdtContent>
         <w:p>
           <w:r>
             <w:rPr>
               <w:noProof/>
-              <w:lang w:eastAsia="en-GB"/>
             </w:rPr>
             <w:drawing>
               <wp:anchor distT="0" distB="0" distL="114300" distR="114300" simplePos="0" relativeHeight="251660288" behindDoc="1" locked="0" layoutInCell="1" allowOverlap="1" wp14:anchorId="2F8E7846" wp14:editId="07A8E468">
@@ -51,7 +51,7 @@
                         </pic:cNvPicPr>
                       </pic:nvPicPr>
                       <pic:blipFill>
-                        <a:blip r:embed="rId8" cstate="print">
+                        <a:blip r:embed="rId9" cstate="print">
                           <a:extLst>
                             <a:ext uri="{28A0092B-C50C-407E-A947-70E740481C1C}">
                               <a14:useLocalDpi xmlns:a14="http://schemas.microsoft.com/office/drawing/2010/main" val="0"/>
@@ -91,7 +91,6 @@
           <w:r>
             <w:rPr>
               <w:noProof/>
-              <w:lang w:eastAsia="en-GB"/>
             </w:rPr>
             <w:drawing>
               <wp:anchor distT="0" distB="0" distL="114300" distR="114300" simplePos="0" relativeHeight="251656192" behindDoc="1" locked="0" layoutInCell="1" allowOverlap="1" wp14:anchorId="754F2E7D" wp14:editId="79B760E6">
@@ -127,7 +126,7 @@
                         </pic:cNvPicPr>
                       </pic:nvPicPr>
                       <pic:blipFill>
-                        <a:blip r:embed="rId9" cstate="print">
+                        <a:blip r:embed="rId10" cstate="print">
                           <a:extLst>
                             <a:ext uri="{28A0092B-C50C-407E-A947-70E740481C1C}">
                               <a14:useLocalDpi xmlns:a14="http://schemas.microsoft.com/office/drawing/2010/main" val="0"/>
@@ -207,6 +206,7 @@
                     <w:dataBinding w:prefixMappings="xmlns:ns0='http://purl.org/dc/elements/1.1/' xmlns:ns1='http://schemas.openxmlformats.org/package/2006/metadata/core-properties' " w:xpath="/ns1:coreProperties[1]/ns1:contentStatus[1]" w:storeItemID="{6C3C8BC8-F283-45AE-878A-BAB7291924A1}"/>
                     <w:text/>
                   </w:sdtPr>
+                  <w:sdtEndPr/>
                   <w:sdtContent>
                     <w:r>
                       <w:rPr>
@@ -235,7 +235,7 @@
                   <w:rPr>
                     <w:color w:val="4F81BD" w:themeColor="accent1"/>
                   </w:rPr>
-                  <w:t>Ben McGregor</w:t>
+                  <w:t>Stephen Tate</w:t>
                 </w:r>
               </w:p>
               <w:p>
@@ -256,13 +256,13 @@
                   <w:rPr>
                     <w:color w:val="4F81BD" w:themeColor="accent1"/>
                   </w:rPr>
-                  <w:t xml:space="preserve"> </w:t>
+                  <w:t xml:space="preserve"> 01/04</w:t>
                 </w:r>
                 <w:r>
                   <w:rPr>
                     <w:color w:val="4F81BD" w:themeColor="accent1"/>
                   </w:rPr>
-                  <w:t>29/03/2015</w:t>
+                  <w:t>/2015</w:t>
                 </w:r>
               </w:p>
             </w:tc>
@@ -302,6 +302,7 @@
                   <w:dataBinding w:prefixMappings="xmlns:ns0='http://schemas.openxmlformats.org/package/2006/metadata/core-properties' xmlns:ns1='http://purl.org/dc/elements/1.1/'" w:xpath="/ns0:coreProperties[1]/ns1:title[1]" w:storeItemID="{6C3C8BC8-F283-45AE-878A-BAB7291924A1}"/>
                   <w:text/>
                 </w:sdtPr>
+                <w:sdtEndPr/>
                 <w:sdtContent>
                   <w:p>
                     <w:pPr>
@@ -347,6 +348,7 @@
                   <w:calendar w:val="gregorian"/>
                 </w:date>
               </w:sdtPr>
+              <w:sdtEndPr/>
               <w:sdtContent>
                 <w:tc>
                   <w:tcPr>
@@ -388,6 +390,7 @@
                   <w:right w:w="115" w:type="dxa"/>
                 </w:tcMar>
               </w:tcPr>
+              <w:bookmarkStart w:id="0" w:name="_GoBack" w:displacedByCustomXml="next"/>
               <w:sdt>
                 <w:sdtPr>
                   <w:rPr>
@@ -403,6 +406,7 @@
                   <w:dataBinding w:prefixMappings="xmlns:ns0='http://purl.org/dc/elements/1.1/' xmlns:ns1='http://schemas.openxmlformats.org/package/2006/metadata/core-properties' " w:xpath="/ns1:coreProperties[1]/ns0:creator[1]" w:storeItemID="{6C3C8BC8-F283-45AE-878A-BAB7291924A1}"/>
                   <w:text/>
                 </w:sdtPr>
+                <w:sdtEndPr/>
                 <w:sdtContent>
                   <w:p>
                     <w:pPr>
@@ -447,6 +451,7 @@
                   <w:dataBinding w:prefixMappings="xmlns:ns0='http://purl.org/dc/elements/1.1/' xmlns:ns1='http://schemas.openxmlformats.org/package/2006/metadata/core-properties' " w:xpath="/ns1:coreProperties[1]/ns0:description[1]" w:storeItemID="{6C3C8BC8-F283-45AE-878A-BAB7291924A1}"/>
                   <w:text w:multiLine="1"/>
                 </w:sdtPr>
+                <w:sdtEndPr/>
                 <w:sdtContent>
                   <w:p>
                     <w:pPr>
@@ -477,15 +482,7 @@
                         <w:sz w:val="24"/>
                         <w:szCs w:val="24"/>
                       </w:rPr>
-                      <w:t>Supervisor: Yang He</w:t>
-                    </w:r>
-                    <w:r>
-                      <w:rPr>
-                        <w:rFonts w:asciiTheme="majorHAnsi" w:eastAsiaTheme="majorEastAsia" w:hAnsiTheme="majorHAnsi" w:cstheme="majorBidi"/>
-                        <w:sz w:val="24"/>
-                        <w:szCs w:val="24"/>
-                      </w:rPr>
-                      <w:t xml:space="preserve"> </w:t>
+                      <w:t xml:space="preserve">Supervisor: Yang He </w:t>
                     </w:r>
                   </w:p>
                 </w:sdtContent>
@@ -524,6 +521,7 @@
         <w:br w:type="page"/>
       </w:r>
     </w:p>
+    <w:bookmarkEnd w:id="0"/>
     <w:p>
       <w:pPr>
         <w:pStyle w:val="Title"/>
@@ -760,16 +758,7 @@
           <w:rFonts w:asciiTheme="majorHAnsi" w:hAnsiTheme="majorHAnsi"/>
           <w:sz w:val="22"/>
         </w:rPr>
-        <w:t>team</w:t>
-      </w:r>
-      <w:bookmarkStart w:id="0" w:name="_GoBack"/>
-      <w:bookmarkEnd w:id="0"/>
-      <w:r>
-        <w:rPr>
-          <w:rFonts w:asciiTheme="majorHAnsi" w:hAnsiTheme="majorHAnsi"/>
-          <w:sz w:val="22"/>
-        </w:rPr>
-        <w:t>’s</w:t>
+        <w:t>team’s</w:t>
       </w:r>
       <w:r>
         <w:rPr>
@@ -940,7 +929,31 @@
         <w:rPr>
           <w:rFonts w:asciiTheme="minorHAnsi" w:hAnsiTheme="minorHAnsi"/>
         </w:rPr>
-        <w:t xml:space="preserve"> - Risk and Test Manager </w:t>
+        <w:t xml:space="preserve"> </w:t>
+      </w:r>
+      <w:r>
+        <w:rPr>
+          <w:rFonts w:asciiTheme="minorHAnsi" w:hAnsiTheme="minorHAnsi"/>
+        </w:rPr>
+        <w:t>–</w:t>
+      </w:r>
+      <w:r>
+        <w:rPr>
+          <w:rFonts w:asciiTheme="minorHAnsi" w:hAnsiTheme="minorHAnsi"/>
+        </w:rPr>
+        <w:t xml:space="preserve"> </w:t>
+      </w:r>
+      <w:r>
+        <w:rPr>
+          <w:rFonts w:asciiTheme="minorHAnsi" w:hAnsiTheme="minorHAnsi"/>
+        </w:rPr>
+        <w:t xml:space="preserve">Security, </w:t>
+      </w:r>
+      <w:r>
+        <w:rPr>
+          <w:rFonts w:asciiTheme="minorHAnsi" w:hAnsiTheme="minorHAnsi"/>
+        </w:rPr>
+        <w:t xml:space="preserve">Risk and Test Manager </w:t>
       </w:r>
     </w:p>
     <w:p>
@@ -955,7 +968,44 @@
           <w:rFonts w:asciiTheme="majorHAnsi" w:hAnsiTheme="majorHAnsi"/>
           <w:sz w:val="22"/>
         </w:rPr>
-        <w:t>The test manager is responsible for verifying all test cases are complete and test the desired functionality completely. Also, they are responsible to ensure that all tests are performed correctly and accurately. The test manager must verify and sign all test cases before any functionality is able to be added into a version of software that is suitable for release.</w:t>
+        <w:t>The Security and Risk manager is responsible for ensuring that the work that is produced is secure from the viewpoint of all stakeholders of the project. Including the identification and appropriate mitigation of vulnerabilities. As well as this, they are responsible for the identification, tracking and appropriate follow up of all risks to the project.</w:t>
+      </w:r>
+    </w:p>
+    <w:p>
+      <w:pPr>
+        <w:rPr>
+          <w:rFonts w:asciiTheme="majorHAnsi" w:hAnsiTheme="majorHAnsi"/>
+          <w:sz w:val="22"/>
+        </w:rPr>
+      </w:pPr>
+    </w:p>
+    <w:p>
+      <w:pPr>
+        <w:rPr>
+          <w:rFonts w:asciiTheme="majorHAnsi" w:hAnsiTheme="majorHAnsi"/>
+          <w:sz w:val="22"/>
+        </w:rPr>
+      </w:pPr>
+      <w:r>
+        <w:rPr>
+          <w:rFonts w:asciiTheme="majorHAnsi" w:hAnsiTheme="majorHAnsi"/>
+          <w:sz w:val="22"/>
+        </w:rPr>
+        <w:t xml:space="preserve">The test manager is responsible for verifying all test cases are complete and test the desired functionality completely. Also, they are responsible to ensure that all tests are performed correctly and accurately. The test manager must verify and sign all test cases before any functionality </w:t>
+      </w:r>
+      <w:r>
+        <w:rPr>
+          <w:rFonts w:asciiTheme="majorHAnsi" w:hAnsiTheme="majorHAnsi"/>
+          <w:sz w:val="22"/>
+        </w:rPr>
+        <w:t>can</w:t>
+      </w:r>
+      <w:r>
+        <w:rPr>
+          <w:rFonts w:asciiTheme="majorHAnsi" w:hAnsiTheme="majorHAnsi"/>
+          <w:sz w:val="22"/>
+        </w:rPr>
+        <w:t xml:space="preserve"> be added into a version of software that is suitable for release.</w:t>
       </w:r>
     </w:p>
     <w:p>
@@ -1047,7 +1097,7 @@
         </w:rPr>
         <w:t xml:space="preserve">(Online) Available at: </w:t>
       </w:r>
-      <w:hyperlink r:id="rId10" w:history="1">
+      <w:hyperlink r:id="rId11" w:history="1">
         <w:r>
           <w:rPr>
             <w:rStyle w:val="Hyperlink"/>
@@ -1100,7 +1150,7 @@
         </w:rPr>
         <w:t xml:space="preserve">(Online) Available at: </w:t>
       </w:r>
-      <w:hyperlink r:id="rId11" w:history="1">
+      <w:hyperlink r:id="rId12" w:history="1">
         <w:r>
           <w:rPr>
             <w:rStyle w:val="Hyperlink"/>
@@ -1109,27 +1159,7 @@
             <w:szCs w:val="20"/>
             <w:lang w:val="en-GB"/>
           </w:rPr>
-          <w:t>https://c</w:t>
-        </w:r>
-        <w:r>
-          <w:rPr>
-            <w:rStyle w:val="Hyperlink"/>
-            <w:rFonts w:asciiTheme="majorHAnsi" w:eastAsia="Times New Roman" w:hAnsiTheme="majorHAnsi" w:cs="Times New Roman"/>
-            <w:sz w:val="22"/>
-            <w:szCs w:val="20"/>
-            <w:lang w:val="en-GB"/>
-          </w:rPr>
-          <w:t>o</w:t>
-        </w:r>
-        <w:r>
-          <w:rPr>
-            <w:rStyle w:val="Hyperlink"/>
-            <w:rFonts w:asciiTheme="majorHAnsi" w:eastAsia="Times New Roman" w:hAnsiTheme="majorHAnsi" w:cs="Times New Roman"/>
-            <w:sz w:val="22"/>
-            <w:szCs w:val="20"/>
-            <w:lang w:val="en-GB"/>
-          </w:rPr>
-          <w:t>nfluence.cornell.edu/display/KFS/QA+Team+Roles+and+Responsibilities</w:t>
+          <w:t>https://confluence.cornell.edu/display/KFS/QA+Team+Roles+and+Responsibilities</w:t>
         </w:r>
       </w:hyperlink>
       <w:r>
@@ -1139,20 +1169,11 @@
           <w:szCs w:val="20"/>
           <w:lang w:val="en-GB"/>
         </w:rPr>
-        <w:t xml:space="preserve"> </w:t>
-      </w:r>
-      <w:r>
-        <w:rPr>
-          <w:rFonts w:asciiTheme="majorHAnsi" w:eastAsia="Times New Roman" w:hAnsiTheme="majorHAnsi" w:cs="Times New Roman"/>
-          <w:sz w:val="22"/>
-          <w:szCs w:val="20"/>
-          <w:lang w:val="en-GB"/>
-        </w:rPr>
-        <w:t>(Last accessed: 27 September 2014)</w:t>
+        <w:t xml:space="preserve"> (Last accessed: 27 September 2014)</w:t>
       </w:r>
     </w:p>
     <w:sectPr>
-      <w:footerReference w:type="default" r:id="rId12"/>
+      <w:footerReference w:type="default" r:id="rId13"/>
       <w:pgSz w:w="11900" w:h="16840"/>
       <w:pgMar w:top="1440" w:right="1800" w:bottom="1440" w:left="1800" w:header="708" w:footer="708" w:gutter="0"/>
       <w:pgNumType w:start="0"/>
@@ -1165,7 +1186,7 @@
 </file>
 
 <file path=word/endnotes.xml><?xml version="1.0" encoding="utf-8"?>
-<w:endnotes xmlns:wpc="http://schemas.microsoft.com/office/word/2010/wordprocessingCanvas" xmlns:mc="http://schemas.openxmlformats.org/markup-compatibility/2006" xmlns:o="urn:schemas-microsoft-com:office:office" xmlns:r="http://schemas.openxmlformats.org/officeDocument/2006/relationships" xmlns:m="http://schemas.openxmlformats.org/officeDocument/2006/math" xmlns:v="urn:schemas-microsoft-com:vml" xmlns:wp14="http://schemas.microsoft.com/office/word/2010/wordprocessingDrawing" xmlns:wp="http://schemas.openxmlformats.org/drawingml/2006/wordprocessingDrawing" xmlns:w10="urn:schemas-microsoft-com:office:word" xmlns:w="http://schemas.openxmlformats.org/wordprocessingml/2006/main" xmlns:w14="http://schemas.microsoft.com/office/word/2010/wordml" xmlns:w15="http://schemas.microsoft.com/office/word/2012/wordml" xmlns:wpg="http://schemas.microsoft.com/office/word/2010/wordprocessingGroup" xmlns:wpi="http://schemas.microsoft.com/office/word/2010/wordprocessingInk" xmlns:wne="http://schemas.microsoft.com/office/word/2006/wordml" xmlns:wps="http://schemas.microsoft.com/office/word/2010/wordprocessingShape" mc:Ignorable="w14 w15 wp14">
+<w:endnotes xmlns:wpc="http://schemas.microsoft.com/office/word/2010/wordprocessingCanvas" xmlns:mo="http://schemas.microsoft.com/office/mac/office/2008/main" xmlns:mc="http://schemas.openxmlformats.org/markup-compatibility/2006" xmlns:mv="urn:schemas-microsoft-com:mac:vml" xmlns:o="urn:schemas-microsoft-com:office:office" xmlns:r="http://schemas.openxmlformats.org/officeDocument/2006/relationships" xmlns:m="http://schemas.openxmlformats.org/officeDocument/2006/math" xmlns:v="urn:schemas-microsoft-com:vml" xmlns:wp14="http://schemas.microsoft.com/office/word/2010/wordprocessingDrawing" xmlns:wp="http://schemas.openxmlformats.org/drawingml/2006/wordprocessingDrawing" xmlns:w10="urn:schemas-microsoft-com:office:word" xmlns:w="http://schemas.openxmlformats.org/wordprocessingml/2006/main" xmlns:w14="http://schemas.microsoft.com/office/word/2010/wordml" xmlns:wpg="http://schemas.microsoft.com/office/word/2010/wordprocessingGroup" xmlns:wpi="http://schemas.microsoft.com/office/word/2010/wordprocessingInk" xmlns:wne="http://schemas.microsoft.com/office/word/2006/wordml" xmlns:wps="http://schemas.microsoft.com/office/word/2010/wordprocessingShape" mc:Ignorable="w14 wp14">
   <w:endnote w:type="separator" w:id="-1">
     <w:p>
       <w:r>
@@ -1184,7 +1205,7 @@
 </file>
 
 <file path=word/footer1.xml><?xml version="1.0" encoding="utf-8"?>
-<w:ftr xmlns:wpc="http://schemas.microsoft.com/office/word/2010/wordprocessingCanvas" xmlns:mc="http://schemas.openxmlformats.org/markup-compatibility/2006" xmlns:o="urn:schemas-microsoft-com:office:office" xmlns:r="http://schemas.openxmlformats.org/officeDocument/2006/relationships" xmlns:m="http://schemas.openxmlformats.org/officeDocument/2006/math" xmlns:v="urn:schemas-microsoft-com:vml" xmlns:wp14="http://schemas.microsoft.com/office/word/2010/wordprocessingDrawing" xmlns:wp="http://schemas.openxmlformats.org/drawingml/2006/wordprocessingDrawing" xmlns:w10="urn:schemas-microsoft-com:office:word" xmlns:w="http://schemas.openxmlformats.org/wordprocessingml/2006/main" xmlns:w14="http://schemas.microsoft.com/office/word/2010/wordml" xmlns:w15="http://schemas.microsoft.com/office/word/2012/wordml" xmlns:wpg="http://schemas.microsoft.com/office/word/2010/wordprocessingGroup" xmlns:wpi="http://schemas.microsoft.com/office/word/2010/wordprocessingInk" xmlns:wne="http://schemas.microsoft.com/office/word/2006/wordml" xmlns:wps="http://schemas.microsoft.com/office/word/2010/wordprocessingShape" mc:Ignorable="w14 w15 wp14">
+<w:ftr xmlns:wpc="http://schemas.microsoft.com/office/word/2010/wordprocessingCanvas" xmlns:mo="http://schemas.microsoft.com/office/mac/office/2008/main" xmlns:mc="http://schemas.openxmlformats.org/markup-compatibility/2006" xmlns:mv="urn:schemas-microsoft-com:mac:vml" xmlns:o="urn:schemas-microsoft-com:office:office" xmlns:r="http://schemas.openxmlformats.org/officeDocument/2006/relationships" xmlns:m="http://schemas.openxmlformats.org/officeDocument/2006/math" xmlns:v="urn:schemas-microsoft-com:vml" xmlns:wp14="http://schemas.microsoft.com/office/word/2010/wordprocessingDrawing" xmlns:wp="http://schemas.openxmlformats.org/drawingml/2006/wordprocessingDrawing" xmlns:w10="urn:schemas-microsoft-com:office:word" xmlns:w="http://schemas.openxmlformats.org/wordprocessingml/2006/main" xmlns:w14="http://schemas.microsoft.com/office/word/2010/wordml" xmlns:wpg="http://schemas.microsoft.com/office/word/2010/wordprocessingGroup" xmlns:wpi="http://schemas.microsoft.com/office/word/2010/wordprocessingInk" xmlns:wne="http://schemas.microsoft.com/office/word/2006/wordml" xmlns:wps="http://schemas.microsoft.com/office/word/2010/wordprocessingShape" mc:Ignorable="w14 wp14">
   <w:sdt>
     <w:sdtPr>
       <w:id w:val="-1354875996"/>
@@ -1193,6 +1214,7 @@
         <w:docPartUnique/>
       </w:docPartObj>
     </w:sdtPr>
+    <w:sdtEndPr/>
     <w:sdtContent>
       <w:p>
         <w:pPr>
@@ -1238,7 +1260,7 @@
 </file>
 
 <file path=word/footnotes.xml><?xml version="1.0" encoding="utf-8"?>
-<w:footnotes xmlns:wpc="http://schemas.microsoft.com/office/word/2010/wordprocessingCanvas" xmlns:mc="http://schemas.openxmlformats.org/markup-compatibility/2006" xmlns:o="urn:schemas-microsoft-com:office:office" xmlns:r="http://schemas.openxmlformats.org/officeDocument/2006/relationships" xmlns:m="http://schemas.openxmlformats.org/officeDocument/2006/math" xmlns:v="urn:schemas-microsoft-com:vml" xmlns:wp14="http://schemas.microsoft.com/office/word/2010/wordprocessingDrawing" xmlns:wp="http://schemas.openxmlformats.org/drawingml/2006/wordprocessingDrawing" xmlns:w10="urn:schemas-microsoft-com:office:word" xmlns:w="http://schemas.openxmlformats.org/wordprocessingml/2006/main" xmlns:w14="http://schemas.microsoft.com/office/word/2010/wordml" xmlns:w15="http://schemas.microsoft.com/office/word/2012/wordml" xmlns:wpg="http://schemas.microsoft.com/office/word/2010/wordprocessingGroup" xmlns:wpi="http://schemas.microsoft.com/office/word/2010/wordprocessingInk" xmlns:wne="http://schemas.microsoft.com/office/word/2006/wordml" xmlns:wps="http://schemas.microsoft.com/office/word/2010/wordprocessingShape" mc:Ignorable="w14 w15 wp14">
+<w:footnotes xmlns:wpc="http://schemas.microsoft.com/office/word/2010/wordprocessingCanvas" xmlns:mo="http://schemas.microsoft.com/office/mac/office/2008/main" xmlns:mc="http://schemas.openxmlformats.org/markup-compatibility/2006" xmlns:mv="urn:schemas-microsoft-com:mac:vml" xmlns:o="urn:schemas-microsoft-com:office:office" xmlns:r="http://schemas.openxmlformats.org/officeDocument/2006/relationships" xmlns:m="http://schemas.openxmlformats.org/officeDocument/2006/math" xmlns:v="urn:schemas-microsoft-com:vml" xmlns:wp14="http://schemas.microsoft.com/office/word/2010/wordprocessingDrawing" xmlns:wp="http://schemas.openxmlformats.org/drawingml/2006/wordprocessingDrawing" xmlns:w10="urn:schemas-microsoft-com:office:word" xmlns:w="http://schemas.openxmlformats.org/wordprocessingml/2006/main" xmlns:w14="http://schemas.microsoft.com/office/word/2010/wordml" xmlns:wpg="http://schemas.microsoft.com/office/word/2010/wordprocessingGroup" xmlns:wpi="http://schemas.microsoft.com/office/word/2010/wordprocessingInk" xmlns:wne="http://schemas.microsoft.com/office/word/2006/wordml" xmlns:wps="http://schemas.microsoft.com/office/word/2010/wordprocessingShape" mc:Ignorable="w14 wp14">
   <w:footnote w:type="separator" w:id="-1">
     <w:p>
       <w:r>
@@ -1257,7 +1279,7 @@
 </file>
 
 <file path=word/numbering.xml><?xml version="1.0" encoding="utf-8"?>
-<w:numbering xmlns:wpc="http://schemas.microsoft.com/office/word/2010/wordprocessingCanvas" xmlns:mc="http://schemas.openxmlformats.org/markup-compatibility/2006" xmlns:o="urn:schemas-microsoft-com:office:office" xmlns:r="http://schemas.openxmlformats.org/officeDocument/2006/relationships" xmlns:m="http://schemas.openxmlformats.org/officeDocument/2006/math" xmlns:v="urn:schemas-microsoft-com:vml" xmlns:wp14="http://schemas.microsoft.com/office/word/2010/wordprocessingDrawing" xmlns:wp="http://schemas.openxmlformats.org/drawingml/2006/wordprocessingDrawing" xmlns:w10="urn:schemas-microsoft-com:office:word" xmlns:w="http://schemas.openxmlformats.org/wordprocessingml/2006/main" xmlns:w14="http://schemas.microsoft.com/office/word/2010/wordml" xmlns:w15="http://schemas.microsoft.com/office/word/2012/wordml" xmlns:wpg="http://schemas.microsoft.com/office/word/2010/wordprocessingGroup" xmlns:wpi="http://schemas.microsoft.com/office/word/2010/wordprocessingInk" xmlns:wne="http://schemas.microsoft.com/office/word/2006/wordml" xmlns:wps="http://schemas.microsoft.com/office/word/2010/wordprocessingShape" mc:Ignorable="w14 w15 wp14">
+<w:numbering xmlns:wpc="http://schemas.microsoft.com/office/word/2010/wordprocessingCanvas" xmlns:mo="http://schemas.microsoft.com/office/mac/office/2008/main" xmlns:mc="http://schemas.openxmlformats.org/markup-compatibility/2006" xmlns:mv="urn:schemas-microsoft-com:mac:vml" xmlns:o="urn:schemas-microsoft-com:office:office" xmlns:r="http://schemas.openxmlformats.org/officeDocument/2006/relationships" xmlns:m="http://schemas.openxmlformats.org/officeDocument/2006/math" xmlns:v="urn:schemas-microsoft-com:vml" xmlns:wp14="http://schemas.microsoft.com/office/word/2010/wordprocessingDrawing" xmlns:wp="http://schemas.openxmlformats.org/drawingml/2006/wordprocessingDrawing" xmlns:w10="urn:schemas-microsoft-com:office:word" xmlns:w="http://schemas.openxmlformats.org/wordprocessingml/2006/main" xmlns:w14="http://schemas.microsoft.com/office/word/2010/wordml" xmlns:wpg="http://schemas.microsoft.com/office/word/2010/wordprocessingGroup" xmlns:wpi="http://schemas.microsoft.com/office/word/2010/wordprocessingInk" xmlns:wne="http://schemas.microsoft.com/office/word/2006/wordml" xmlns:wps="http://schemas.microsoft.com/office/word/2010/wordprocessingShape" mc:Ignorable="w14 wp14">
   <w:abstractNum w:abstractNumId="0">
     <w:nsid w:val="1425791D"/>
     <w:multiLevelType w:val="multilevel"/>
@@ -1414,7 +1436,7 @@
 </file>
 
 <file path=word/styles.xml><?xml version="1.0" encoding="utf-8"?>
-<w:styles xmlns:mc="http://schemas.openxmlformats.org/markup-compatibility/2006" xmlns:r="http://schemas.openxmlformats.org/officeDocument/2006/relationships" xmlns:w="http://schemas.openxmlformats.org/wordprocessingml/2006/main" xmlns:w14="http://schemas.microsoft.com/office/word/2010/wordml" xmlns:w15="http://schemas.microsoft.com/office/word/2012/wordml" mc:Ignorable="w14 w15">
+<w:styles xmlns:mc="http://schemas.openxmlformats.org/markup-compatibility/2006" xmlns:r="http://schemas.openxmlformats.org/officeDocument/2006/relationships" xmlns:w="http://schemas.openxmlformats.org/wordprocessingml/2006/main" xmlns:w14="http://schemas.microsoft.com/office/word/2010/wordml" mc:Ignorable="w14">
   <w:docDefaults>
     <w:rPrDefault>
       <w:rPr>
@@ -1426,369 +1448,153 @@
     </w:rPrDefault>
     <w:pPrDefault/>
   </w:docDefaults>
-  <w:latentStyles w:defLockedState="0" w:defUIPriority="99" w:defSemiHidden="0" w:defUnhideWhenUsed="0" w:defQFormat="0" w:count="371">
-    <w:lsdException w:name="Normal" w:uiPriority="0" w:qFormat="1"/>
-    <w:lsdException w:name="heading 1" w:uiPriority="9" w:qFormat="1"/>
-    <w:lsdException w:name="heading 2" w:semiHidden="1" w:uiPriority="9" w:unhideWhenUsed="1" w:qFormat="1"/>
-    <w:lsdException w:name="heading 3" w:semiHidden="1" w:uiPriority="9" w:unhideWhenUsed="1" w:qFormat="1"/>
-    <w:lsdException w:name="heading 4" w:semiHidden="1" w:uiPriority="9" w:unhideWhenUsed="1" w:qFormat="1"/>
-    <w:lsdException w:name="heading 5" w:semiHidden="1" w:uiPriority="9" w:unhideWhenUsed="1" w:qFormat="1"/>
-    <w:lsdException w:name="heading 6" w:semiHidden="1" w:uiPriority="9" w:unhideWhenUsed="1" w:qFormat="1"/>
-    <w:lsdException w:name="heading 7" w:semiHidden="1" w:uiPriority="9" w:unhideWhenUsed="1" w:qFormat="1"/>
-    <w:lsdException w:name="heading 8" w:semiHidden="1" w:uiPriority="9" w:unhideWhenUsed="1" w:qFormat="1"/>
-    <w:lsdException w:name="heading 9" w:semiHidden="1" w:uiPriority="9" w:unhideWhenUsed="1" w:qFormat="1"/>
-    <w:lsdException w:name="index 1" w:semiHidden="1" w:unhideWhenUsed="1"/>
-    <w:lsdException w:name="index 2" w:semiHidden="1" w:unhideWhenUsed="1"/>
-    <w:lsdException w:name="index 3" w:semiHidden="1" w:unhideWhenUsed="1"/>
-    <w:lsdException w:name="index 4" w:semiHidden="1" w:unhideWhenUsed="1"/>
-    <w:lsdException w:name="index 5" w:semiHidden="1" w:unhideWhenUsed="1"/>
-    <w:lsdException w:name="index 6" w:semiHidden="1" w:unhideWhenUsed="1"/>
-    <w:lsdException w:name="index 7" w:semiHidden="1" w:unhideWhenUsed="1"/>
-    <w:lsdException w:name="index 8" w:semiHidden="1" w:unhideWhenUsed="1"/>
-    <w:lsdException w:name="index 9" w:semiHidden="1" w:unhideWhenUsed="1"/>
-    <w:lsdException w:name="toc 1" w:semiHidden="1" w:uiPriority="39" w:unhideWhenUsed="1"/>
-    <w:lsdException w:name="toc 2" w:semiHidden="1" w:uiPriority="39" w:unhideWhenUsed="1"/>
-    <w:lsdException w:name="toc 3" w:semiHidden="1" w:uiPriority="39" w:unhideWhenUsed="1"/>
-    <w:lsdException w:name="toc 4" w:semiHidden="1" w:uiPriority="39" w:unhideWhenUsed="1"/>
-    <w:lsdException w:name="toc 5" w:semiHidden="1" w:uiPriority="39" w:unhideWhenUsed="1"/>
-    <w:lsdException w:name="toc 6" w:semiHidden="1" w:uiPriority="39" w:unhideWhenUsed="1"/>
-    <w:lsdException w:name="toc 7" w:semiHidden="1" w:uiPriority="39" w:unhideWhenUsed="1"/>
-    <w:lsdException w:name="toc 8" w:semiHidden="1" w:uiPriority="39" w:unhideWhenUsed="1"/>
-    <w:lsdException w:name="toc 9" w:semiHidden="1" w:uiPriority="39" w:unhideWhenUsed="1"/>
-    <w:lsdException w:name="Normal Indent" w:semiHidden="1" w:unhideWhenUsed="1"/>
-    <w:lsdException w:name="footnote text" w:semiHidden="1" w:unhideWhenUsed="1"/>
-    <w:lsdException w:name="annotation text" w:semiHidden="1" w:unhideWhenUsed="1"/>
-    <w:lsdException w:name="header" w:semiHidden="1" w:unhideWhenUsed="1"/>
-    <w:lsdException w:name="footer" w:semiHidden="1" w:unhideWhenUsed="1"/>
-    <w:lsdException w:name="index heading" w:semiHidden="1" w:unhideWhenUsed="1"/>
-    <w:lsdException w:name="caption" w:semiHidden="1" w:uiPriority="35" w:unhideWhenUsed="1" w:qFormat="1"/>
-    <w:lsdException w:name="table of figures" w:semiHidden="1" w:unhideWhenUsed="1"/>
-    <w:lsdException w:name="envelope address" w:semiHidden="1" w:unhideWhenUsed="1"/>
-    <w:lsdException w:name="envelope return" w:semiHidden="1" w:unhideWhenUsed="1"/>
-    <w:lsdException w:name="footnote reference" w:semiHidden="1" w:unhideWhenUsed="1"/>
-    <w:lsdException w:name="annotation reference" w:semiHidden="1" w:unhideWhenUsed="1"/>
-    <w:lsdException w:name="line number" w:semiHidden="1" w:unhideWhenUsed="1"/>
-    <w:lsdException w:name="page number" w:semiHidden="1" w:unhideWhenUsed="1"/>
-    <w:lsdException w:name="endnote reference" w:semiHidden="1" w:unhideWhenUsed="1"/>
-    <w:lsdException w:name="endnote text" w:semiHidden="1" w:unhideWhenUsed="1"/>
-    <w:lsdException w:name="table of authorities" w:semiHidden="1" w:unhideWhenUsed="1"/>
-    <w:lsdException w:name="macro" w:semiHidden="1" w:unhideWhenUsed="1"/>
-    <w:lsdException w:name="toa heading" w:semiHidden="1" w:unhideWhenUsed="1"/>
-    <w:lsdException w:name="List" w:semiHidden="1" w:unhideWhenUsed="1"/>
-    <w:lsdException w:name="List Bullet" w:semiHidden="1" w:unhideWhenUsed="1"/>
-    <w:lsdException w:name="List Number" w:semiHidden="1" w:unhideWhenUsed="1"/>
-    <w:lsdException w:name="List 2" w:semiHidden="1" w:unhideWhenUsed="1"/>
-    <w:lsdException w:name="List 3" w:semiHidden="1" w:unhideWhenUsed="1"/>
-    <w:lsdException w:name="List 4" w:semiHidden="1" w:unhideWhenUsed="1"/>
-    <w:lsdException w:name="List 5" w:semiHidden="1" w:unhideWhenUsed="1"/>
-    <w:lsdException w:name="List Bullet 2" w:semiHidden="1" w:unhideWhenUsed="1"/>
-    <w:lsdException w:name="List Bullet 3" w:semiHidden="1" w:unhideWhenUsed="1"/>
-    <w:lsdException w:name="List Bullet 4" w:semiHidden="1" w:unhideWhenUsed="1"/>
-    <w:lsdException w:name="List Bullet 5" w:semiHidden="1" w:unhideWhenUsed="1"/>
-    <w:lsdException w:name="List Number 2" w:semiHidden="1" w:unhideWhenUsed="1"/>
-    <w:lsdException w:name="List Number 3" w:semiHidden="1" w:unhideWhenUsed="1"/>
-    <w:lsdException w:name="List Number 4" w:semiHidden="1" w:unhideWhenUsed="1"/>
-    <w:lsdException w:name="List Number 5" w:semiHidden="1" w:unhideWhenUsed="1"/>
-    <w:lsdException w:name="Title" w:uiPriority="10" w:qFormat="1"/>
-    <w:lsdException w:name="Closing" w:semiHidden="1" w:unhideWhenUsed="1"/>
-    <w:lsdException w:name="Signature" w:semiHidden="1" w:unhideWhenUsed="1"/>
-    <w:lsdException w:name="Default Paragraph Font" w:semiHidden="1" w:uiPriority="1" w:unhideWhenUsed="1"/>
-    <w:lsdException w:name="Body Text" w:semiHidden="1" w:unhideWhenUsed="1"/>
-    <w:lsdException w:name="Body Text Indent" w:semiHidden="1" w:unhideWhenUsed="1"/>
-    <w:lsdException w:name="List Continue" w:semiHidden="1" w:unhideWhenUsed="1"/>
-    <w:lsdException w:name="List Continue 2" w:semiHidden="1" w:unhideWhenUsed="1"/>
-    <w:lsdException w:name="List Continue 3" w:semiHidden="1" w:unhideWhenUsed="1"/>
-    <w:lsdException w:name="List Continue 4" w:semiHidden="1" w:unhideWhenUsed="1"/>
-    <w:lsdException w:name="List Continue 5" w:semiHidden="1" w:unhideWhenUsed="1"/>
-    <w:lsdException w:name="Message Header" w:semiHidden="1" w:unhideWhenUsed="1"/>
-    <w:lsdException w:name="Subtitle" w:uiPriority="11" w:qFormat="1"/>
-    <w:lsdException w:name="Salutation" w:semiHidden="1" w:unhideWhenUsed="1"/>
-    <w:lsdException w:name="Date" w:semiHidden="1" w:unhideWhenUsed="1"/>
-    <w:lsdException w:name="Body Text First Indent" w:semiHidden="1" w:unhideWhenUsed="1"/>
-    <w:lsdException w:name="Body Text First Indent 2" w:semiHidden="1" w:unhideWhenUsed="1"/>
-    <w:lsdException w:name="Note Heading" w:semiHidden="1" w:unhideWhenUsed="1"/>
-    <w:lsdException w:name="Body Text 2" w:semiHidden="1" w:unhideWhenUsed="1"/>
-    <w:lsdException w:name="Body Text 3" w:semiHidden="1" w:unhideWhenUsed="1"/>
-    <w:lsdException w:name="Body Text Indent 2" w:semiHidden="1" w:unhideWhenUsed="1"/>
-    <w:lsdException w:name="Body Text Indent 3" w:semiHidden="1" w:unhideWhenUsed="1"/>
-    <w:lsdException w:name="Block Text" w:semiHidden="1" w:unhideWhenUsed="1"/>
-    <w:lsdException w:name="Hyperlink" w:semiHidden="1" w:unhideWhenUsed="1"/>
-    <w:lsdException w:name="FollowedHyperlink" w:semiHidden="1" w:unhideWhenUsed="1"/>
-    <w:lsdException w:name="Strong" w:uiPriority="22" w:qFormat="1"/>
-    <w:lsdException w:name="Emphasis" w:uiPriority="20" w:qFormat="1"/>
-    <w:lsdException w:name="Document Map" w:semiHidden="1" w:unhideWhenUsed="1"/>
-    <w:lsdException w:name="Plain Text" w:semiHidden="1" w:unhideWhenUsed="1"/>
-    <w:lsdException w:name="E-mail Signature" w:semiHidden="1" w:unhideWhenUsed="1"/>
-    <w:lsdException w:name="HTML Top of Form" w:semiHidden="1" w:unhideWhenUsed="1"/>
-    <w:lsdException w:name="HTML Bottom of Form" w:semiHidden="1" w:unhideWhenUsed="1"/>
-    <w:lsdException w:name="Normal (Web)" w:semiHidden="1" w:unhideWhenUsed="1"/>
-    <w:lsdException w:name="HTML Acronym" w:semiHidden="1" w:unhideWhenUsed="1"/>
-    <w:lsdException w:name="HTML Address" w:semiHidden="1" w:unhideWhenUsed="1"/>
-    <w:lsdException w:name="HTML Cite" w:semiHidden="1" w:unhideWhenUsed="1"/>
-    <w:lsdException w:name="HTML Code" w:semiHidden="1" w:unhideWhenUsed="1"/>
-    <w:lsdException w:name="HTML Definition" w:semiHidden="1" w:unhideWhenUsed="1"/>
-    <w:lsdException w:name="HTML Keyboard" w:semiHidden="1" w:unhideWhenUsed="1"/>
-    <w:lsdException w:name="HTML Preformatted" w:semiHidden="1" w:unhideWhenUsed="1"/>
-    <w:lsdException w:name="HTML Sample" w:semiHidden="1" w:unhideWhenUsed="1"/>
-    <w:lsdException w:name="HTML Typewriter" w:semiHidden="1" w:unhideWhenUsed="1"/>
-    <w:lsdException w:name="HTML Variable" w:semiHidden="1" w:unhideWhenUsed="1"/>
-    <w:lsdException w:name="Normal Table" w:semiHidden="1" w:unhideWhenUsed="1"/>
-    <w:lsdException w:name="annotation subject" w:semiHidden="1" w:unhideWhenUsed="1"/>
-    <w:lsdException w:name="No List" w:semiHidden="1" w:unhideWhenUsed="1"/>
-    <w:lsdException w:name="Outline List 1" w:semiHidden="1" w:unhideWhenUsed="1"/>
-    <w:lsdException w:name="Outline List 2" w:semiHidden="1" w:unhideWhenUsed="1"/>
-    <w:lsdException w:name="Outline List 3" w:semiHidden="1" w:unhideWhenUsed="1"/>
-    <w:lsdException w:name="Table Simple 1" w:semiHidden="1" w:unhideWhenUsed="1"/>
-    <w:lsdException w:name="Table Simple 2" w:semiHidden="1" w:unhideWhenUsed="1"/>
-    <w:lsdException w:name="Table Simple 3" w:semiHidden="1" w:unhideWhenUsed="1"/>
-    <w:lsdException w:name="Table Classic 1" w:semiHidden="1" w:unhideWhenUsed="1"/>
-    <w:lsdException w:name="Table Classic 2" w:semiHidden="1" w:unhideWhenUsed="1"/>
-    <w:lsdException w:name="Table Classic 3" w:semiHidden="1" w:unhideWhenUsed="1"/>
-    <w:lsdException w:name="Table Classic 4" w:semiHidden="1" w:unhideWhenUsed="1"/>
-    <w:lsdException w:name="Table Colorful 1" w:semiHidden="1" w:unhideWhenUsed="1"/>
-    <w:lsdException w:name="Table Colorful 2" w:semiHidden="1" w:unhideWhenUsed="1"/>
-    <w:lsdException w:name="Table Colorful 3" w:semiHidden="1" w:unhideWhenUsed="1"/>
-    <w:lsdException w:name="Table Columns 1" w:semiHidden="1" w:unhideWhenUsed="1"/>
-    <w:lsdException w:name="Table Columns 2" w:semiHidden="1" w:unhideWhenUsed="1"/>
-    <w:lsdException w:name="Table Columns 3" w:semiHidden="1" w:unhideWhenUsed="1"/>
-    <w:lsdException w:name="Table Columns 4" w:semiHidden="1" w:unhideWhenUsed="1"/>
-    <w:lsdException w:name="Table Columns 5" w:semiHidden="1" w:unhideWhenUsed="1"/>
-    <w:lsdException w:name="Table Grid 1" w:semiHidden="1" w:unhideWhenUsed="1"/>
-    <w:lsdException w:name="Table Grid 2" w:semiHidden="1" w:unhideWhenUsed="1"/>
-    <w:lsdException w:name="Table Grid 3" w:semiHidden="1" w:unhideWhenUsed="1"/>
-    <w:lsdException w:name="Table Grid 4" w:semiHidden="1" w:unhideWhenUsed="1"/>
-    <w:lsdException w:name="Table Grid 5" w:semiHidden="1" w:unhideWhenUsed="1"/>
-    <w:lsdException w:name="Table Grid 6" w:semiHidden="1" w:unhideWhenUsed="1"/>
-    <w:lsdException w:name="Table Grid 7" w:semiHidden="1" w:unhideWhenUsed="1"/>
-    <w:lsdException w:name="Table Grid 8" w:semiHidden="1" w:unhideWhenUsed="1"/>
-    <w:lsdException w:name="Table List 1" w:semiHidden="1" w:unhideWhenUsed="1"/>
-    <w:lsdException w:name="Table List 2" w:semiHidden="1" w:unhideWhenUsed="1"/>
-    <w:lsdException w:name="Table List 3" w:semiHidden="1" w:unhideWhenUsed="1"/>
-    <w:lsdException w:name="Table List 4" w:semiHidden="1" w:unhideWhenUsed="1"/>
-    <w:lsdException w:name="Table List 5" w:semiHidden="1" w:unhideWhenUsed="1"/>
-    <w:lsdException w:name="Table List 6" w:semiHidden="1" w:unhideWhenUsed="1"/>
-    <w:lsdException w:name="Table List 7" w:semiHidden="1" w:unhideWhenUsed="1"/>
-    <w:lsdException w:name="Table List 8" w:semiHidden="1" w:unhideWhenUsed="1"/>
-    <w:lsdException w:name="Table 3D effects 1" w:semiHidden="1" w:unhideWhenUsed="1"/>
-    <w:lsdException w:name="Table 3D effects 2" w:semiHidden="1" w:unhideWhenUsed="1"/>
-    <w:lsdException w:name="Table 3D effects 3" w:semiHidden="1" w:unhideWhenUsed="1"/>
-    <w:lsdException w:name="Table Contemporary" w:semiHidden="1" w:unhideWhenUsed="1"/>
-    <w:lsdException w:name="Table Elegant" w:semiHidden="1" w:unhideWhenUsed="1"/>
-    <w:lsdException w:name="Table Professional" w:semiHidden="1" w:unhideWhenUsed="1"/>
-    <w:lsdException w:name="Table Subtle 1" w:semiHidden="1" w:unhideWhenUsed="1"/>
-    <w:lsdException w:name="Table Subtle 2" w:semiHidden="1" w:unhideWhenUsed="1"/>
-    <w:lsdException w:name="Table Web 1" w:semiHidden="1" w:unhideWhenUsed="1"/>
-    <w:lsdException w:name="Table Web 2" w:semiHidden="1" w:unhideWhenUsed="1"/>
-    <w:lsdException w:name="Table Web 3" w:semiHidden="1" w:unhideWhenUsed="1"/>
-    <w:lsdException w:name="Balloon Text" w:semiHidden="1" w:unhideWhenUsed="1"/>
-    <w:lsdException w:name="Table Grid" w:uiPriority="59"/>
-    <w:lsdException w:name="Table Theme" w:semiHidden="1" w:unhideWhenUsed="1"/>
-    <w:lsdException w:name="Placeholder Text" w:semiHidden="1"/>
-    <w:lsdException w:name="No Spacing" w:uiPriority="1" w:qFormat="1"/>
-    <w:lsdException w:name="Light Shading" w:uiPriority="60"/>
-    <w:lsdException w:name="Light List" w:uiPriority="61"/>
-    <w:lsdException w:name="Light Grid" w:uiPriority="62"/>
-    <w:lsdException w:name="Medium Shading 1" w:uiPriority="63"/>
-    <w:lsdException w:name="Medium Shading 2" w:uiPriority="64"/>
-    <w:lsdException w:name="Medium List 1" w:uiPriority="65"/>
-    <w:lsdException w:name="Medium List 2" w:uiPriority="66"/>
-    <w:lsdException w:name="Medium Grid 1" w:uiPriority="67"/>
-    <w:lsdException w:name="Medium Grid 2" w:uiPriority="68"/>
-    <w:lsdException w:name="Medium Grid 3" w:uiPriority="69"/>
-    <w:lsdException w:name="Dark List" w:uiPriority="70"/>
-    <w:lsdException w:name="Colorful Shading" w:uiPriority="71"/>
-    <w:lsdException w:name="Colorful List" w:uiPriority="72"/>
-    <w:lsdException w:name="Colorful Grid" w:uiPriority="73"/>
-    <w:lsdException w:name="Light Shading Accent 1" w:uiPriority="60"/>
-    <w:lsdException w:name="Light List Accent 1" w:uiPriority="61"/>
-    <w:lsdException w:name="Light Grid Accent 1" w:uiPriority="62"/>
-    <w:lsdException w:name="Medium Shading 1 Accent 1" w:uiPriority="63"/>
-    <w:lsdException w:name="Medium Shading 2 Accent 1" w:uiPriority="64"/>
-    <w:lsdException w:name="Medium List 1 Accent 1" w:uiPriority="65"/>
-    <w:lsdException w:name="Revision" w:semiHidden="1"/>
-    <w:lsdException w:name="List Paragraph" w:uiPriority="34" w:qFormat="1"/>
-    <w:lsdException w:name="Quote" w:uiPriority="29" w:qFormat="1"/>
-    <w:lsdException w:name="Intense Quote" w:uiPriority="30" w:qFormat="1"/>
-    <w:lsdException w:name="Medium List 2 Accent 1" w:uiPriority="66"/>
-    <w:lsdException w:name="Medium Grid 1 Accent 1" w:uiPriority="67"/>
-    <w:lsdException w:name="Medium Grid 2 Accent 1" w:uiPriority="68"/>
-    <w:lsdException w:name="Medium Grid 3 Accent 1" w:uiPriority="69"/>
-    <w:lsdException w:name="Dark List Accent 1" w:uiPriority="70"/>
-    <w:lsdException w:name="Colorful Shading Accent 1" w:uiPriority="71"/>
-    <w:lsdException w:name="Colorful List Accent 1" w:uiPriority="72"/>
-    <w:lsdException w:name="Colorful Grid Accent 1" w:uiPriority="73"/>
-    <w:lsdException w:name="Light Shading Accent 2" w:uiPriority="60"/>
-    <w:lsdException w:name="Light List Accent 2" w:uiPriority="61"/>
-    <w:lsdException w:name="Light Grid Accent 2" w:uiPriority="62"/>
-    <w:lsdException w:name="Medium Shading 1 Accent 2" w:uiPriority="63"/>
-    <w:lsdException w:name="Medium Shading 2 Accent 2" w:uiPriority="64"/>
-    <w:lsdException w:name="Medium List 1 Accent 2" w:uiPriority="65"/>
-    <w:lsdException w:name="Medium List 2 Accent 2" w:uiPriority="66"/>
-    <w:lsdException w:name="Medium Grid 1 Accent 2" w:uiPriority="67"/>
-    <w:lsdException w:name="Medium Grid 2 Accent 2" w:uiPriority="68"/>
-    <w:lsdException w:name="Medium Grid 3 Accent 2" w:uiPriority="69"/>
-    <w:lsdException w:name="Dark List Accent 2" w:uiPriority="70"/>
-    <w:lsdException w:name="Colorful Shading Accent 2" w:uiPriority="71"/>
-    <w:lsdException w:name="Colorful List Accent 2" w:uiPriority="72"/>
-    <w:lsdException w:name="Colorful Grid Accent 2" w:uiPriority="73"/>
-    <w:lsdException w:name="Light Shading Accent 3" w:uiPriority="60"/>
-    <w:lsdException w:name="Light List Accent 3" w:uiPriority="61"/>
-    <w:lsdException w:name="Light Grid Accent 3" w:uiPriority="62"/>
-    <w:lsdException w:name="Medium Shading 1 Accent 3" w:uiPriority="63"/>
-    <w:lsdException w:name="Medium Shading 2 Accent 3" w:uiPriority="64"/>
-    <w:lsdException w:name="Medium List 1 Accent 3" w:uiPriority="65"/>
-    <w:lsdException w:name="Medium List 2 Accent 3" w:uiPriority="66"/>
-    <w:lsdException w:name="Medium Grid 1 Accent 3" w:uiPriority="67"/>
-    <w:lsdException w:name="Medium Grid 2 Accent 3" w:uiPriority="68"/>
-    <w:lsdException w:name="Medium Grid 3 Accent 3" w:uiPriority="69"/>
-    <w:lsdException w:name="Dark List Accent 3" w:uiPriority="70"/>
-    <w:lsdException w:name="Colorful Shading Accent 3" w:uiPriority="71"/>
-    <w:lsdException w:name="Colorful List Accent 3" w:uiPriority="72"/>
-    <w:lsdException w:name="Colorful Grid Accent 3" w:uiPriority="73"/>
-    <w:lsdException w:name="Light Shading Accent 4" w:uiPriority="60"/>
-    <w:lsdException w:name="Light List Accent 4" w:uiPriority="61"/>
-    <w:lsdException w:name="Light Grid Accent 4" w:uiPriority="62"/>
-    <w:lsdException w:name="Medium Shading 1 Accent 4" w:uiPriority="63"/>
-    <w:lsdException w:name="Medium Shading 2 Accent 4" w:uiPriority="64"/>
-    <w:lsdException w:name="Medium List 1 Accent 4" w:uiPriority="65"/>
-    <w:lsdException w:name="Medium List 2 Accent 4" w:uiPriority="66"/>
-    <w:lsdException w:name="Medium Grid 1 Accent 4" w:uiPriority="67"/>
-    <w:lsdException w:name="Medium Grid 2 Accent 4" w:uiPriority="68"/>
-    <w:lsdException w:name="Medium Grid 3 Accent 4" w:uiPriority="69"/>
-    <w:lsdException w:name="Dark List Accent 4" w:uiPriority="70"/>
-    <w:lsdException w:name="Colorful Shading Accent 4" w:uiPriority="71"/>
-    <w:lsdException w:name="Colorful List Accent 4" w:uiPriority="72"/>
-    <w:lsdException w:name="Colorful Grid Accent 4" w:uiPriority="73"/>
-    <w:lsdException w:name="Light Shading Accent 5" w:uiPriority="60"/>
-    <w:lsdException w:name="Light List Accent 5" w:uiPriority="61"/>
-    <w:lsdException w:name="Light Grid Accent 5" w:uiPriority="62"/>
-    <w:lsdException w:name="Medium Shading 1 Accent 5" w:uiPriority="63"/>
-    <w:lsdException w:name="Medium Shading 2 Accent 5" w:uiPriority="64"/>
-    <w:lsdException w:name="Medium List 1 Accent 5" w:uiPriority="65"/>
-    <w:lsdException w:name="Medium List 2 Accent 5" w:uiPriority="66"/>
-    <w:lsdException w:name="Medium Grid 1 Accent 5" w:uiPriority="67"/>
-    <w:lsdException w:name="Medium Grid 2 Accent 5" w:uiPriority="68"/>
-    <w:lsdException w:name="Medium Grid 3 Accent 5" w:uiPriority="69"/>
-    <w:lsdException w:name="Dark List Accent 5" w:uiPriority="70"/>
-    <w:lsdException w:name="Colorful Shading Accent 5" w:uiPriority="71"/>
-    <w:lsdException w:name="Colorful List Accent 5" w:uiPriority="72"/>
-    <w:lsdException w:name="Colorful Grid Accent 5" w:uiPriority="73"/>
-    <w:lsdException w:name="Light Shading Accent 6" w:uiPriority="60"/>
-    <w:lsdException w:name="Light List Accent 6" w:uiPriority="61"/>
-    <w:lsdException w:name="Light Grid Accent 6" w:uiPriority="62"/>
-    <w:lsdException w:name="Medium Shading 1 Accent 6" w:uiPriority="63"/>
-    <w:lsdException w:name="Medium Shading 2 Accent 6" w:uiPriority="64"/>
-    <w:lsdException w:name="Medium List 1 Accent 6" w:uiPriority="65"/>
-    <w:lsdException w:name="Medium List 2 Accent 6" w:uiPriority="66"/>
-    <w:lsdException w:name="Medium Grid 1 Accent 6" w:uiPriority="67"/>
-    <w:lsdException w:name="Medium Grid 2 Accent 6" w:uiPriority="68"/>
-    <w:lsdException w:name="Medium Grid 3 Accent 6" w:uiPriority="69"/>
-    <w:lsdException w:name="Dark List Accent 6" w:uiPriority="70"/>
-    <w:lsdException w:name="Colorful Shading Accent 6" w:uiPriority="71"/>
-    <w:lsdException w:name="Colorful List Accent 6" w:uiPriority="72"/>
-    <w:lsdException w:name="Colorful Grid Accent 6" w:uiPriority="73"/>
-    <w:lsdException w:name="Subtle Emphasis" w:uiPriority="19" w:qFormat="1"/>
-    <w:lsdException w:name="Intense Emphasis" w:uiPriority="21" w:qFormat="1"/>
-    <w:lsdException w:name="Subtle Reference" w:uiPriority="31" w:qFormat="1"/>
-    <w:lsdException w:name="Intense Reference" w:uiPriority="32" w:qFormat="1"/>
-    <w:lsdException w:name="Book Title" w:uiPriority="33" w:qFormat="1"/>
-    <w:lsdException w:name="Bibliography" w:semiHidden="1" w:uiPriority="37" w:unhideWhenUsed="1"/>
-    <w:lsdException w:name="TOC Heading" w:semiHidden="1" w:uiPriority="39" w:unhideWhenUsed="1" w:qFormat="1"/>
-    <w:lsdException w:name="Grid Table 4" w:uiPriority="49"/>
-    <w:lsdException w:name="Grid Table 5 Dark" w:uiPriority="50"/>
-    <w:lsdException w:name="Grid Table 6 Colorful" w:uiPriority="51"/>
-    <w:lsdException w:name="Grid Table 7 Colorful" w:uiPriority="52"/>
-    <w:lsdException w:name="Grid Table 1 Light Accent 1" w:uiPriority="46"/>
-    <w:lsdException w:name="Grid Table 2 Accent 1" w:uiPriority="47"/>
-    <w:lsdException w:name="Grid Table 3 Accent 1" w:uiPriority="48"/>
-    <w:lsdException w:name="Grid Table 4 Accent 1" w:uiPriority="49"/>
-    <w:lsdException w:name="Grid Table 5 Dark Accent 1" w:uiPriority="50"/>
-    <w:lsdException w:name="Grid Table 6 Colorful Accent 1" w:uiPriority="51"/>
-    <w:lsdException w:name="Grid Table 7 Colorful Accent 1" w:uiPriority="52"/>
-    <w:lsdException w:name="Grid Table 1 Light Accent 2" w:uiPriority="46"/>
-    <w:lsdException w:name="Grid Table 2 Accent 2" w:uiPriority="47"/>
-    <w:lsdException w:name="Grid Table 3 Accent 2" w:uiPriority="48"/>
-    <w:lsdException w:name="Grid Table 4 Accent 2" w:uiPriority="49"/>
-    <w:lsdException w:name="Grid Table 5 Dark Accent 2" w:uiPriority="50"/>
-    <w:lsdException w:name="Grid Table 6 Colorful Accent 2" w:uiPriority="51"/>
-    <w:lsdException w:name="Grid Table 7 Colorful Accent 2" w:uiPriority="52"/>
-    <w:lsdException w:name="Grid Table 1 Light Accent 3" w:uiPriority="46"/>
-    <w:lsdException w:name="Grid Table 2 Accent 3" w:uiPriority="47"/>
-    <w:lsdException w:name="Grid Table 3 Accent 3" w:uiPriority="48"/>
-    <w:lsdException w:name="Grid Table 4 Accent 3" w:uiPriority="49"/>
-    <w:lsdException w:name="Grid Table 5 Dark Accent 3" w:uiPriority="50"/>
-    <w:lsdException w:name="Grid Table 6 Colorful Accent 3" w:uiPriority="51"/>
-    <w:lsdException w:name="Grid Table 7 Colorful Accent 3" w:uiPriority="52"/>
-    <w:lsdException w:name="Grid Table 1 Light Accent 4" w:uiPriority="46"/>
-    <w:lsdException w:name="Grid Table 2 Accent 4" w:uiPriority="47"/>
-    <w:lsdException w:name="Grid Table 3 Accent 4" w:uiPriority="48"/>
-    <w:lsdException w:name="Grid Table 4 Accent 4" w:uiPriority="49"/>
-    <w:lsdException w:name="Grid Table 5 Dark Accent 4" w:uiPriority="50"/>
-    <w:lsdException w:name="Grid Table 6 Colorful Accent 4" w:uiPriority="51"/>
-    <w:lsdException w:name="Grid Table 7 Colorful Accent 4" w:uiPriority="52"/>
-    <w:lsdException w:name="Grid Table 1 Light Accent 5" w:uiPriority="46"/>
-    <w:lsdException w:name="Grid Table 2 Accent 5" w:uiPriority="47"/>
-    <w:lsdException w:name="Grid Table 3 Accent 5" w:uiPriority="48"/>
-    <w:lsdException w:name="Grid Table 4 Accent 5" w:uiPriority="49"/>
-    <w:lsdException w:name="Grid Table 5 Dark Accent 5" w:uiPriority="50"/>
-    <w:lsdException w:name="Grid Table 6 Colorful Accent 5" w:uiPriority="51"/>
-    <w:lsdException w:name="Grid Table 7 Colorful Accent 5" w:uiPriority="52"/>
-    <w:lsdException w:name="Grid Table 1 Light Accent 6" w:uiPriority="46"/>
-    <w:lsdException w:name="Grid Table 2 Accent 6" w:uiPriority="47"/>
-    <w:lsdException w:name="Grid Table 3 Accent 6" w:uiPriority="48"/>
-    <w:lsdException w:name="Grid Table 4 Accent 6" w:uiPriority="49"/>
-    <w:lsdException w:name="Grid Table 5 Dark Accent 6" w:uiPriority="50"/>
-    <w:lsdException w:name="Grid Table 6 Colorful Accent 6" w:uiPriority="51"/>
-    <w:lsdException w:name="Grid Table 7 Colorful Accent 6" w:uiPriority="52"/>
-    <w:lsdException w:name="List Table 1 Light" w:uiPriority="46"/>
-    <w:lsdException w:name="List Table 2" w:uiPriority="47"/>
-    <w:lsdException w:name="List Table 3" w:uiPriority="48"/>
-    <w:lsdException w:name="List Table 4" w:uiPriority="49"/>
-    <w:lsdException w:name="List Table 5 Dark" w:uiPriority="50"/>
-    <w:lsdException w:name="List Table 6 Colorful" w:uiPriority="51"/>
-    <w:lsdException w:name="List Table 7 Colorful" w:uiPriority="52"/>
-    <w:lsdException w:name="List Table 1 Light Accent 1" w:uiPriority="46"/>
-    <w:lsdException w:name="List Table 2 Accent 1" w:uiPriority="47"/>
-    <w:lsdException w:name="List Table 3 Accent 1" w:uiPriority="48"/>
-    <w:lsdException w:name="List Table 4 Accent 1" w:uiPriority="49"/>
-    <w:lsdException w:name="List Table 5 Dark Accent 1" w:uiPriority="50"/>
-    <w:lsdException w:name="List Table 6 Colorful Accent 1" w:uiPriority="51"/>
-    <w:lsdException w:name="List Table 7 Colorful Accent 1" w:uiPriority="52"/>
-    <w:lsdException w:name="List Table 1 Light Accent 2" w:uiPriority="46"/>
-    <w:lsdException w:name="List Table 2 Accent 2" w:uiPriority="47"/>
-    <w:lsdException w:name="List Table 3 Accent 2" w:uiPriority="48"/>
-    <w:lsdException w:name="List Table 4 Accent 2" w:uiPriority="49"/>
-    <w:lsdException w:name="List Table 5 Dark Accent 2" w:uiPriority="50"/>
-    <w:lsdException w:name="List Table 6 Colorful Accent 2" w:uiPriority="51"/>
-    <w:lsdException w:name="List Table 7 Colorful Accent 2" w:uiPriority="52"/>
-    <w:lsdException w:name="List Table 1 Light Accent 3" w:uiPriority="46"/>
-    <w:lsdException w:name="List Table 2 Accent 3" w:uiPriority="47"/>
-    <w:lsdException w:name="List Table 3 Accent 3" w:uiPriority="48"/>
-    <w:lsdException w:name="List Table 4 Accent 3" w:uiPriority="49"/>
-    <w:lsdException w:name="List Table 5 Dark Accent 3" w:uiPriority="50"/>
-    <w:lsdException w:name="List Table 6 Colorful Accent 3" w:uiPriority="51"/>
-    <w:lsdException w:name="List Table 7 Colorful Accent 3" w:uiPriority="52"/>
-    <w:lsdException w:name="List Table 1 Light Accent 4" w:uiPriority="46"/>
-    <w:lsdException w:name="List Table 2 Accent 4" w:uiPriority="47"/>
-    <w:lsdException w:name="List Table 3 Accent 4" w:uiPriority="48"/>
-    <w:lsdException w:name="List Table 4 Accent 4" w:uiPriority="49"/>
-    <w:lsdException w:name="List Table 5 Dark Accent 4" w:uiPriority="50"/>
-    <w:lsdException w:name="List Table 6 Colorful Accent 4" w:uiPriority="51"/>
-    <w:lsdException w:name="List Table 7 Colorful Accent 4" w:uiPriority="52"/>
-    <w:lsdException w:name="List Table 1 Light Accent 5" w:uiPriority="46"/>
-    <w:lsdException w:name="List Table 2 Accent 5" w:uiPriority="47"/>
-    <w:lsdException w:name="List Table 3 Accent 5" w:uiPriority="48"/>
-    <w:lsdException w:name="List Table 4 Accent 5" w:uiPriority="49"/>
-    <w:lsdException w:name="List Table 5 Dark Accent 5" w:uiPriority="50"/>
-    <w:lsdException w:name="List Table 6 Colorful Accent 5" w:uiPriority="51"/>
-    <w:lsdException w:name="List Table 7 Colorful Accent 5" w:uiPriority="52"/>
-    <w:lsdException w:name="List Table 1 Light Accent 6" w:uiPriority="46"/>
-    <w:lsdException w:name="List Table 2 Accent 6" w:uiPriority="47"/>
-    <w:lsdException w:name="List Table 3 Accent 6" w:uiPriority="48"/>
-    <w:lsdException w:name="List Table 4 Accent 6" w:uiPriority="49"/>
-    <w:lsdException w:name="List Table 5 Dark Accent 6" w:uiPriority="50"/>
-    <w:lsdException w:name="List Table 6 Colorful Accent 6" w:uiPriority="51"/>
-    <w:lsdException w:name="List Table 7 Colorful Accent 6" w:uiPriority="52"/>
+  <w:latentStyles w:defLockedState="0" w:defUIPriority="99" w:defSemiHidden="1" w:defUnhideWhenUsed="1" w:defQFormat="0" w:count="276">
+    <w:lsdException w:name="Normal" w:semiHidden="0" w:uiPriority="0" w:unhideWhenUsed="0" w:qFormat="1"/>
+    <w:lsdException w:name="heading 1" w:semiHidden="0" w:uiPriority="9" w:unhideWhenUsed="0" w:qFormat="1"/>
+    <w:lsdException w:name="heading 2" w:uiPriority="9" w:qFormat="1"/>
+    <w:lsdException w:name="heading 3" w:uiPriority="9" w:qFormat="1"/>
+    <w:lsdException w:name="heading 4" w:uiPriority="9" w:qFormat="1"/>
+    <w:lsdException w:name="heading 5" w:uiPriority="9" w:qFormat="1"/>
+    <w:lsdException w:name="heading 6" w:uiPriority="9" w:qFormat="1"/>
+    <w:lsdException w:name="heading 7" w:uiPriority="9" w:qFormat="1"/>
+    <w:lsdException w:name="heading 8" w:uiPriority="9" w:qFormat="1"/>
+    <w:lsdException w:name="heading 9" w:uiPriority="9" w:qFormat="1"/>
+    <w:lsdException w:name="toc 1" w:uiPriority="39"/>
+    <w:lsdException w:name="toc 2" w:uiPriority="39"/>
+    <w:lsdException w:name="toc 3" w:uiPriority="39"/>
+    <w:lsdException w:name="toc 4" w:uiPriority="39"/>
+    <w:lsdException w:name="toc 5" w:uiPriority="39"/>
+    <w:lsdException w:name="toc 6" w:uiPriority="39"/>
+    <w:lsdException w:name="toc 7" w:uiPriority="39"/>
+    <w:lsdException w:name="toc 8" w:uiPriority="39"/>
+    <w:lsdException w:name="toc 9" w:uiPriority="39"/>
+    <w:lsdException w:name="caption" w:uiPriority="35" w:qFormat="1"/>
+    <w:lsdException w:name="Title" w:semiHidden="0" w:uiPriority="10" w:unhideWhenUsed="0" w:qFormat="1"/>
+    <w:lsdException w:name="Default Paragraph Font" w:uiPriority="1"/>
+    <w:lsdException w:name="Subtitle" w:semiHidden="0" w:uiPriority="11" w:unhideWhenUsed="0" w:qFormat="1"/>
+    <w:lsdException w:name="Strong" w:semiHidden="0" w:uiPriority="22" w:unhideWhenUsed="0" w:qFormat="1"/>
+    <w:lsdException w:name="Emphasis" w:semiHidden="0" w:uiPriority="20" w:unhideWhenUsed="0" w:qFormat="1"/>
+    <w:lsdException w:name="Table Grid" w:semiHidden="0" w:uiPriority="59" w:unhideWhenUsed="0"/>
+    <w:lsdException w:name="Note Level 1" w:semiHidden="0" w:unhideWhenUsed="0"/>
+    <w:lsdException w:name="Note Level 2" w:semiHidden="0" w:unhideWhenUsed="0"/>
+    <w:lsdException w:name="Note Level 3" w:semiHidden="0" w:unhideWhenUsed="0"/>
+    <w:lsdException w:name="Note Level 4" w:semiHidden="0" w:unhideWhenUsed="0"/>
+    <w:lsdException w:name="Note Level 5" w:semiHidden="0" w:unhideWhenUsed="0"/>
+    <w:lsdException w:name="Note Level 6" w:semiHidden="0" w:unhideWhenUsed="0"/>
+    <w:lsdException w:name="Note Level 7" w:semiHidden="0" w:unhideWhenUsed="0"/>
+    <w:lsdException w:name="Note Level 8" w:semiHidden="0" w:unhideWhenUsed="0"/>
+    <w:lsdException w:name="Note Level 9" w:semiHidden="0" w:unhideWhenUsed="0"/>
+    <w:lsdException w:name="Placeholder Text" w:unhideWhenUsed="0"/>
+    <w:lsdException w:name="No Spacing" w:semiHidden="0" w:uiPriority="1" w:unhideWhenUsed="0" w:qFormat="1"/>
+    <w:lsdException w:name="Light Shading" w:semiHidden="0" w:uiPriority="60" w:unhideWhenUsed="0"/>
+    <w:lsdException w:name="Light List" w:semiHidden="0" w:uiPriority="61" w:unhideWhenUsed="0"/>
+    <w:lsdException w:name="Light Grid" w:semiHidden="0" w:uiPriority="62" w:unhideWhenUsed="0"/>
+    <w:lsdException w:name="Medium Shading 1" w:semiHidden="0" w:uiPriority="63" w:unhideWhenUsed="0"/>
+    <w:lsdException w:name="Medium Shading 2" w:semiHidden="0" w:uiPriority="64" w:unhideWhenUsed="0"/>
+    <w:lsdException w:name="Medium List 1" w:semiHidden="0" w:uiPriority="65" w:unhideWhenUsed="0"/>
+    <w:lsdException w:name="Medium List 2" w:semiHidden="0" w:uiPriority="66" w:unhideWhenUsed="0"/>
+    <w:lsdException w:name="Medium Grid 1" w:semiHidden="0" w:uiPriority="67" w:unhideWhenUsed="0"/>
+    <w:lsdException w:name="Medium Grid 2" w:semiHidden="0" w:uiPriority="68" w:unhideWhenUsed="0"/>
+    <w:lsdException w:name="Medium Grid 3" w:semiHidden="0" w:uiPriority="69" w:unhideWhenUsed="0"/>
+    <w:lsdException w:name="Dark List" w:semiHidden="0" w:uiPriority="70" w:unhideWhenUsed="0"/>
+    <w:lsdException w:name="Colorful Shading" w:semiHidden="0" w:uiPriority="71" w:unhideWhenUsed="0"/>
+    <w:lsdException w:name="Colorful List" w:semiHidden="0" w:uiPriority="72" w:unhideWhenUsed="0"/>
+    <w:lsdException w:name="Colorful Grid" w:semiHidden="0" w:uiPriority="73" w:unhideWhenUsed="0"/>
+    <w:lsdException w:name="Light Shading Accent 1" w:semiHidden="0" w:uiPriority="60" w:unhideWhenUsed="0"/>
+    <w:lsdException w:name="Light List Accent 1" w:semiHidden="0" w:uiPriority="61" w:unhideWhenUsed="0"/>
+    <w:lsdException w:name="Light Grid Accent 1" w:semiHidden="0" w:uiPriority="62" w:unhideWhenUsed="0"/>
+    <w:lsdException w:name="Medium Shading 1 Accent 1" w:semiHidden="0" w:uiPriority="63" w:unhideWhenUsed="0"/>
+    <w:lsdException w:name="Medium Shading 2 Accent 1" w:semiHidden="0" w:uiPriority="64" w:unhideWhenUsed="0"/>
+    <w:lsdException w:name="Medium List 1 Accent 1" w:semiHidden="0" w:uiPriority="65" w:unhideWhenUsed="0"/>
+    <w:lsdException w:name="Revision" w:unhideWhenUsed="0"/>
+    <w:lsdException w:name="List Paragraph" w:semiHidden="0" w:uiPriority="34" w:unhideWhenUsed="0" w:qFormat="1"/>
+    <w:lsdException w:name="Quote" w:semiHidden="0" w:uiPriority="29" w:unhideWhenUsed="0" w:qFormat="1"/>
+    <w:lsdException w:name="Intense Quote" w:semiHidden="0" w:uiPriority="30" w:unhideWhenUsed="0" w:qFormat="1"/>
+    <w:lsdException w:name="Medium List 2 Accent 1" w:semiHidden="0" w:uiPriority="66" w:unhideWhenUsed="0"/>
+    <w:lsdException w:name="Medium Grid 1 Accent 1" w:semiHidden="0" w:uiPriority="67" w:unhideWhenUsed="0"/>
+    <w:lsdException w:name="Medium Grid 2 Accent 1" w:semiHidden="0" w:uiPriority="68" w:unhideWhenUsed="0"/>
+    <w:lsdException w:name="Medium Grid 3 Accent 1" w:semiHidden="0" w:uiPriority="69" w:unhideWhenUsed="0"/>
+    <w:lsdException w:name="Dark List Accent 1" w:semiHidden="0" w:uiPriority="70" w:unhideWhenUsed="0"/>
+    <w:lsdException w:name="Colorful Shading Accent 1" w:semiHidden="0" w:uiPriority="71" w:unhideWhenUsed="0"/>
+    <w:lsdException w:name="Colorful List Accent 1" w:semiHidden="0" w:uiPriority="72" w:unhideWhenUsed="0"/>
+    <w:lsdException w:name="Colorful Grid Accent 1" w:semiHidden="0" w:uiPriority="73" w:unhideWhenUsed="0"/>
+    <w:lsdException w:name="Light Shading Accent 2" w:semiHidden="0" w:uiPriority="60" w:unhideWhenUsed="0"/>
+    <w:lsdException w:name="Light List Accent 2" w:semiHidden="0" w:uiPriority="61" w:unhideWhenUsed="0"/>
+    <w:lsdException w:name="Light Grid Accent 2" w:semiHidden="0" w:uiPriority="62" w:unhideWhenUsed="0"/>
+    <w:lsdException w:name="Medium Shading 1 Accent 2" w:semiHidden="0" w:uiPriority="63" w:unhideWhenUsed="0"/>
+    <w:lsdException w:name="Medium Shading 2 Accent 2" w:semiHidden="0" w:uiPriority="64" w:unhideWhenUsed="0"/>
+    <w:lsdException w:name="Medium List 1 Accent 2" w:semiHidden="0" w:uiPriority="65" w:unhideWhenUsed="0"/>
+    <w:lsdException w:name="Medium List 2 Accent 2" w:semiHidden="0" w:uiPriority="66" w:unhideWhenUsed="0"/>
+    <w:lsdException w:name="Medium Grid 1 Accent 2" w:semiHidden="0" w:uiPriority="67" w:unhideWhenUsed="0"/>
+    <w:lsdException w:name="Medium Grid 2 Accent 2" w:semiHidden="0" w:uiPriority="68" w:unhideWhenUsed="0"/>
+    <w:lsdException w:name="Medium Grid 3 Accent 2" w:semiHidden="0" w:uiPriority="69" w:unhideWhenUsed="0"/>
+    <w:lsdException w:name="Dark List Accent 2" w:semiHidden="0" w:uiPriority="70" w:unhideWhenUsed="0"/>
+    <w:lsdException w:name="Colorful Shading Accent 2" w:semiHidden="0" w:uiPriority="71" w:unhideWhenUsed="0"/>
+    <w:lsdException w:name="Colorful List Accent 2" w:semiHidden="0" w:uiPriority="72" w:unhideWhenUsed="0"/>
+    <w:lsdException w:name="Colorful Grid Accent 2" w:semiHidden="0" w:uiPriority="73" w:unhideWhenUsed="0"/>
+    <w:lsdException w:name="Light Shading Accent 3" w:semiHidden="0" w:uiPriority="60" w:unhideWhenUsed="0"/>
+    <w:lsdException w:name="Light List Accent 3" w:semiHidden="0" w:uiPriority="61" w:unhideWhenUsed="0"/>
+    <w:lsdException w:name="Light Grid Accent 3" w:semiHidden="0" w:uiPriority="62" w:unhideWhenUsed="0"/>
+    <w:lsdException w:name="Medium Shading 1 Accent 3" w:semiHidden="0" w:uiPriority="63" w:unhideWhenUsed="0"/>
+    <w:lsdException w:name="Medium Shading 2 Accent 3" w:semiHidden="0" w:uiPriority="64" w:unhideWhenUsed="0"/>
+    <w:lsdException w:name="Medium List 1 Accent 3" w:semiHidden="0" w:uiPriority="65" w:unhideWhenUsed="0"/>
+    <w:lsdException w:name="Medium List 2 Accent 3" w:semiHidden="0" w:uiPriority="66" w:unhideWhenUsed="0"/>
+    <w:lsdException w:name="Medium Grid 1 Accent 3" w:semiHidden="0" w:uiPriority="67" w:unhideWhenUsed="0"/>
+    <w:lsdException w:name="Medium Grid 2 Accent 3" w:semiHidden="0" w:uiPriority="68" w:unhideWhenUsed="0"/>
+    <w:lsdException w:name="Medium Grid 3 Accent 3" w:semiHidden="0" w:uiPriority="69" w:unhideWhenUsed="0"/>
+    <w:lsdException w:name="Dark List Accent 3" w:semiHidden="0" w:uiPriority="70" w:unhideWhenUsed="0"/>
+    <w:lsdException w:name="Colorful Shading Accent 3" w:semiHidden="0" w:uiPriority="71" w:unhideWhenUsed="0"/>
+    <w:lsdException w:name="Colorful List Accent 3" w:semiHidden="0" w:uiPriority="72" w:unhideWhenUsed="0"/>
+    <w:lsdException w:name="Colorful Grid Accent 3" w:semiHidden="0" w:uiPriority="73" w:unhideWhenUsed="0"/>
+    <w:lsdException w:name="Light Shading Accent 4" w:semiHidden="0" w:uiPriority="60" w:unhideWhenUsed="0"/>
+    <w:lsdException w:name="Light List Accent 4" w:semiHidden="0" w:uiPriority="61" w:unhideWhenUsed="0"/>
+    <w:lsdException w:name="Light Grid Accent 4" w:semiHidden="0" w:uiPriority="62" w:unhideWhenUsed="0"/>
+    <w:lsdException w:name="Medium Shading 1 Accent 4" w:semiHidden="0" w:uiPriority="63" w:unhideWhenUsed="0"/>
+    <w:lsdException w:name="Medium Shading 2 Accent 4" w:semiHidden="0" w:uiPriority="64" w:unhideWhenUsed="0"/>
+    <w:lsdException w:name="Medium List 1 Accent 4" w:semiHidden="0" w:uiPriority="65" w:unhideWhenUsed="0"/>
+    <w:lsdException w:name="Medium List 2 Accent 4" w:semiHidden="0" w:uiPriority="66" w:unhideWhenUsed="0"/>
+    <w:lsdException w:name="Medium Grid 1 Accent 4" w:semiHidden="0" w:uiPriority="67" w:unhideWhenUsed="0"/>
+    <w:lsdException w:name="Medium Grid 2 Accent 4" w:semiHidden="0" w:uiPriority="68" w:unhideWhenUsed="0"/>
+    <w:lsdException w:name="Medium Grid 3 Accent 4" w:semiHidden="0" w:uiPriority="69" w:unhideWhenUsed="0"/>
+    <w:lsdException w:name="Dark List Accent 4" w:semiHidden="0" w:uiPriority="70" w:unhideWhenUsed="0"/>
+    <w:lsdException w:name="Colorful Shading Accent 4" w:semiHidden="0" w:uiPriority="71" w:unhideWhenUsed="0"/>
+    <w:lsdException w:name="Colorful List Accent 4" w:semiHidden="0" w:uiPriority="72" w:unhideWhenUsed="0"/>
+    <w:lsdException w:name="Colorful Grid Accent 4" w:semiHidden="0" w:uiPriority="73" w:unhideWhenUsed="0"/>
+    <w:lsdException w:name="Light Shading Accent 5" w:semiHidden="0" w:uiPriority="60" w:unhideWhenUsed="0"/>
+    <w:lsdException w:name="Light List Accent 5" w:semiHidden="0" w:uiPriority="61" w:unhideWhenUsed="0"/>
+    <w:lsdException w:name="Light Grid Accent 5" w:semiHidden="0" w:uiPriority="62" w:unhideWhenUsed="0"/>
+    <w:lsdException w:name="Medium Shading 1 Accent 5" w:semiHidden="0" w:uiPriority="63" w:unhideWhenUsed="0"/>
+    <w:lsdException w:name="Medium Shading 2 Accent 5" w:semiHidden="0" w:uiPriority="64" w:unhideWhenUsed="0"/>
+    <w:lsdException w:name="Medium List 1 Accent 5" w:semiHidden="0" w:uiPriority="65" w:unhideWhenUsed="0"/>
+    <w:lsdException w:name="Medium List 2 Accent 5" w:semiHidden="0" w:uiPriority="66" w:unhideWhenUsed="0"/>
+    <w:lsdException w:name="Medium Grid 1 Accent 5" w:semiHidden="0" w:uiPriority="67" w:unhideWhenUsed="0"/>
+    <w:lsdException w:name="Medium Grid 2 Accent 5" w:semiHidden="0" w:uiPriority="68" w:unhideWhenUsed="0"/>
+    <w:lsdException w:name="Medium Grid 3 Accent 5" w:semiHidden="0" w:uiPriority="69" w:unhideWhenUsed="0"/>
+    <w:lsdException w:name="Dark List Accent 5" w:semiHidden="0" w:uiPriority="70" w:unhideWhenUsed="0"/>
+    <w:lsdException w:name="Colorful Shading Accent 5" w:semiHidden="0" w:uiPriority="71" w:unhideWhenUsed="0"/>
+    <w:lsdException w:name="Colorful List Accent 5" w:semiHidden="0" w:uiPriority="72" w:unhideWhenUsed="0"/>
+    <w:lsdException w:name="Colorful Grid Accent 5" w:semiHidden="0" w:uiPriority="73" w:unhideWhenUsed="0"/>
+    <w:lsdException w:name="Light Shading Accent 6" w:semiHidden="0" w:uiPriority="60" w:unhideWhenUsed="0"/>
+    <w:lsdException w:name="Light List Accent 6" w:semiHidden="0" w:uiPriority="61" w:unhideWhenUsed="0"/>
+    <w:lsdException w:name="Light Grid Accent 6" w:semiHidden="0" w:uiPriority="62" w:unhideWhenUsed="0"/>
+    <w:lsdException w:name="Medium Shading 1 Accent 6" w:semiHidden="0" w:uiPriority="63" w:unhideWhenUsed="0"/>
+    <w:lsdException w:name="Medium Shading 2 Accent 6" w:semiHidden="0" w:uiPriority="64" w:unhideWhenUsed="0"/>
+    <w:lsdException w:name="Medium List 1 Accent 6" w:semiHidden="0" w:uiPriority="65" w:unhideWhenUsed="0"/>
+    <w:lsdException w:name="Medium List 2 Accent 6" w:semiHidden="0" w:uiPriority="66" w:unhideWhenUsed="0"/>
+    <w:lsdException w:name="Medium Grid 1 Accent 6" w:semiHidden="0" w:uiPriority="67" w:unhideWhenUsed="0"/>
+    <w:lsdException w:name="Medium Grid 2 Accent 6" w:semiHidden="0" w:uiPriority="68" w:unhideWhenUsed="0"/>
+    <w:lsdException w:name="Medium Grid 3 Accent 6" w:semiHidden="0" w:uiPriority="69" w:unhideWhenUsed="0"/>
+    <w:lsdException w:name="Dark List Accent 6" w:semiHidden="0" w:uiPriority="70" w:unhideWhenUsed="0"/>
+    <w:lsdException w:name="Colorful Shading Accent 6" w:semiHidden="0" w:uiPriority="71" w:unhideWhenUsed="0"/>
+    <w:lsdException w:name="Colorful List Accent 6" w:semiHidden="0" w:uiPriority="72" w:unhideWhenUsed="0"/>
+    <w:lsdException w:name="Colorful Grid Accent 6" w:semiHidden="0" w:uiPriority="73" w:unhideWhenUsed="0"/>
+    <w:lsdException w:name="Subtle Emphasis" w:semiHidden="0" w:uiPriority="19" w:unhideWhenUsed="0" w:qFormat="1"/>
+    <w:lsdException w:name="Intense Emphasis" w:semiHidden="0" w:uiPriority="21" w:unhideWhenUsed="0" w:qFormat="1"/>
+    <w:lsdException w:name="Subtle Reference" w:semiHidden="0" w:uiPriority="31" w:unhideWhenUsed="0" w:qFormat="1"/>
+    <w:lsdException w:name="Intense Reference" w:semiHidden="0" w:uiPriority="32" w:unhideWhenUsed="0" w:qFormat="1"/>
+    <w:lsdException w:name="Book Title" w:semiHidden="0" w:uiPriority="33" w:unhideWhenUsed="0" w:qFormat="1"/>
+    <w:lsdException w:name="Bibliography" w:uiPriority="37"/>
+    <w:lsdException w:name="TOC Heading" w:uiPriority="39" w:qFormat="1"/>
   </w:latentStyles>
   <w:style w:type="paragraph" w:default="1" w:styleId="Normal">
     <w:name w:val="Normal"/>
@@ -2113,8 +1919,492 @@
 </w:styles>
 </file>
 
+<file path=word/stylesWithEffects.xml><?xml version="1.0" encoding="utf-8"?>
+<w:styles xmlns:wpc="http://schemas.microsoft.com/office/word/2010/wordprocessingCanvas" xmlns:mo="http://schemas.microsoft.com/office/mac/office/2008/main" xmlns:mc="http://schemas.openxmlformats.org/markup-compatibility/2006" xmlns:mv="urn:schemas-microsoft-com:mac:vml" xmlns:o="urn:schemas-microsoft-com:office:office" xmlns:r="http://schemas.openxmlformats.org/officeDocument/2006/relationships" xmlns:m="http://schemas.openxmlformats.org/officeDocument/2006/math" xmlns:v="urn:schemas-microsoft-com:vml" xmlns:wp14="http://schemas.microsoft.com/office/word/2010/wordprocessingDrawing" xmlns:wp="http://schemas.openxmlformats.org/drawingml/2006/wordprocessingDrawing" xmlns:w10="urn:schemas-microsoft-com:office:word" xmlns:w="http://schemas.openxmlformats.org/wordprocessingml/2006/main" xmlns:w14="http://schemas.microsoft.com/office/word/2010/wordml" xmlns:wpg="http://schemas.microsoft.com/office/word/2010/wordprocessingGroup" xmlns:wpi="http://schemas.microsoft.com/office/word/2010/wordprocessingInk" xmlns:wne="http://schemas.microsoft.com/office/word/2006/wordml" xmlns:wps="http://schemas.microsoft.com/office/word/2010/wordprocessingShape" mc:Ignorable="w14 wp14">
+  <w:docDefaults>
+    <w:rPrDefault>
+      <w:rPr>
+        <w:rFonts w:asciiTheme="minorHAnsi" w:eastAsiaTheme="minorEastAsia" w:hAnsiTheme="minorHAnsi" w:cstheme="minorBidi"/>
+        <w:sz w:val="24"/>
+        <w:szCs w:val="24"/>
+        <w:lang w:val="en-US" w:eastAsia="en-US" w:bidi="ar-SA"/>
+      </w:rPr>
+    </w:rPrDefault>
+    <w:pPrDefault/>
+  </w:docDefaults>
+  <w:latentStyles w:defLockedState="0" w:defUIPriority="99" w:defSemiHidden="1" w:defUnhideWhenUsed="1" w:defQFormat="0" w:count="276">
+    <w:lsdException w:name="Normal" w:semiHidden="0" w:uiPriority="0" w:unhideWhenUsed="0" w:qFormat="1"/>
+    <w:lsdException w:name="heading 1" w:semiHidden="0" w:uiPriority="9" w:unhideWhenUsed="0" w:qFormat="1"/>
+    <w:lsdException w:name="heading 2" w:uiPriority="9" w:qFormat="1"/>
+    <w:lsdException w:name="heading 3" w:uiPriority="9" w:qFormat="1"/>
+    <w:lsdException w:name="heading 4" w:uiPriority="9" w:qFormat="1"/>
+    <w:lsdException w:name="heading 5" w:uiPriority="9" w:qFormat="1"/>
+    <w:lsdException w:name="heading 6" w:uiPriority="9" w:qFormat="1"/>
+    <w:lsdException w:name="heading 7" w:uiPriority="9" w:qFormat="1"/>
+    <w:lsdException w:name="heading 8" w:uiPriority="9" w:qFormat="1"/>
+    <w:lsdException w:name="heading 9" w:uiPriority="9" w:qFormat="1"/>
+    <w:lsdException w:name="toc 1" w:uiPriority="39"/>
+    <w:lsdException w:name="toc 2" w:uiPriority="39"/>
+    <w:lsdException w:name="toc 3" w:uiPriority="39"/>
+    <w:lsdException w:name="toc 4" w:uiPriority="39"/>
+    <w:lsdException w:name="toc 5" w:uiPriority="39"/>
+    <w:lsdException w:name="toc 6" w:uiPriority="39"/>
+    <w:lsdException w:name="toc 7" w:uiPriority="39"/>
+    <w:lsdException w:name="toc 8" w:uiPriority="39"/>
+    <w:lsdException w:name="toc 9" w:uiPriority="39"/>
+    <w:lsdException w:name="caption" w:uiPriority="35" w:qFormat="1"/>
+    <w:lsdException w:name="Title" w:semiHidden="0" w:uiPriority="10" w:unhideWhenUsed="0" w:qFormat="1"/>
+    <w:lsdException w:name="Default Paragraph Font" w:uiPriority="1"/>
+    <w:lsdException w:name="Subtitle" w:semiHidden="0" w:uiPriority="11" w:unhideWhenUsed="0" w:qFormat="1"/>
+    <w:lsdException w:name="Strong" w:semiHidden="0" w:uiPriority="22" w:unhideWhenUsed="0" w:qFormat="1"/>
+    <w:lsdException w:name="Emphasis" w:semiHidden="0" w:uiPriority="20" w:unhideWhenUsed="0" w:qFormat="1"/>
+    <w:lsdException w:name="Table Grid" w:semiHidden="0" w:uiPriority="59" w:unhideWhenUsed="0"/>
+    <w:lsdException w:name="Note Level 1" w:semiHidden="0" w:unhideWhenUsed="0"/>
+    <w:lsdException w:name="Note Level 2" w:semiHidden="0" w:unhideWhenUsed="0"/>
+    <w:lsdException w:name="Note Level 3" w:semiHidden="0" w:unhideWhenUsed="0"/>
+    <w:lsdException w:name="Note Level 4" w:semiHidden="0" w:unhideWhenUsed="0"/>
+    <w:lsdException w:name="Note Level 5" w:semiHidden="0" w:unhideWhenUsed="0"/>
+    <w:lsdException w:name="Note Level 6" w:semiHidden="0" w:unhideWhenUsed="0"/>
+    <w:lsdException w:name="Note Level 7" w:semiHidden="0" w:unhideWhenUsed="0"/>
+    <w:lsdException w:name="Note Level 8" w:semiHidden="0" w:unhideWhenUsed="0"/>
+    <w:lsdException w:name="Note Level 9" w:semiHidden="0" w:unhideWhenUsed="0"/>
+    <w:lsdException w:name="Placeholder Text" w:unhideWhenUsed="0"/>
+    <w:lsdException w:name="No Spacing" w:semiHidden="0" w:uiPriority="1" w:unhideWhenUsed="0" w:qFormat="1"/>
+    <w:lsdException w:name="Light Shading" w:semiHidden="0" w:uiPriority="60" w:unhideWhenUsed="0"/>
+    <w:lsdException w:name="Light List" w:semiHidden="0" w:uiPriority="61" w:unhideWhenUsed="0"/>
+    <w:lsdException w:name="Light Grid" w:semiHidden="0" w:uiPriority="62" w:unhideWhenUsed="0"/>
+    <w:lsdException w:name="Medium Shading 1" w:semiHidden="0" w:uiPriority="63" w:unhideWhenUsed="0"/>
+    <w:lsdException w:name="Medium Shading 2" w:semiHidden="0" w:uiPriority="64" w:unhideWhenUsed="0"/>
+    <w:lsdException w:name="Medium List 1" w:semiHidden="0" w:uiPriority="65" w:unhideWhenUsed="0"/>
+    <w:lsdException w:name="Medium List 2" w:semiHidden="0" w:uiPriority="66" w:unhideWhenUsed="0"/>
+    <w:lsdException w:name="Medium Grid 1" w:semiHidden="0" w:uiPriority="67" w:unhideWhenUsed="0"/>
+    <w:lsdException w:name="Medium Grid 2" w:semiHidden="0" w:uiPriority="68" w:unhideWhenUsed="0"/>
+    <w:lsdException w:name="Medium Grid 3" w:semiHidden="0" w:uiPriority="69" w:unhideWhenUsed="0"/>
+    <w:lsdException w:name="Dark List" w:semiHidden="0" w:uiPriority="70" w:unhideWhenUsed="0"/>
+    <w:lsdException w:name="Colorful Shading" w:semiHidden="0" w:uiPriority="71" w:unhideWhenUsed="0"/>
+    <w:lsdException w:name="Colorful List" w:semiHidden="0" w:uiPriority="72" w:unhideWhenUsed="0"/>
+    <w:lsdException w:name="Colorful Grid" w:semiHidden="0" w:uiPriority="73" w:unhideWhenUsed="0"/>
+    <w:lsdException w:name="Light Shading Accent 1" w:semiHidden="0" w:uiPriority="60" w:unhideWhenUsed="0"/>
+    <w:lsdException w:name="Light List Accent 1" w:semiHidden="0" w:uiPriority="61" w:unhideWhenUsed="0"/>
+    <w:lsdException w:name="Light Grid Accent 1" w:semiHidden="0" w:uiPriority="62" w:unhideWhenUsed="0"/>
+    <w:lsdException w:name="Medium Shading 1 Accent 1" w:semiHidden="0" w:uiPriority="63" w:unhideWhenUsed="0"/>
+    <w:lsdException w:name="Medium Shading 2 Accent 1" w:semiHidden="0" w:uiPriority="64" w:unhideWhenUsed="0"/>
+    <w:lsdException w:name="Medium List 1 Accent 1" w:semiHidden="0" w:uiPriority="65" w:unhideWhenUsed="0"/>
+    <w:lsdException w:name="Revision" w:unhideWhenUsed="0"/>
+    <w:lsdException w:name="List Paragraph" w:semiHidden="0" w:uiPriority="34" w:unhideWhenUsed="0" w:qFormat="1"/>
+    <w:lsdException w:name="Quote" w:semiHidden="0" w:uiPriority="29" w:unhideWhenUsed="0" w:qFormat="1"/>
+    <w:lsdException w:name="Intense Quote" w:semiHidden="0" w:uiPriority="30" w:unhideWhenUsed="0" w:qFormat="1"/>
+    <w:lsdException w:name="Medium List 2 Accent 1" w:semiHidden="0" w:uiPriority="66" w:unhideWhenUsed="0"/>
+    <w:lsdException w:name="Medium Grid 1 Accent 1" w:semiHidden="0" w:uiPriority="67" w:unhideWhenUsed="0"/>
+    <w:lsdException w:name="Medium Grid 2 Accent 1" w:semiHidden="0" w:uiPriority="68" w:unhideWhenUsed="0"/>
+    <w:lsdException w:name="Medium Grid 3 Accent 1" w:semiHidden="0" w:uiPriority="69" w:unhideWhenUsed="0"/>
+    <w:lsdException w:name="Dark List Accent 1" w:semiHidden="0" w:uiPriority="70" w:unhideWhenUsed="0"/>
+    <w:lsdException w:name="Colorful Shading Accent 1" w:semiHidden="0" w:uiPriority="71" w:unhideWhenUsed="0"/>
+    <w:lsdException w:name="Colorful List Accent 1" w:semiHidden="0" w:uiPriority="72" w:unhideWhenUsed="0"/>
+    <w:lsdException w:name="Colorful Grid Accent 1" w:semiHidden="0" w:uiPriority="73" w:unhideWhenUsed="0"/>
+    <w:lsdException w:name="Light Shading Accent 2" w:semiHidden="0" w:uiPriority="60" w:unhideWhenUsed="0"/>
+    <w:lsdException w:name="Light List Accent 2" w:semiHidden="0" w:uiPriority="61" w:unhideWhenUsed="0"/>
+    <w:lsdException w:name="Light Grid Accent 2" w:semiHidden="0" w:uiPriority="62" w:unhideWhenUsed="0"/>
+    <w:lsdException w:name="Medium Shading 1 Accent 2" w:semiHidden="0" w:uiPriority="63" w:unhideWhenUsed="0"/>
+    <w:lsdException w:name="Medium Shading 2 Accent 2" w:semiHidden="0" w:uiPriority="64" w:unhideWhenUsed="0"/>
+    <w:lsdException w:name="Medium List 1 Accent 2" w:semiHidden="0" w:uiPriority="65" w:unhideWhenUsed="0"/>
+    <w:lsdException w:name="Medium List 2 Accent 2" w:semiHidden="0" w:uiPriority="66" w:unhideWhenUsed="0"/>
+    <w:lsdException w:name="Medium Grid 1 Accent 2" w:semiHidden="0" w:uiPriority="67" w:unhideWhenUsed="0"/>
+    <w:lsdException w:name="Medium Grid 2 Accent 2" w:semiHidden="0" w:uiPriority="68" w:unhideWhenUsed="0"/>
+    <w:lsdException w:name="Medium Grid 3 Accent 2" w:semiHidden="0" w:uiPriority="69" w:unhideWhenUsed="0"/>
+    <w:lsdException w:name="Dark List Accent 2" w:semiHidden="0" w:uiPriority="70" w:unhideWhenUsed="0"/>
+    <w:lsdException w:name="Colorful Shading Accent 2" w:semiHidden="0" w:uiPriority="71" w:unhideWhenUsed="0"/>
+    <w:lsdException w:name="Colorful List Accent 2" w:semiHidden="0" w:uiPriority="72" w:unhideWhenUsed="0"/>
+    <w:lsdException w:name="Colorful Grid Accent 2" w:semiHidden="0" w:uiPriority="73" w:unhideWhenUsed="0"/>
+    <w:lsdException w:name="Light Shading Accent 3" w:semiHidden="0" w:uiPriority="60" w:unhideWhenUsed="0"/>
+    <w:lsdException w:name="Light List Accent 3" w:semiHidden="0" w:uiPriority="61" w:unhideWhenUsed="0"/>
+    <w:lsdException w:name="Light Grid Accent 3" w:semiHidden="0" w:uiPriority="62" w:unhideWhenUsed="0"/>
+    <w:lsdException w:name="Medium Shading 1 Accent 3" w:semiHidden="0" w:uiPriority="63" w:unhideWhenUsed="0"/>
+    <w:lsdException w:name="Medium Shading 2 Accent 3" w:semiHidden="0" w:uiPriority="64" w:unhideWhenUsed="0"/>
+    <w:lsdException w:name="Medium List 1 Accent 3" w:semiHidden="0" w:uiPriority="65" w:unhideWhenUsed="0"/>
+    <w:lsdException w:name="Medium List 2 Accent 3" w:semiHidden="0" w:uiPriority="66" w:unhideWhenUsed="0"/>
+    <w:lsdException w:name="Medium Grid 1 Accent 3" w:semiHidden="0" w:uiPriority="67" w:unhideWhenUsed="0"/>
+    <w:lsdException w:name="Medium Grid 2 Accent 3" w:semiHidden="0" w:uiPriority="68" w:unhideWhenUsed="0"/>
+    <w:lsdException w:name="Medium Grid 3 Accent 3" w:semiHidden="0" w:uiPriority="69" w:unhideWhenUsed="0"/>
+    <w:lsdException w:name="Dark List Accent 3" w:semiHidden="0" w:uiPriority="70" w:unhideWhenUsed="0"/>
+    <w:lsdException w:name="Colorful Shading Accent 3" w:semiHidden="0" w:uiPriority="71" w:unhideWhenUsed="0"/>
+    <w:lsdException w:name="Colorful List Accent 3" w:semiHidden="0" w:uiPriority="72" w:unhideWhenUsed="0"/>
+    <w:lsdException w:name="Colorful Grid Accent 3" w:semiHidden="0" w:uiPriority="73" w:unhideWhenUsed="0"/>
+    <w:lsdException w:name="Light Shading Accent 4" w:semiHidden="0" w:uiPriority="60" w:unhideWhenUsed="0"/>
+    <w:lsdException w:name="Light List Accent 4" w:semiHidden="0" w:uiPriority="61" w:unhideWhenUsed="0"/>
+    <w:lsdException w:name="Light Grid Accent 4" w:semiHidden="0" w:uiPriority="62" w:unhideWhenUsed="0"/>
+    <w:lsdException w:name="Medium Shading 1 Accent 4" w:semiHidden="0" w:uiPriority="63" w:unhideWhenUsed="0"/>
+    <w:lsdException w:name="Medium Shading 2 Accent 4" w:semiHidden="0" w:uiPriority="64" w:unhideWhenUsed="0"/>
+    <w:lsdException w:name="Medium List 1 Accent 4" w:semiHidden="0" w:uiPriority="65" w:unhideWhenUsed="0"/>
+    <w:lsdException w:name="Medium List 2 Accent 4" w:semiHidden="0" w:uiPriority="66" w:unhideWhenUsed="0"/>
+    <w:lsdException w:name="Medium Grid 1 Accent 4" w:semiHidden="0" w:uiPriority="67" w:unhideWhenUsed="0"/>
+    <w:lsdException w:name="Medium Grid 2 Accent 4" w:semiHidden="0" w:uiPriority="68" w:unhideWhenUsed="0"/>
+    <w:lsdException w:name="Medium Grid 3 Accent 4" w:semiHidden="0" w:uiPriority="69" w:unhideWhenUsed="0"/>
+    <w:lsdException w:name="Dark List Accent 4" w:semiHidden="0" w:uiPriority="70" w:unhideWhenUsed="0"/>
+    <w:lsdException w:name="Colorful Shading Accent 4" w:semiHidden="0" w:uiPriority="71" w:unhideWhenUsed="0"/>
+    <w:lsdException w:name="Colorful List Accent 4" w:semiHidden="0" w:uiPriority="72" w:unhideWhenUsed="0"/>
+    <w:lsdException w:name="Colorful Grid Accent 4" w:semiHidden="0" w:uiPriority="73" w:unhideWhenUsed="0"/>
+    <w:lsdException w:name="Light Shading Accent 5" w:semiHidden="0" w:uiPriority="60" w:unhideWhenUsed="0"/>
+    <w:lsdException w:name="Light List Accent 5" w:semiHidden="0" w:uiPriority="61" w:unhideWhenUsed="0"/>
+    <w:lsdException w:name="Light Grid Accent 5" w:semiHidden="0" w:uiPriority="62" w:unhideWhenUsed="0"/>
+    <w:lsdException w:name="Medium Shading 1 Accent 5" w:semiHidden="0" w:uiPriority="63" w:unhideWhenUsed="0"/>
+    <w:lsdException w:name="Medium Shading 2 Accent 5" w:semiHidden="0" w:uiPriority="64" w:unhideWhenUsed="0"/>
+    <w:lsdException w:name="Medium List 1 Accent 5" w:semiHidden="0" w:uiPriority="65" w:unhideWhenUsed="0"/>
+    <w:lsdException w:name="Medium List 2 Accent 5" w:semiHidden="0" w:uiPriority="66" w:unhideWhenUsed="0"/>
+    <w:lsdException w:name="Medium Grid 1 Accent 5" w:semiHidden="0" w:uiPriority="67" w:unhideWhenUsed="0"/>
+    <w:lsdException w:name="Medium Grid 2 Accent 5" w:semiHidden="0" w:uiPriority="68" w:unhideWhenUsed="0"/>
+    <w:lsdException w:name="Medium Grid 3 Accent 5" w:semiHidden="0" w:uiPriority="69" w:unhideWhenUsed="0"/>
+    <w:lsdException w:name="Dark List Accent 5" w:semiHidden="0" w:uiPriority="70" w:unhideWhenUsed="0"/>
+    <w:lsdException w:name="Colorful Shading Accent 5" w:semiHidden="0" w:uiPriority="71" w:unhideWhenUsed="0"/>
+    <w:lsdException w:name="Colorful List Accent 5" w:semiHidden="0" w:uiPriority="72" w:unhideWhenUsed="0"/>
+    <w:lsdException w:name="Colorful Grid Accent 5" w:semiHidden="0" w:uiPriority="73" w:unhideWhenUsed="0"/>
+    <w:lsdException w:name="Light Shading Accent 6" w:semiHidden="0" w:uiPriority="60" w:unhideWhenUsed="0"/>
+    <w:lsdException w:name="Light List Accent 6" w:semiHidden="0" w:uiPriority="61" w:unhideWhenUsed="0"/>
+    <w:lsdException w:name="Light Grid Accent 6" w:semiHidden="0" w:uiPriority="62" w:unhideWhenUsed="0"/>
+    <w:lsdException w:name="Medium Shading 1 Accent 6" w:semiHidden="0" w:uiPriority="63" w:unhideWhenUsed="0"/>
+    <w:lsdException w:name="Medium Shading 2 Accent 6" w:semiHidden="0" w:uiPriority="64" w:unhideWhenUsed="0"/>
+    <w:lsdException w:name="Medium List 1 Accent 6" w:semiHidden="0" w:uiPriority="65" w:unhideWhenUsed="0"/>
+    <w:lsdException w:name="Medium List 2 Accent 6" w:semiHidden="0" w:uiPriority="66" w:unhideWhenUsed="0"/>
+    <w:lsdException w:name="Medium Grid 1 Accent 6" w:semiHidden="0" w:uiPriority="67" w:unhideWhenUsed="0"/>
+    <w:lsdException w:name="Medium Grid 2 Accent 6" w:semiHidden="0" w:uiPriority="68" w:unhideWhenUsed="0"/>
+    <w:lsdException w:name="Medium Grid 3 Accent 6" w:semiHidden="0" w:uiPriority="69" w:unhideWhenUsed="0"/>
+    <w:lsdException w:name="Dark List Accent 6" w:semiHidden="0" w:uiPriority="70" w:unhideWhenUsed="0"/>
+    <w:lsdException w:name="Colorful Shading Accent 6" w:semiHidden="0" w:uiPriority="71" w:unhideWhenUsed="0"/>
+    <w:lsdException w:name="Colorful List Accent 6" w:semiHidden="0" w:uiPriority="72" w:unhideWhenUsed="0"/>
+    <w:lsdException w:name="Colorful Grid Accent 6" w:semiHidden="0" w:uiPriority="73" w:unhideWhenUsed="0"/>
+    <w:lsdException w:name="Subtle Emphasis" w:semiHidden="0" w:uiPriority="19" w:unhideWhenUsed="0" w:qFormat="1"/>
+    <w:lsdException w:name="Intense Emphasis" w:semiHidden="0" w:uiPriority="21" w:unhideWhenUsed="0" w:qFormat="1"/>
+    <w:lsdException w:name="Subtle Reference" w:semiHidden="0" w:uiPriority="31" w:unhideWhenUsed="0" w:qFormat="1"/>
+    <w:lsdException w:name="Intense Reference" w:semiHidden="0" w:uiPriority="32" w:unhideWhenUsed="0" w:qFormat="1"/>
+    <w:lsdException w:name="Book Title" w:semiHidden="0" w:uiPriority="33" w:unhideWhenUsed="0" w:qFormat="1"/>
+    <w:lsdException w:name="Bibliography" w:uiPriority="37"/>
+    <w:lsdException w:name="TOC Heading" w:uiPriority="39" w:qFormat="1"/>
+  </w:latentStyles>
+  <w:style w:type="paragraph" w:default="1" w:styleId="Normal">
+    <w:name w:val="Normal"/>
+    <w:qFormat/>
+  </w:style>
+  <w:style w:type="paragraph" w:styleId="Heading1">
+    <w:name w:val="heading 1"/>
+    <w:basedOn w:val="Normal"/>
+    <w:next w:val="Normal"/>
+    <w:link w:val="Heading1Char"/>
+    <w:uiPriority w:val="9"/>
+    <w:qFormat/>
+    <w:rsid w:val="00CA6558"/>
+    <w:pPr>
+      <w:keepNext/>
+      <w:keepLines/>
+      <w:spacing w:before="480"/>
+      <w:outlineLvl w:val="0"/>
+    </w:pPr>
+    <w:rPr>
+      <w:rFonts w:asciiTheme="majorHAnsi" w:eastAsiaTheme="majorEastAsia" w:hAnsiTheme="majorHAnsi" w:cstheme="majorBidi"/>
+      <w:b/>
+      <w:bCs/>
+      <w:color w:val="345A8A" w:themeColor="accent1" w:themeShade="B5"/>
+      <w:sz w:val="32"/>
+      <w:szCs w:val="32"/>
+    </w:rPr>
+  </w:style>
+  <w:style w:type="paragraph" w:styleId="Heading2">
+    <w:name w:val="heading 2"/>
+    <w:basedOn w:val="Normal"/>
+    <w:next w:val="Normal"/>
+    <w:link w:val="Heading2Char"/>
+    <w:uiPriority w:val="9"/>
+    <w:unhideWhenUsed/>
+    <w:qFormat/>
+    <w:rsid w:val="00CA6558"/>
+    <w:pPr>
+      <w:keepNext/>
+      <w:keepLines/>
+      <w:spacing w:before="200"/>
+      <w:outlineLvl w:val="1"/>
+    </w:pPr>
+    <w:rPr>
+      <w:rFonts w:asciiTheme="majorHAnsi" w:eastAsiaTheme="majorEastAsia" w:hAnsiTheme="majorHAnsi" w:cstheme="majorBidi"/>
+      <w:b/>
+      <w:bCs/>
+      <w:color w:val="4F81BD" w:themeColor="accent1"/>
+      <w:sz w:val="26"/>
+      <w:szCs w:val="26"/>
+    </w:rPr>
+  </w:style>
+  <w:style w:type="paragraph" w:styleId="Heading3">
+    <w:name w:val="heading 3"/>
+    <w:basedOn w:val="Normal"/>
+    <w:next w:val="Normal"/>
+    <w:link w:val="Heading3Char"/>
+    <w:uiPriority w:val="9"/>
+    <w:unhideWhenUsed/>
+    <w:qFormat/>
+    <w:rsid w:val="009C0B29"/>
+    <w:pPr>
+      <w:keepNext/>
+      <w:keepLines/>
+      <w:spacing w:before="200"/>
+      <w:outlineLvl w:val="2"/>
+    </w:pPr>
+    <w:rPr>
+      <w:rFonts w:asciiTheme="majorHAnsi" w:eastAsiaTheme="majorEastAsia" w:hAnsiTheme="majorHAnsi" w:cstheme="majorBidi"/>
+      <w:b/>
+      <w:bCs/>
+      <w:color w:val="4F81BD" w:themeColor="accent1"/>
+    </w:rPr>
+  </w:style>
+  <w:style w:type="paragraph" w:styleId="Heading4">
+    <w:name w:val="heading 4"/>
+    <w:basedOn w:val="Normal"/>
+    <w:next w:val="Normal"/>
+    <w:link w:val="Heading4Char"/>
+    <w:uiPriority w:val="9"/>
+    <w:unhideWhenUsed/>
+    <w:qFormat/>
+    <w:rsid w:val="00B036DC"/>
+    <w:pPr>
+      <w:keepNext/>
+      <w:keepLines/>
+      <w:spacing w:before="200"/>
+      <w:outlineLvl w:val="3"/>
+    </w:pPr>
+    <w:rPr>
+      <w:rFonts w:asciiTheme="majorHAnsi" w:eastAsiaTheme="majorEastAsia" w:hAnsiTheme="majorHAnsi" w:cstheme="majorBidi"/>
+      <w:b/>
+      <w:bCs/>
+      <w:i/>
+      <w:iCs/>
+      <w:color w:val="4F81BD" w:themeColor="accent1"/>
+    </w:rPr>
+  </w:style>
+  <w:style w:type="character" w:default="1" w:styleId="DefaultParagraphFont">
+    <w:name w:val="Default Paragraph Font"/>
+    <w:uiPriority w:val="1"/>
+    <w:semiHidden/>
+    <w:unhideWhenUsed/>
+  </w:style>
+  <w:style w:type="table" w:default="1" w:styleId="TableNormal">
+    <w:name w:val="Normal Table"/>
+    <w:uiPriority w:val="99"/>
+    <w:semiHidden/>
+    <w:unhideWhenUsed/>
+    <w:tblPr>
+      <w:tblInd w:w="0" w:type="dxa"/>
+      <w:tblCellMar>
+        <w:top w:w="0" w:type="dxa"/>
+        <w:left w:w="108" w:type="dxa"/>
+        <w:bottom w:w="0" w:type="dxa"/>
+        <w:right w:w="108" w:type="dxa"/>
+      </w:tblCellMar>
+    </w:tblPr>
+  </w:style>
+  <w:style w:type="numbering" w:default="1" w:styleId="NoList">
+    <w:name w:val="No List"/>
+    <w:uiPriority w:val="99"/>
+    <w:semiHidden/>
+    <w:unhideWhenUsed/>
+  </w:style>
+  <w:style w:type="character" w:customStyle="1" w:styleId="Heading1Char">
+    <w:name w:val="Heading 1 Char"/>
+    <w:basedOn w:val="DefaultParagraphFont"/>
+    <w:link w:val="Heading1"/>
+    <w:uiPriority w:val="9"/>
+    <w:rsid w:val="00CA6558"/>
+    <w:rPr>
+      <w:rFonts w:asciiTheme="majorHAnsi" w:eastAsiaTheme="majorEastAsia" w:hAnsiTheme="majorHAnsi" w:cstheme="majorBidi"/>
+      <w:b/>
+      <w:bCs/>
+      <w:color w:val="345A8A" w:themeColor="accent1" w:themeShade="B5"/>
+      <w:sz w:val="32"/>
+      <w:szCs w:val="32"/>
+    </w:rPr>
+  </w:style>
+  <w:style w:type="paragraph" w:styleId="Title">
+    <w:name w:val="Title"/>
+    <w:basedOn w:val="Normal"/>
+    <w:next w:val="Normal"/>
+    <w:link w:val="TitleChar"/>
+    <w:uiPriority w:val="10"/>
+    <w:qFormat/>
+    <w:rsid w:val="00CA6558"/>
+    <w:pPr>
+      <w:pBdr>
+        <w:bottom w:val="single" w:sz="8" w:space="4" w:color="4F81BD" w:themeColor="accent1"/>
+      </w:pBdr>
+      <w:spacing w:after="300"/>
+      <w:contextualSpacing/>
+    </w:pPr>
+    <w:rPr>
+      <w:rFonts w:asciiTheme="majorHAnsi" w:eastAsiaTheme="majorEastAsia" w:hAnsiTheme="majorHAnsi" w:cstheme="majorBidi"/>
+      <w:color w:val="17365D" w:themeColor="text2" w:themeShade="BF"/>
+      <w:spacing w:val="5"/>
+      <w:kern w:val="28"/>
+      <w:sz w:val="52"/>
+      <w:szCs w:val="52"/>
+    </w:rPr>
+  </w:style>
+  <w:style w:type="character" w:customStyle="1" w:styleId="TitleChar">
+    <w:name w:val="Title Char"/>
+    <w:basedOn w:val="DefaultParagraphFont"/>
+    <w:link w:val="Title"/>
+    <w:uiPriority w:val="10"/>
+    <w:rsid w:val="00CA6558"/>
+    <w:rPr>
+      <w:rFonts w:asciiTheme="majorHAnsi" w:eastAsiaTheme="majorEastAsia" w:hAnsiTheme="majorHAnsi" w:cstheme="majorBidi"/>
+      <w:color w:val="17365D" w:themeColor="text2" w:themeShade="BF"/>
+      <w:spacing w:val="5"/>
+      <w:kern w:val="28"/>
+      <w:sz w:val="52"/>
+      <w:szCs w:val="52"/>
+    </w:rPr>
+  </w:style>
+  <w:style w:type="character" w:customStyle="1" w:styleId="Heading2Char">
+    <w:name w:val="Heading 2 Char"/>
+    <w:basedOn w:val="DefaultParagraphFont"/>
+    <w:link w:val="Heading2"/>
+    <w:uiPriority w:val="9"/>
+    <w:rsid w:val="00CA6558"/>
+    <w:rPr>
+      <w:rFonts w:asciiTheme="majorHAnsi" w:eastAsiaTheme="majorEastAsia" w:hAnsiTheme="majorHAnsi" w:cstheme="majorBidi"/>
+      <w:b/>
+      <w:bCs/>
+      <w:color w:val="4F81BD" w:themeColor="accent1"/>
+      <w:sz w:val="26"/>
+      <w:szCs w:val="26"/>
+    </w:rPr>
+  </w:style>
+  <w:style w:type="character" w:customStyle="1" w:styleId="Heading3Char">
+    <w:name w:val="Heading 3 Char"/>
+    <w:basedOn w:val="DefaultParagraphFont"/>
+    <w:link w:val="Heading3"/>
+    <w:uiPriority w:val="9"/>
+    <w:rsid w:val="009C0B29"/>
+    <w:rPr>
+      <w:rFonts w:asciiTheme="majorHAnsi" w:eastAsiaTheme="majorEastAsia" w:hAnsiTheme="majorHAnsi" w:cstheme="majorBidi"/>
+      <w:b/>
+      <w:bCs/>
+      <w:color w:val="4F81BD" w:themeColor="accent1"/>
+    </w:rPr>
+  </w:style>
+  <w:style w:type="character" w:customStyle="1" w:styleId="Heading4Char">
+    <w:name w:val="Heading 4 Char"/>
+    <w:basedOn w:val="DefaultParagraphFont"/>
+    <w:link w:val="Heading4"/>
+    <w:uiPriority w:val="9"/>
+    <w:rsid w:val="00B036DC"/>
+    <w:rPr>
+      <w:rFonts w:asciiTheme="majorHAnsi" w:eastAsiaTheme="majorEastAsia" w:hAnsiTheme="majorHAnsi" w:cstheme="majorBidi"/>
+      <w:b/>
+      <w:bCs/>
+      <w:i/>
+      <w:iCs/>
+      <w:color w:val="4F81BD" w:themeColor="accent1"/>
+    </w:rPr>
+  </w:style>
+  <w:style w:type="paragraph" w:styleId="NoSpacing">
+    <w:name w:val="No Spacing"/>
+    <w:link w:val="NoSpacingChar"/>
+    <w:uiPriority w:val="1"/>
+    <w:qFormat/>
+    <w:rsid w:val="00103997"/>
+    <w:rPr>
+      <w:sz w:val="22"/>
+      <w:szCs w:val="22"/>
+      <w:lang w:eastAsia="ja-JP"/>
+    </w:rPr>
+  </w:style>
+  <w:style w:type="character" w:customStyle="1" w:styleId="NoSpacingChar">
+    <w:name w:val="No Spacing Char"/>
+    <w:basedOn w:val="DefaultParagraphFont"/>
+    <w:link w:val="NoSpacing"/>
+    <w:uiPriority w:val="1"/>
+    <w:rsid w:val="00103997"/>
+    <w:rPr>
+      <w:sz w:val="22"/>
+      <w:szCs w:val="22"/>
+      <w:lang w:eastAsia="ja-JP"/>
+    </w:rPr>
+  </w:style>
+  <w:style w:type="character" w:styleId="PlaceholderText">
+    <w:name w:val="Placeholder Text"/>
+    <w:basedOn w:val="DefaultParagraphFont"/>
+    <w:uiPriority w:val="99"/>
+    <w:semiHidden/>
+    <w:rsid w:val="00103997"/>
+    <w:rPr>
+      <w:color w:val="808080"/>
+    </w:rPr>
+  </w:style>
+  <w:style w:type="paragraph" w:styleId="Header">
+    <w:name w:val="header"/>
+    <w:basedOn w:val="Normal"/>
+    <w:link w:val="HeaderChar"/>
+    <w:uiPriority w:val="99"/>
+    <w:unhideWhenUsed/>
+    <w:rsid w:val="00720113"/>
+    <w:pPr>
+      <w:tabs>
+        <w:tab w:val="center" w:pos="4513"/>
+        <w:tab w:val="right" w:pos="9026"/>
+      </w:tabs>
+    </w:pPr>
+  </w:style>
+  <w:style w:type="character" w:customStyle="1" w:styleId="HeaderChar">
+    <w:name w:val="Header Char"/>
+    <w:basedOn w:val="DefaultParagraphFont"/>
+    <w:link w:val="Header"/>
+    <w:uiPriority w:val="99"/>
+    <w:rsid w:val="00720113"/>
+  </w:style>
+  <w:style w:type="paragraph" w:styleId="Footer">
+    <w:name w:val="footer"/>
+    <w:basedOn w:val="Normal"/>
+    <w:link w:val="FooterChar"/>
+    <w:uiPriority w:val="99"/>
+    <w:unhideWhenUsed/>
+    <w:rsid w:val="00720113"/>
+    <w:pPr>
+      <w:tabs>
+        <w:tab w:val="center" w:pos="4513"/>
+        <w:tab w:val="right" w:pos="9026"/>
+      </w:tabs>
+    </w:pPr>
+  </w:style>
+  <w:style w:type="character" w:customStyle="1" w:styleId="FooterChar">
+    <w:name w:val="Footer Char"/>
+    <w:basedOn w:val="DefaultParagraphFont"/>
+    <w:link w:val="Footer"/>
+    <w:uiPriority w:val="99"/>
+    <w:rsid w:val="00720113"/>
+  </w:style>
+  <w:style w:type="character" w:styleId="Hyperlink">
+    <w:name w:val="Hyperlink"/>
+    <w:basedOn w:val="DefaultParagraphFont"/>
+    <w:uiPriority w:val="99"/>
+    <w:unhideWhenUsed/>
+    <w:rsid w:val="00720113"/>
+    <w:rPr>
+      <w:color w:val="0000FF" w:themeColor="hyperlink"/>
+      <w:u w:val="single"/>
+    </w:rPr>
+  </w:style>
+  <w:style w:type="character" w:styleId="FollowedHyperlink">
+    <w:name w:val="FollowedHyperlink"/>
+    <w:basedOn w:val="DefaultParagraphFont"/>
+    <w:uiPriority w:val="99"/>
+    <w:semiHidden/>
+    <w:unhideWhenUsed/>
+    <w:rsid w:val="00720113"/>
+    <w:rPr>
+      <w:color w:val="800080" w:themeColor="followedHyperlink"/>
+      <w:u w:val="single"/>
+    </w:rPr>
+  </w:style>
+</w:styles>
+</file>
+
 <file path=word/glossary/document.xml><?xml version="1.0" encoding="utf-8"?>
-<w:glossaryDocument xmlns:wpc="http://schemas.microsoft.com/office/word/2010/wordprocessingCanvas" xmlns:mc="http://schemas.openxmlformats.org/markup-compatibility/2006" xmlns:o="urn:schemas-microsoft-com:office:office" xmlns:r="http://schemas.openxmlformats.org/officeDocument/2006/relationships" xmlns:m="http://schemas.openxmlformats.org/officeDocument/2006/math" xmlns:v="urn:schemas-microsoft-com:vml" xmlns:wp14="http://schemas.microsoft.com/office/word/2010/wordprocessingDrawing" xmlns:wp="http://schemas.openxmlformats.org/drawingml/2006/wordprocessingDrawing" xmlns:w10="urn:schemas-microsoft-com:office:word" xmlns:w="http://schemas.openxmlformats.org/wordprocessingml/2006/main" xmlns:w14="http://schemas.microsoft.com/office/word/2010/wordml" xmlns:w15="http://schemas.microsoft.com/office/word/2012/wordml" xmlns:wpg="http://schemas.microsoft.com/office/word/2010/wordprocessingGroup" xmlns:wpi="http://schemas.microsoft.com/office/word/2010/wordprocessingInk" xmlns:wne="http://schemas.microsoft.com/office/word/2006/wordml" xmlns:wps="http://schemas.microsoft.com/office/word/2010/wordprocessingShape" mc:Ignorable="w14 w15 wp14">
+<w:glossaryDocument xmlns:wpc="http://schemas.microsoft.com/office/word/2010/wordprocessingCanvas" xmlns:mo="http://schemas.microsoft.com/office/mac/office/2008/main" xmlns:mc="http://schemas.openxmlformats.org/markup-compatibility/2006" xmlns:mv="urn:schemas-microsoft-com:mac:vml" xmlns:o="urn:schemas-microsoft-com:office:office" xmlns:r="http://schemas.openxmlformats.org/officeDocument/2006/relationships" xmlns:m="http://schemas.openxmlformats.org/officeDocument/2006/math" xmlns:v="urn:schemas-microsoft-com:vml" xmlns:wp14="http://schemas.microsoft.com/office/word/2010/wordprocessingDrawing" xmlns:wp="http://schemas.openxmlformats.org/drawingml/2006/wordprocessingDrawing" xmlns:w10="urn:schemas-microsoft-com:office:word" xmlns:w="http://schemas.openxmlformats.org/wordprocessingml/2006/main" xmlns:w14="http://schemas.microsoft.com/office/word/2010/wordml" xmlns:wpg="http://schemas.microsoft.com/office/word/2010/wordprocessingGroup" xmlns:wpi="http://schemas.microsoft.com/office/word/2010/wordprocessingInk" xmlns:wne="http://schemas.microsoft.com/office/word/2006/wordml" xmlns:wps="http://schemas.microsoft.com/office/word/2010/wordprocessingShape" mc:Ignorable="w14 wp14">
   <w:docParts>
     <w:docPart>
       <w:docPartPr>
@@ -2168,7 +2458,7 @@
           <w:r>
             <w:rPr>
               <w:rFonts w:asciiTheme="majorHAnsi" w:eastAsiaTheme="majorEastAsia" w:hAnsiTheme="majorHAnsi" w:cstheme="majorBidi"/>
-              <w:color w:val="5B9BD5" w:themeColor="accent1"/>
+              <w:color w:val="4F81BD" w:themeColor="accent1"/>
               <w:sz w:val="80"/>
               <w:szCs w:val="80"/>
             </w:rPr>
@@ -2235,112 +2525,83 @@
         </w:p>
       </w:docPartBody>
     </w:docPart>
-    <w:docPart>
-      <w:docPartPr>
-        <w:name w:val="8FABB7891580435AB12E7B202981E81C"/>
-        <w:category>
-          <w:name w:val="General"/>
-          <w:gallery w:val="placeholder"/>
-        </w:category>
-        <w:types>
-          <w:type w:val="bbPlcHdr"/>
-        </w:types>
-        <w:behaviors>
-          <w:behavior w:val="content"/>
-        </w:behaviors>
-        <w:guid w:val="{D9E6F664-CF2E-4D2F-AC85-3E4FBF438488}"/>
-      </w:docPartPr>
-      <w:docPartBody>
-        <w:p>
-          <w:pPr>
-            <w:pStyle w:val="8FABB7891580435AB12E7B202981E81C"/>
-          </w:pPr>
-          <w:r>
-            <w:rPr>
-              <w:rStyle w:val="PlaceholderText"/>
-            </w:rPr>
-            <w:t>[Comments]</w:t>
-          </w:r>
-        </w:p>
-      </w:docPartBody>
-    </w:docPart>
   </w:docParts>
 </w:glossaryDocument>
 </file>
 
 <file path=word/glossary/fontTable.xml><?xml version="1.0" encoding="utf-8"?>
-<w:fonts xmlns:mc="http://schemas.openxmlformats.org/markup-compatibility/2006" xmlns:r="http://schemas.openxmlformats.org/officeDocument/2006/relationships" xmlns:w="http://schemas.openxmlformats.org/wordprocessingml/2006/main" xmlns:w14="http://schemas.microsoft.com/office/word/2010/wordml" xmlns:w15="http://schemas.microsoft.com/office/word/2012/wordml" mc:Ignorable="w14 w15">
+<w:fonts xmlns:mc="http://schemas.openxmlformats.org/markup-compatibility/2006" xmlns:r="http://schemas.openxmlformats.org/officeDocument/2006/relationships" xmlns:w="http://schemas.openxmlformats.org/wordprocessingml/2006/main" xmlns:w14="http://schemas.microsoft.com/office/word/2010/wordml" mc:Ignorable="w14">
   <w:font w:name="Symbol">
-    <w:panose1 w:val="05050102010706020507"/>
+    <w:panose1 w:val="00000000000000000000"/>
     <w:charset w:val="02"/>
-    <w:family w:val="roman"/>
+    <w:family w:val="auto"/>
     <w:pitch w:val="variable"/>
     <w:sig w:usb0="00000000" w:usb1="10000000" w:usb2="00000000" w:usb3="00000000" w:csb0="80000000" w:csb1="00000000"/>
   </w:font>
   <w:font w:name="Times New Roman">
     <w:panose1 w:val="02020603050405020304"/>
     <w:charset w:val="00"/>
-    <w:family w:val="roman"/>
+    <w:family w:val="auto"/>
     <w:pitch w:val="variable"/>
-    <w:sig w:usb0="E0002EFF" w:usb1="C0007843" w:usb2="00000009" w:usb3="00000000" w:csb0="000001FF" w:csb1="00000000"/>
+    <w:sig w:usb0="00000003" w:usb1="00000000" w:usb2="00000000" w:usb3="00000000" w:csb0="00000001" w:csb1="00000000"/>
   </w:font>
   <w:font w:name="Cambria">
     <w:panose1 w:val="02040503050406030204"/>
     <w:charset w:val="00"/>
-    <w:family w:val="roman"/>
+    <w:family w:val="auto"/>
     <w:pitch w:val="variable"/>
     <w:sig w:usb0="E00002FF" w:usb1="400004FF" w:usb2="00000000" w:usb3="00000000" w:csb0="0000019F" w:csb1="00000000"/>
   </w:font>
-  <w:font w:name="MS Mincho">
-    <w:altName w:val="ＭＳ 明朝"/>
-    <w:panose1 w:val="02020609040205080304"/>
+  <w:font w:name="ＭＳ 明朝">
+    <w:panose1 w:val="00000000000000000000"/>
     <w:charset w:val="80"/>
-    <w:family w:val="modern"/>
+    <w:family w:val="roman"/>
+    <w:notTrueType/>
     <w:pitch w:val="fixed"/>
-    <w:sig w:usb0="E00002FF" w:usb1="6AC7FDFB" w:usb2="08000012" w:usb3="00000000" w:csb0="0002009F" w:csb1="00000000"/>
+    <w:sig w:usb0="00000001" w:usb1="08070000" w:usb2="00000010" w:usb3="00000000" w:csb0="00020000" w:csb1="00000000"/>
   </w:font>
   <w:font w:name="Calibri">
     <w:panose1 w:val="020F0502020204030204"/>
     <w:charset w:val="00"/>
-    <w:family w:val="swiss"/>
+    <w:family w:val="auto"/>
     <w:pitch w:val="variable"/>
-    <w:sig w:usb0="E00002FF" w:usb1="4000ACFF" w:usb2="00000001" w:usb3="00000000" w:csb0="0000019F" w:csb1="00000000"/>
+    <w:sig w:usb0="E10002FF" w:usb1="4000ACFF" w:usb2="00000009" w:usb3="00000000" w:csb0="0000019F" w:csb1="00000000"/>
   </w:font>
-  <w:font w:name="MS Gothic">
-    <w:altName w:val="ＭＳ ゴシック"/>
-    <w:panose1 w:val="020B0609070205080204"/>
+  <w:font w:name="ＭＳ ゴシック">
+    <w:panose1 w:val="00000000000000000000"/>
     <w:charset w:val="80"/>
     <w:family w:val="modern"/>
+    <w:notTrueType/>
     <w:pitch w:val="fixed"/>
-    <w:sig w:usb0="E00002FF" w:usb1="6AC7FDFB" w:usb2="08000012" w:usb3="00000000" w:csb0="0002009F" w:csb1="00000000"/>
+    <w:sig w:usb0="00000001" w:usb1="08070000" w:usb2="00000010" w:usb3="00000000" w:csb0="00020000" w:csb1="00000000"/>
   </w:font>
-  <w:font w:name="Calibri Light">
-    <w:panose1 w:val="020F0302020204030204"/>
+  <w:font w:name="Arial">
+    <w:panose1 w:val="020B0604020202020204"/>
     <w:charset w:val="00"/>
-    <w:family w:val="swiss"/>
+    <w:family w:val="auto"/>
     <w:pitch w:val="variable"/>
-    <w:sig w:usb0="A00002EF" w:usb1="4000207B" w:usb2="00000000" w:usb3="00000000" w:csb0="0000019F" w:csb1="00000000"/>
+    <w:sig w:usb0="00000003" w:usb1="00000000" w:usb2="00000000" w:usb3="00000000" w:csb0="00000001" w:csb1="00000000"/>
   </w:font>
 </w:fonts>
 </file>
 
 <file path=word/glossary/settings.xml><?xml version="1.0" encoding="utf-8"?>
-<w:settings xmlns:mc="http://schemas.openxmlformats.org/markup-compatibility/2006" xmlns:o="urn:schemas-microsoft-com:office:office" xmlns:r="http://schemas.openxmlformats.org/officeDocument/2006/relationships" xmlns:m="http://schemas.openxmlformats.org/officeDocument/2006/math" xmlns:v="urn:schemas-microsoft-com:vml" xmlns:w10="urn:schemas-microsoft-com:office:word" xmlns:w="http://schemas.openxmlformats.org/wordprocessingml/2006/main" xmlns:w14="http://schemas.microsoft.com/office/word/2010/wordml" xmlns:w15="http://schemas.microsoft.com/office/word/2012/wordml" xmlns:sl="http://schemas.openxmlformats.org/schemaLibrary/2006/main" mc:Ignorable="w14 w15">
+<w:settings xmlns:mc="http://schemas.openxmlformats.org/markup-compatibility/2006" xmlns:o="urn:schemas-microsoft-com:office:office" xmlns:r="http://schemas.openxmlformats.org/officeDocument/2006/relationships" xmlns:m="http://schemas.openxmlformats.org/officeDocument/2006/math" xmlns:v="urn:schemas-microsoft-com:vml" xmlns:w10="urn:schemas-microsoft-com:office:word" xmlns:w="http://schemas.openxmlformats.org/wordprocessingml/2006/main" xmlns:w14="http://schemas.microsoft.com/office/word/2010/wordml" xmlns:sl="http://schemas.openxmlformats.org/schemaLibrary/2006/main" mc:Ignorable="w14">
   <w:view w:val="normal"/>
   <w:defaultTabStop w:val="720"/>
   <w:characterSpacingControl w:val="doNotCompress"/>
   <w:compat>
     <w:useFELayout/>
-    <w:compatSetting w:name="compatibilityMode" w:uri="http://schemas.microsoft.com/office/word" w:val="15"/>
+    <w:compatSetting w:name="compatibilityMode" w:uri="http://schemas.microsoft.com/office/word" w:val="14"/>
     <w:compatSetting w:name="overrideTableStyleFontSizeAndJustification" w:uri="http://schemas.microsoft.com/office/word" w:val="1"/>
     <w:compatSetting w:name="enableOpenTypeFeatures" w:uri="http://schemas.microsoft.com/office/word" w:val="1"/>
     <w:compatSetting w:name="doNotFlipMirrorIndents" w:uri="http://schemas.microsoft.com/office/word" w:val="1"/>
-    <w:compatSetting w:name="differentiateMultirowTableHeaders" w:uri="http://schemas.microsoft.com/office/word" w:val="1"/>
   </w:compat>
   <w:rsids>
     <w:rsidRoot w:val="002B4B49"/>
     <w:rsid w:val="00175CAA"/>
     <w:rsid w:val="002B4B49"/>
+    <w:rsid w:val="00BD0433"/>
   </w:rsids>
   <m:mathPr>
     <m:mathFont m:val="Cambria Math"/>
@@ -2355,16 +2616,16 @@
     <m:intLim m:val="subSup"/>
     <m:naryLim m:val="undOvr"/>
   </m:mathPr>
-  <w:themeFontLang w:val="en-GB"/>
+  <w:themeFontLang w:val="en-GB" w:eastAsia="ja-JP"/>
   <w:clrSchemeMapping w:bg1="light1" w:t1="dark1" w:bg2="light2" w:t2="dark2" w:accent1="accent1" w:accent2="accent2" w:accent3="accent3" w:accent4="accent4" w:accent5="accent5" w:accent6="accent6" w:hyperlink="hyperlink" w:followedHyperlink="followedHyperlink"/>
+  <w:doNotAutoCompressPictures/>
   <w:decimalSymbol w:val="."/>
   <w:listSeparator w:val=","/>
-  <w15:chartTrackingRefBased/>
 </w:settings>
 </file>
 
 <file path=word/glossary/styles.xml><?xml version="1.0" encoding="utf-8"?>
-<w:styles xmlns:mc="http://schemas.openxmlformats.org/markup-compatibility/2006" xmlns:r="http://schemas.openxmlformats.org/officeDocument/2006/relationships" xmlns:w="http://schemas.openxmlformats.org/wordprocessingml/2006/main" xmlns:w14="http://schemas.microsoft.com/office/word/2010/wordml" xmlns:w15="http://schemas.microsoft.com/office/word/2012/wordml" mc:Ignorable="w14 w15">
+<w:styles xmlns:mc="http://schemas.openxmlformats.org/markup-compatibility/2006" xmlns:r="http://schemas.openxmlformats.org/officeDocument/2006/relationships" xmlns:w="http://schemas.openxmlformats.org/wordprocessingml/2006/main" xmlns:w14="http://schemas.microsoft.com/office/word/2010/wordml" mc:Ignorable="w14">
   <w:docDefaults>
     <w:rPrDefault>
       <w:rPr>
@@ -2380,378 +2641,153 @@
       </w:pPr>
     </w:pPrDefault>
   </w:docDefaults>
-  <w:latentStyles w:defLockedState="0" w:defUIPriority="99" w:defSemiHidden="0" w:defUnhideWhenUsed="0" w:defQFormat="0" w:count="371">
-    <w:lsdException w:name="Normal" w:uiPriority="0" w:qFormat="1"/>
-    <w:lsdException w:name="heading 1" w:uiPriority="9" w:qFormat="1"/>
-    <w:lsdException w:name="heading 2" w:semiHidden="1" w:uiPriority="9" w:unhideWhenUsed="1" w:qFormat="1"/>
-    <w:lsdException w:name="heading 3" w:semiHidden="1" w:uiPriority="9" w:unhideWhenUsed="1" w:qFormat="1"/>
-    <w:lsdException w:name="heading 4" w:semiHidden="1" w:uiPriority="9" w:unhideWhenUsed="1" w:qFormat="1"/>
-    <w:lsdException w:name="heading 5" w:semiHidden="1" w:uiPriority="9" w:unhideWhenUsed="1" w:qFormat="1"/>
-    <w:lsdException w:name="heading 6" w:semiHidden="1" w:uiPriority="9" w:unhideWhenUsed="1" w:qFormat="1"/>
-    <w:lsdException w:name="heading 7" w:semiHidden="1" w:uiPriority="9" w:unhideWhenUsed="1" w:qFormat="1"/>
-    <w:lsdException w:name="heading 8" w:semiHidden="1" w:uiPriority="9" w:unhideWhenUsed="1" w:qFormat="1"/>
-    <w:lsdException w:name="heading 9" w:semiHidden="1" w:uiPriority="9" w:unhideWhenUsed="1" w:qFormat="1"/>
-    <w:lsdException w:name="index 1" w:semiHidden="1" w:unhideWhenUsed="1"/>
-    <w:lsdException w:name="index 2" w:semiHidden="1" w:unhideWhenUsed="1"/>
-    <w:lsdException w:name="index 3" w:semiHidden="1" w:unhideWhenUsed="1"/>
-    <w:lsdException w:name="index 4" w:semiHidden="1" w:unhideWhenUsed="1"/>
-    <w:lsdException w:name="index 5" w:semiHidden="1" w:unhideWhenUsed="1"/>
-    <w:lsdException w:name="index 6" w:semiHidden="1" w:unhideWhenUsed="1"/>
-    <w:lsdException w:name="index 7" w:semiHidden="1" w:unhideWhenUsed="1"/>
-    <w:lsdException w:name="index 8" w:semiHidden="1" w:unhideWhenUsed="1"/>
-    <w:lsdException w:name="index 9" w:semiHidden="1" w:unhideWhenUsed="1"/>
-    <w:lsdException w:name="toc 1" w:semiHidden="1" w:uiPriority="39" w:unhideWhenUsed="1"/>
-    <w:lsdException w:name="toc 2" w:semiHidden="1" w:uiPriority="39" w:unhideWhenUsed="1"/>
-    <w:lsdException w:name="toc 3" w:semiHidden="1" w:uiPriority="39" w:unhideWhenUsed="1"/>
-    <w:lsdException w:name="toc 4" w:semiHidden="1" w:uiPriority="39" w:unhideWhenUsed="1"/>
-    <w:lsdException w:name="toc 5" w:semiHidden="1" w:uiPriority="39" w:unhideWhenUsed="1"/>
-    <w:lsdException w:name="toc 6" w:semiHidden="1" w:uiPriority="39" w:unhideWhenUsed="1"/>
-    <w:lsdException w:name="toc 7" w:semiHidden="1" w:uiPriority="39" w:unhideWhenUsed="1"/>
-    <w:lsdException w:name="toc 8" w:semiHidden="1" w:uiPriority="39" w:unhideWhenUsed="1"/>
-    <w:lsdException w:name="toc 9" w:semiHidden="1" w:uiPriority="39" w:unhideWhenUsed="1"/>
-    <w:lsdException w:name="Normal Indent" w:semiHidden="1" w:unhideWhenUsed="1"/>
-    <w:lsdException w:name="footnote text" w:semiHidden="1" w:unhideWhenUsed="1"/>
-    <w:lsdException w:name="annotation text" w:semiHidden="1" w:unhideWhenUsed="1"/>
-    <w:lsdException w:name="header" w:semiHidden="1" w:unhideWhenUsed="1"/>
-    <w:lsdException w:name="footer" w:semiHidden="1" w:unhideWhenUsed="1"/>
-    <w:lsdException w:name="index heading" w:semiHidden="1" w:unhideWhenUsed="1"/>
-    <w:lsdException w:name="caption" w:semiHidden="1" w:uiPriority="35" w:unhideWhenUsed="1" w:qFormat="1"/>
-    <w:lsdException w:name="table of figures" w:semiHidden="1" w:unhideWhenUsed="1"/>
-    <w:lsdException w:name="envelope address" w:semiHidden="1" w:unhideWhenUsed="1"/>
-    <w:lsdException w:name="envelope return" w:semiHidden="1" w:unhideWhenUsed="1"/>
-    <w:lsdException w:name="footnote reference" w:semiHidden="1" w:unhideWhenUsed="1"/>
-    <w:lsdException w:name="annotation reference" w:semiHidden="1" w:unhideWhenUsed="1"/>
-    <w:lsdException w:name="line number" w:semiHidden="1" w:unhideWhenUsed="1"/>
-    <w:lsdException w:name="page number" w:semiHidden="1" w:unhideWhenUsed="1"/>
-    <w:lsdException w:name="endnote reference" w:semiHidden="1" w:unhideWhenUsed="1"/>
-    <w:lsdException w:name="endnote text" w:semiHidden="1" w:unhideWhenUsed="1"/>
-    <w:lsdException w:name="table of authorities" w:semiHidden="1" w:unhideWhenUsed="1"/>
-    <w:lsdException w:name="macro" w:semiHidden="1" w:unhideWhenUsed="1"/>
-    <w:lsdException w:name="toa heading" w:semiHidden="1" w:unhideWhenUsed="1"/>
-    <w:lsdException w:name="List" w:semiHidden="1" w:unhideWhenUsed="1"/>
-    <w:lsdException w:name="List Bullet" w:semiHidden="1" w:unhideWhenUsed="1"/>
-    <w:lsdException w:name="List Number" w:semiHidden="1" w:unhideWhenUsed="1"/>
-    <w:lsdException w:name="List 2" w:semiHidden="1" w:unhideWhenUsed="1"/>
-    <w:lsdException w:name="List 3" w:semiHidden="1" w:unhideWhenUsed="1"/>
-    <w:lsdException w:name="List 4" w:semiHidden="1" w:unhideWhenUsed="1"/>
-    <w:lsdException w:name="List 5" w:semiHidden="1" w:unhideWhenUsed="1"/>
-    <w:lsdException w:name="List Bullet 2" w:semiHidden="1" w:unhideWhenUsed="1"/>
-    <w:lsdException w:name="List Bullet 3" w:semiHidden="1" w:unhideWhenUsed="1"/>
-    <w:lsdException w:name="List Bullet 4" w:semiHidden="1" w:unhideWhenUsed="1"/>
-    <w:lsdException w:name="List Bullet 5" w:semiHidden="1" w:unhideWhenUsed="1"/>
-    <w:lsdException w:name="List Number 2" w:semiHidden="1" w:unhideWhenUsed="1"/>
-    <w:lsdException w:name="List Number 3" w:semiHidden="1" w:unhideWhenUsed="1"/>
-    <w:lsdException w:name="List Number 4" w:semiHidden="1" w:unhideWhenUsed="1"/>
-    <w:lsdException w:name="List Number 5" w:semiHidden="1" w:unhideWhenUsed="1"/>
-    <w:lsdException w:name="Title" w:uiPriority="10" w:qFormat="1"/>
-    <w:lsdException w:name="Closing" w:semiHidden="1" w:unhideWhenUsed="1"/>
-    <w:lsdException w:name="Signature" w:semiHidden="1" w:unhideWhenUsed="1"/>
-    <w:lsdException w:name="Default Paragraph Font" w:semiHidden="1" w:uiPriority="1" w:unhideWhenUsed="1"/>
-    <w:lsdException w:name="Body Text" w:semiHidden="1" w:unhideWhenUsed="1"/>
-    <w:lsdException w:name="Body Text Indent" w:semiHidden="1" w:unhideWhenUsed="1"/>
-    <w:lsdException w:name="List Continue" w:semiHidden="1" w:unhideWhenUsed="1"/>
-    <w:lsdException w:name="List Continue 2" w:semiHidden="1" w:unhideWhenUsed="1"/>
-    <w:lsdException w:name="List Continue 3" w:semiHidden="1" w:unhideWhenUsed="1"/>
-    <w:lsdException w:name="List Continue 4" w:semiHidden="1" w:unhideWhenUsed="1"/>
-    <w:lsdException w:name="List Continue 5" w:semiHidden="1" w:unhideWhenUsed="1"/>
-    <w:lsdException w:name="Message Header" w:semiHidden="1" w:unhideWhenUsed="1"/>
-    <w:lsdException w:name="Subtitle" w:uiPriority="11" w:qFormat="1"/>
-    <w:lsdException w:name="Salutation" w:semiHidden="1" w:unhideWhenUsed="1"/>
-    <w:lsdException w:name="Date" w:semiHidden="1" w:unhideWhenUsed="1"/>
-    <w:lsdException w:name="Body Text First Indent" w:semiHidden="1" w:unhideWhenUsed="1"/>
-    <w:lsdException w:name="Body Text First Indent 2" w:semiHidden="1" w:unhideWhenUsed="1"/>
-    <w:lsdException w:name="Note Heading" w:semiHidden="1" w:unhideWhenUsed="1"/>
-    <w:lsdException w:name="Body Text 2" w:semiHidden="1" w:unhideWhenUsed="1"/>
-    <w:lsdException w:name="Body Text 3" w:semiHidden="1" w:unhideWhenUsed="1"/>
-    <w:lsdException w:name="Body Text Indent 2" w:semiHidden="1" w:unhideWhenUsed="1"/>
-    <w:lsdException w:name="Body Text Indent 3" w:semiHidden="1" w:unhideWhenUsed="1"/>
-    <w:lsdException w:name="Block Text" w:semiHidden="1" w:unhideWhenUsed="1"/>
-    <w:lsdException w:name="Hyperlink" w:semiHidden="1" w:unhideWhenUsed="1"/>
-    <w:lsdException w:name="FollowedHyperlink" w:semiHidden="1" w:unhideWhenUsed="1"/>
-    <w:lsdException w:name="Strong" w:uiPriority="22" w:qFormat="1"/>
-    <w:lsdException w:name="Emphasis" w:uiPriority="20" w:qFormat="1"/>
-    <w:lsdException w:name="Document Map" w:semiHidden="1" w:unhideWhenUsed="1"/>
-    <w:lsdException w:name="Plain Text" w:semiHidden="1" w:unhideWhenUsed="1"/>
-    <w:lsdException w:name="E-mail Signature" w:semiHidden="1" w:unhideWhenUsed="1"/>
-    <w:lsdException w:name="HTML Top of Form" w:semiHidden="1" w:unhideWhenUsed="1"/>
-    <w:lsdException w:name="HTML Bottom of Form" w:semiHidden="1" w:unhideWhenUsed="1"/>
-    <w:lsdException w:name="Normal (Web)" w:semiHidden="1" w:unhideWhenUsed="1"/>
-    <w:lsdException w:name="HTML Acronym" w:semiHidden="1" w:unhideWhenUsed="1"/>
-    <w:lsdException w:name="HTML Address" w:semiHidden="1" w:unhideWhenUsed="1"/>
-    <w:lsdException w:name="HTML Cite" w:semiHidden="1" w:unhideWhenUsed="1"/>
-    <w:lsdException w:name="HTML Code" w:semiHidden="1" w:unhideWhenUsed="1"/>
-    <w:lsdException w:name="HTML Definition" w:semiHidden="1" w:unhideWhenUsed="1"/>
-    <w:lsdException w:name="HTML Keyboard" w:semiHidden="1" w:unhideWhenUsed="1"/>
-    <w:lsdException w:name="HTML Preformatted" w:semiHidden="1" w:unhideWhenUsed="1"/>
-    <w:lsdException w:name="HTML Sample" w:semiHidden="1" w:unhideWhenUsed="1"/>
-    <w:lsdException w:name="HTML Typewriter" w:semiHidden="1" w:unhideWhenUsed="1"/>
-    <w:lsdException w:name="HTML Variable" w:semiHidden="1" w:unhideWhenUsed="1"/>
-    <w:lsdException w:name="Normal Table" w:semiHidden="1" w:unhideWhenUsed="1"/>
-    <w:lsdException w:name="annotation subject" w:semiHidden="1" w:unhideWhenUsed="1"/>
-    <w:lsdException w:name="No List" w:semiHidden="1" w:unhideWhenUsed="1"/>
-    <w:lsdException w:name="Outline List 1" w:semiHidden="1" w:unhideWhenUsed="1"/>
-    <w:lsdException w:name="Outline List 2" w:semiHidden="1" w:unhideWhenUsed="1"/>
-    <w:lsdException w:name="Outline List 3" w:semiHidden="1" w:unhideWhenUsed="1"/>
-    <w:lsdException w:name="Table Simple 1" w:semiHidden="1" w:unhideWhenUsed="1"/>
-    <w:lsdException w:name="Table Simple 2" w:semiHidden="1" w:unhideWhenUsed="1"/>
-    <w:lsdException w:name="Table Simple 3" w:semiHidden="1" w:unhideWhenUsed="1"/>
-    <w:lsdException w:name="Table Classic 1" w:semiHidden="1" w:unhideWhenUsed="1"/>
-    <w:lsdException w:name="Table Classic 2" w:semiHidden="1" w:unhideWhenUsed="1"/>
-    <w:lsdException w:name="Table Classic 3" w:semiHidden="1" w:unhideWhenUsed="1"/>
-    <w:lsdException w:name="Table Classic 4" w:semiHidden="1" w:unhideWhenUsed="1"/>
-    <w:lsdException w:name="Table Colorful 1" w:semiHidden="1" w:unhideWhenUsed="1"/>
-    <w:lsdException w:name="Table Colorful 2" w:semiHidden="1" w:unhideWhenUsed="1"/>
-    <w:lsdException w:name="Table Colorful 3" w:semiHidden="1" w:unhideWhenUsed="1"/>
-    <w:lsdException w:name="Table Columns 1" w:semiHidden="1" w:unhideWhenUsed="1"/>
-    <w:lsdException w:name="Table Columns 2" w:semiHidden="1" w:unhideWhenUsed="1"/>
-    <w:lsdException w:name="Table Columns 3" w:semiHidden="1" w:unhideWhenUsed="1"/>
-    <w:lsdException w:name="Table Columns 4" w:semiHidden="1" w:unhideWhenUsed="1"/>
-    <w:lsdException w:name="Table Columns 5" w:semiHidden="1" w:unhideWhenUsed="1"/>
-    <w:lsdException w:name="Table Grid 1" w:semiHidden="1" w:unhideWhenUsed="1"/>
-    <w:lsdException w:name="Table Grid 2" w:semiHidden="1" w:unhideWhenUsed="1"/>
-    <w:lsdException w:name="Table Grid 3" w:semiHidden="1" w:unhideWhenUsed="1"/>
-    <w:lsdException w:name="Table Grid 4" w:semiHidden="1" w:unhideWhenUsed="1"/>
-    <w:lsdException w:name="Table Grid 5" w:semiHidden="1" w:unhideWhenUsed="1"/>
-    <w:lsdException w:name="Table Grid 6" w:semiHidden="1" w:unhideWhenUsed="1"/>
-    <w:lsdException w:name="Table Grid 7" w:semiHidden="1" w:unhideWhenUsed="1"/>
-    <w:lsdException w:name="Table Grid 8" w:semiHidden="1" w:unhideWhenUsed="1"/>
-    <w:lsdException w:name="Table List 1" w:semiHidden="1" w:unhideWhenUsed="1"/>
-    <w:lsdException w:name="Table List 2" w:semiHidden="1" w:unhideWhenUsed="1"/>
-    <w:lsdException w:name="Table List 3" w:semiHidden="1" w:unhideWhenUsed="1"/>
-    <w:lsdException w:name="Table List 4" w:semiHidden="1" w:unhideWhenUsed="1"/>
-    <w:lsdException w:name="Table List 5" w:semiHidden="1" w:unhideWhenUsed="1"/>
-    <w:lsdException w:name="Table List 6" w:semiHidden="1" w:unhideWhenUsed="1"/>
-    <w:lsdException w:name="Table List 7" w:semiHidden="1" w:unhideWhenUsed="1"/>
-    <w:lsdException w:name="Table List 8" w:semiHidden="1" w:unhideWhenUsed="1"/>
-    <w:lsdException w:name="Table 3D effects 1" w:semiHidden="1" w:unhideWhenUsed="1"/>
-    <w:lsdException w:name="Table 3D effects 2" w:semiHidden="1" w:unhideWhenUsed="1"/>
-    <w:lsdException w:name="Table 3D effects 3" w:semiHidden="1" w:unhideWhenUsed="1"/>
-    <w:lsdException w:name="Table Contemporary" w:semiHidden="1" w:unhideWhenUsed="1"/>
-    <w:lsdException w:name="Table Elegant" w:semiHidden="1" w:unhideWhenUsed="1"/>
-    <w:lsdException w:name="Table Professional" w:semiHidden="1" w:unhideWhenUsed="1"/>
-    <w:lsdException w:name="Table Subtle 1" w:semiHidden="1" w:unhideWhenUsed="1"/>
-    <w:lsdException w:name="Table Subtle 2" w:semiHidden="1" w:unhideWhenUsed="1"/>
-    <w:lsdException w:name="Table Web 1" w:semiHidden="1" w:unhideWhenUsed="1"/>
-    <w:lsdException w:name="Table Web 2" w:semiHidden="1" w:unhideWhenUsed="1"/>
-    <w:lsdException w:name="Table Web 3" w:semiHidden="1" w:unhideWhenUsed="1"/>
-    <w:lsdException w:name="Balloon Text" w:semiHidden="1" w:unhideWhenUsed="1"/>
-    <w:lsdException w:name="Table Grid" w:uiPriority="39"/>
-    <w:lsdException w:name="Table Theme" w:semiHidden="1" w:unhideWhenUsed="1"/>
-    <w:lsdException w:name="Placeholder Text" w:semiHidden="1"/>
-    <w:lsdException w:name="No Spacing" w:uiPriority="1" w:qFormat="1"/>
-    <w:lsdException w:name="Light Shading" w:uiPriority="60"/>
-    <w:lsdException w:name="Light List" w:uiPriority="61"/>
-    <w:lsdException w:name="Light Grid" w:uiPriority="62"/>
-    <w:lsdException w:name="Medium Shading 1" w:uiPriority="63"/>
-    <w:lsdException w:name="Medium Shading 2" w:uiPriority="64"/>
-    <w:lsdException w:name="Medium List 1" w:uiPriority="65"/>
-    <w:lsdException w:name="Medium List 2" w:uiPriority="66"/>
-    <w:lsdException w:name="Medium Grid 1" w:uiPriority="67"/>
-    <w:lsdException w:name="Medium Grid 2" w:uiPriority="68"/>
-    <w:lsdException w:name="Medium Grid 3" w:uiPriority="69"/>
-    <w:lsdException w:name="Dark List" w:uiPriority="70"/>
-    <w:lsdException w:name="Colorful Shading" w:uiPriority="71"/>
-    <w:lsdException w:name="Colorful List" w:uiPriority="72"/>
-    <w:lsdException w:name="Colorful Grid" w:uiPriority="73"/>
-    <w:lsdException w:name="Light Shading Accent 1" w:uiPriority="60"/>
-    <w:lsdException w:name="Light List Accent 1" w:uiPriority="61"/>
-    <w:lsdException w:name="Light Grid Accent 1" w:uiPriority="62"/>
-    <w:lsdException w:name="Medium Shading 1 Accent 1" w:uiPriority="63"/>
-    <w:lsdException w:name="Medium Shading 2 Accent 1" w:uiPriority="64"/>
-    <w:lsdException w:name="Medium List 1 Accent 1" w:uiPriority="65"/>
-    <w:lsdException w:name="Revision" w:semiHidden="1"/>
-    <w:lsdException w:name="List Paragraph" w:uiPriority="34" w:qFormat="1"/>
-    <w:lsdException w:name="Quote" w:uiPriority="29" w:qFormat="1"/>
-    <w:lsdException w:name="Intense Quote" w:uiPriority="30" w:qFormat="1"/>
-    <w:lsdException w:name="Medium List 2 Accent 1" w:uiPriority="66"/>
-    <w:lsdException w:name="Medium Grid 1 Accent 1" w:uiPriority="67"/>
-    <w:lsdException w:name="Medium Grid 2 Accent 1" w:uiPriority="68"/>
-    <w:lsdException w:name="Medium Grid 3 Accent 1" w:uiPriority="69"/>
-    <w:lsdException w:name="Dark List Accent 1" w:uiPriority="70"/>
-    <w:lsdException w:name="Colorful Shading Accent 1" w:uiPriority="71"/>
-    <w:lsdException w:name="Colorful List Accent 1" w:uiPriority="72"/>
-    <w:lsdException w:name="Colorful Grid Accent 1" w:uiPriority="73"/>
-    <w:lsdException w:name="Light Shading Accent 2" w:uiPriority="60"/>
-    <w:lsdException w:name="Light List Accent 2" w:uiPriority="61"/>
-    <w:lsdException w:name="Light Grid Accent 2" w:uiPriority="62"/>
-    <w:lsdException w:name="Medium Shading 1 Accent 2" w:uiPriority="63"/>
-    <w:lsdException w:name="Medium Shading 2 Accent 2" w:uiPriority="64"/>
-    <w:lsdException w:name="Medium List 1 Accent 2" w:uiPriority="65"/>
-    <w:lsdException w:name="Medium List 2 Accent 2" w:uiPriority="66"/>
-    <w:lsdException w:name="Medium Grid 1 Accent 2" w:uiPriority="67"/>
-    <w:lsdException w:name="Medium Grid 2 Accent 2" w:uiPriority="68"/>
-    <w:lsdException w:name="Medium Grid 3 Accent 2" w:uiPriority="69"/>
-    <w:lsdException w:name="Dark List Accent 2" w:uiPriority="70"/>
-    <w:lsdException w:name="Colorful Shading Accent 2" w:uiPriority="71"/>
-    <w:lsdException w:name="Colorful List Accent 2" w:uiPriority="72"/>
-    <w:lsdException w:name="Colorful Grid Accent 2" w:uiPriority="73"/>
-    <w:lsdException w:name="Light Shading Accent 3" w:uiPriority="60"/>
-    <w:lsdException w:name="Light List Accent 3" w:uiPriority="61"/>
-    <w:lsdException w:name="Light Grid Accent 3" w:uiPriority="62"/>
-    <w:lsdException w:name="Medium Shading 1 Accent 3" w:uiPriority="63"/>
-    <w:lsdException w:name="Medium Shading 2 Accent 3" w:uiPriority="64"/>
-    <w:lsdException w:name="Medium List 1 Accent 3" w:uiPriority="65"/>
-    <w:lsdException w:name="Medium List 2 Accent 3" w:uiPriority="66"/>
-    <w:lsdException w:name="Medium Grid 1 Accent 3" w:uiPriority="67"/>
-    <w:lsdException w:name="Medium Grid 2 Accent 3" w:uiPriority="68"/>
-    <w:lsdException w:name="Medium Grid 3 Accent 3" w:uiPriority="69"/>
-    <w:lsdException w:name="Dark List Accent 3" w:uiPriority="70"/>
-    <w:lsdException w:name="Colorful Shading Accent 3" w:uiPriority="71"/>
-    <w:lsdException w:name="Colorful List Accent 3" w:uiPriority="72"/>
-    <w:lsdException w:name="Colorful Grid Accent 3" w:uiPriority="73"/>
-    <w:lsdException w:name="Light Shading Accent 4" w:uiPriority="60"/>
-    <w:lsdException w:name="Light List Accent 4" w:uiPriority="61"/>
-    <w:lsdException w:name="Light Grid Accent 4" w:uiPriority="62"/>
-    <w:lsdException w:name="Medium Shading 1 Accent 4" w:uiPriority="63"/>
-    <w:lsdException w:name="Medium Shading 2 Accent 4" w:uiPriority="64"/>
-    <w:lsdException w:name="Medium List 1 Accent 4" w:uiPriority="65"/>
-    <w:lsdException w:name="Medium List 2 Accent 4" w:uiPriority="66"/>
-    <w:lsdException w:name="Medium Grid 1 Accent 4" w:uiPriority="67"/>
-    <w:lsdException w:name="Medium Grid 2 Accent 4" w:uiPriority="68"/>
-    <w:lsdException w:name="Medium Grid 3 Accent 4" w:uiPriority="69"/>
-    <w:lsdException w:name="Dark List Accent 4" w:uiPriority="70"/>
-    <w:lsdException w:name="Colorful Shading Accent 4" w:uiPriority="71"/>
-    <w:lsdException w:name="Colorful List Accent 4" w:uiPriority="72"/>
-    <w:lsdException w:name="Colorful Grid Accent 4" w:uiPriority="73"/>
-    <w:lsdException w:name="Light Shading Accent 5" w:uiPriority="60"/>
-    <w:lsdException w:name="Light List Accent 5" w:uiPriority="61"/>
-    <w:lsdException w:name="Light Grid Accent 5" w:uiPriority="62"/>
-    <w:lsdException w:name="Medium Shading 1 Accent 5" w:uiPriority="63"/>
-    <w:lsdException w:name="Medium Shading 2 Accent 5" w:uiPriority="64"/>
-    <w:lsdException w:name="Medium List 1 Accent 5" w:uiPriority="65"/>
-    <w:lsdException w:name="Medium List 2 Accent 5" w:uiPriority="66"/>
-    <w:lsdException w:name="Medium Grid 1 Accent 5" w:uiPriority="67"/>
-    <w:lsdException w:name="Medium Grid 2 Accent 5" w:uiPriority="68"/>
-    <w:lsdException w:name="Medium Grid 3 Accent 5" w:uiPriority="69"/>
-    <w:lsdException w:name="Dark List Accent 5" w:uiPriority="70"/>
-    <w:lsdException w:name="Colorful Shading Accent 5" w:uiPriority="71"/>
-    <w:lsdException w:name="Colorful List Accent 5" w:uiPriority="72"/>
-    <w:lsdException w:name="Colorful Grid Accent 5" w:uiPriority="73"/>
-    <w:lsdException w:name="Light Shading Accent 6" w:uiPriority="60"/>
-    <w:lsdException w:name="Light List Accent 6" w:uiPriority="61"/>
-    <w:lsdException w:name="Light Grid Accent 6" w:uiPriority="62"/>
-    <w:lsdException w:name="Medium Shading 1 Accent 6" w:uiPriority="63"/>
-    <w:lsdException w:name="Medium Shading 2 Accent 6" w:uiPriority="64"/>
-    <w:lsdException w:name="Medium List 1 Accent 6" w:uiPriority="65"/>
-    <w:lsdException w:name="Medium List 2 Accent 6" w:uiPriority="66"/>
-    <w:lsdException w:name="Medium Grid 1 Accent 6" w:uiPriority="67"/>
-    <w:lsdException w:name="Medium Grid 2 Accent 6" w:uiPriority="68"/>
-    <w:lsdException w:name="Medium Grid 3 Accent 6" w:uiPriority="69"/>
-    <w:lsdException w:name="Dark List Accent 6" w:uiPriority="70"/>
-    <w:lsdException w:name="Colorful Shading Accent 6" w:uiPriority="71"/>
-    <w:lsdException w:name="Colorful List Accent 6" w:uiPriority="72"/>
-    <w:lsdException w:name="Colorful Grid Accent 6" w:uiPriority="73"/>
-    <w:lsdException w:name="Subtle Emphasis" w:uiPriority="19" w:qFormat="1"/>
-    <w:lsdException w:name="Intense Emphasis" w:uiPriority="21" w:qFormat="1"/>
-    <w:lsdException w:name="Subtle Reference" w:uiPriority="31" w:qFormat="1"/>
-    <w:lsdException w:name="Intense Reference" w:uiPriority="32" w:qFormat="1"/>
-    <w:lsdException w:name="Book Title" w:uiPriority="33" w:qFormat="1"/>
-    <w:lsdException w:name="Bibliography" w:semiHidden="1" w:uiPriority="37" w:unhideWhenUsed="1"/>
-    <w:lsdException w:name="TOC Heading" w:semiHidden="1" w:uiPriority="39" w:unhideWhenUsed="1" w:qFormat="1"/>
-    <w:lsdException w:name="Plain Table 1" w:uiPriority="41"/>
-    <w:lsdException w:name="Plain Table 2" w:uiPriority="42"/>
-    <w:lsdException w:name="Plain Table 3" w:uiPriority="43"/>
-    <w:lsdException w:name="Plain Table 4" w:uiPriority="44"/>
-    <w:lsdException w:name="Plain Table 5" w:uiPriority="45"/>
-    <w:lsdException w:name="Grid Table Light" w:uiPriority="40"/>
-    <w:lsdException w:name="Grid Table 1 Light" w:uiPriority="46"/>
-    <w:lsdException w:name="Grid Table 2" w:uiPriority="47"/>
-    <w:lsdException w:name="Grid Table 3" w:uiPriority="48"/>
-    <w:lsdException w:name="Grid Table 4" w:uiPriority="49"/>
-    <w:lsdException w:name="Grid Table 5 Dark" w:uiPriority="50"/>
-    <w:lsdException w:name="Grid Table 6 Colorful" w:uiPriority="51"/>
-    <w:lsdException w:name="Grid Table 7 Colorful" w:uiPriority="52"/>
-    <w:lsdException w:name="Grid Table 1 Light Accent 1" w:uiPriority="46"/>
-    <w:lsdException w:name="Grid Table 2 Accent 1" w:uiPriority="47"/>
-    <w:lsdException w:name="Grid Table 3 Accent 1" w:uiPriority="48"/>
-    <w:lsdException w:name="Grid Table 4 Accent 1" w:uiPriority="49"/>
-    <w:lsdException w:name="Grid Table 5 Dark Accent 1" w:uiPriority="50"/>
-    <w:lsdException w:name="Grid Table 6 Colorful Accent 1" w:uiPriority="51"/>
-    <w:lsdException w:name="Grid Table 7 Colorful Accent 1" w:uiPriority="52"/>
-    <w:lsdException w:name="Grid Table 1 Light Accent 2" w:uiPriority="46"/>
-    <w:lsdException w:name="Grid Table 2 Accent 2" w:uiPriority="47"/>
-    <w:lsdException w:name="Grid Table 3 Accent 2" w:uiPriority="48"/>
-    <w:lsdException w:name="Grid Table 4 Accent 2" w:uiPriority="49"/>
-    <w:lsdException w:name="Grid Table 5 Dark Accent 2" w:uiPriority="50"/>
-    <w:lsdException w:name="Grid Table 6 Colorful Accent 2" w:uiPriority="51"/>
-    <w:lsdException w:name="Grid Table 7 Colorful Accent 2" w:uiPriority="52"/>
-    <w:lsdException w:name="Grid Table 1 Light Accent 3" w:uiPriority="46"/>
-    <w:lsdException w:name="Grid Table 2 Accent 3" w:uiPriority="47"/>
-    <w:lsdException w:name="Grid Table 3 Accent 3" w:uiPriority="48"/>
-    <w:lsdException w:name="Grid Table 4 Accent 3" w:uiPriority="49"/>
-    <w:lsdException w:name="Grid Table 5 Dark Accent 3" w:uiPriority="50"/>
-    <w:lsdException w:name="Grid Table 6 Colorful Accent 3" w:uiPriority="51"/>
-    <w:lsdException w:name="Grid Table 7 Colorful Accent 3" w:uiPriority="52"/>
-    <w:lsdException w:name="Grid Table 1 Light Accent 4" w:uiPriority="46"/>
-    <w:lsdException w:name="Grid Table 2 Accent 4" w:uiPriority="47"/>
-    <w:lsdException w:name="Grid Table 3 Accent 4" w:uiPriority="48"/>
-    <w:lsdException w:name="Grid Table 4 Accent 4" w:uiPriority="49"/>
-    <w:lsdException w:name="Grid Table 5 Dark Accent 4" w:uiPriority="50"/>
-    <w:lsdException w:name="Grid Table 6 Colorful Accent 4" w:uiPriority="51"/>
-    <w:lsdException w:name="Grid Table 7 Colorful Accent 4" w:uiPriority="52"/>
-    <w:lsdException w:name="Grid Table 1 Light Accent 5" w:uiPriority="46"/>
-    <w:lsdException w:name="Grid Table 2 Accent 5" w:uiPriority="47"/>
-    <w:lsdException w:name="Grid Table 3 Accent 5" w:uiPriority="48"/>
-    <w:lsdException w:name="Grid Table 4 Accent 5" w:uiPriority="49"/>
-    <w:lsdException w:name="Grid Table 5 Dark Accent 5" w:uiPriority="50"/>
-    <w:lsdException w:name="Grid Table 6 Colorful Accent 5" w:uiPriority="51"/>
-    <w:lsdException w:name="Grid Table 7 Colorful Accent 5" w:uiPriority="52"/>
-    <w:lsdException w:name="Grid Table 1 Light Accent 6" w:uiPriority="46"/>
-    <w:lsdException w:name="Grid Table 2 Accent 6" w:uiPriority="47"/>
-    <w:lsdException w:name="Grid Table 3 Accent 6" w:uiPriority="48"/>
-    <w:lsdException w:name="Grid Table 4 Accent 6" w:uiPriority="49"/>
-    <w:lsdException w:name="Grid Table 5 Dark Accent 6" w:uiPriority="50"/>
-    <w:lsdException w:name="Grid Table 6 Colorful Accent 6" w:uiPriority="51"/>
-    <w:lsdException w:name="Grid Table 7 Colorful Accent 6" w:uiPriority="52"/>
-    <w:lsdException w:name="List Table 1 Light" w:uiPriority="46"/>
-    <w:lsdException w:name="List Table 2" w:uiPriority="47"/>
-    <w:lsdException w:name="List Table 3" w:uiPriority="48"/>
-    <w:lsdException w:name="List Table 4" w:uiPriority="49"/>
-    <w:lsdException w:name="List Table 5 Dark" w:uiPriority="50"/>
-    <w:lsdException w:name="List Table 6 Colorful" w:uiPriority="51"/>
-    <w:lsdException w:name="List Table 7 Colorful" w:uiPriority="52"/>
-    <w:lsdException w:name="List Table 1 Light Accent 1" w:uiPriority="46"/>
-    <w:lsdException w:name="List Table 2 Accent 1" w:uiPriority="47"/>
-    <w:lsdException w:name="List Table 3 Accent 1" w:uiPriority="48"/>
-    <w:lsdException w:name="List Table 4 Accent 1" w:uiPriority="49"/>
-    <w:lsdException w:name="List Table 5 Dark Accent 1" w:uiPriority="50"/>
-    <w:lsdException w:name="List Table 6 Colorful Accent 1" w:uiPriority="51"/>
-    <w:lsdException w:name="List Table 7 Colorful Accent 1" w:uiPriority="52"/>
-    <w:lsdException w:name="List Table 1 Light Accent 2" w:uiPriority="46"/>
-    <w:lsdException w:name="List Table 2 Accent 2" w:uiPriority="47"/>
-    <w:lsdException w:name="List Table 3 Accent 2" w:uiPriority="48"/>
-    <w:lsdException w:name="List Table 4 Accent 2" w:uiPriority="49"/>
-    <w:lsdException w:name="List Table 5 Dark Accent 2" w:uiPriority="50"/>
-    <w:lsdException w:name="List Table 6 Colorful Accent 2" w:uiPriority="51"/>
-    <w:lsdException w:name="List Table 7 Colorful Accent 2" w:uiPriority="52"/>
-    <w:lsdException w:name="List Table 1 Light Accent 3" w:uiPriority="46"/>
-    <w:lsdException w:name="List Table 2 Accent 3" w:uiPriority="47"/>
-    <w:lsdException w:name="List Table 3 Accent 3" w:uiPriority="48"/>
-    <w:lsdException w:name="List Table 4 Accent 3" w:uiPriority="49"/>
-    <w:lsdException w:name="List Table 5 Dark Accent 3" w:uiPriority="50"/>
-    <w:lsdException w:name="List Table 6 Colorful Accent 3" w:uiPriority="51"/>
-    <w:lsdException w:name="List Table 7 Colorful Accent 3" w:uiPriority="52"/>
-    <w:lsdException w:name="List Table 1 Light Accent 4" w:uiPriority="46"/>
-    <w:lsdException w:name="List Table 2 Accent 4" w:uiPriority="47"/>
-    <w:lsdException w:name="List Table 3 Accent 4" w:uiPriority="48"/>
-    <w:lsdException w:name="List Table 4 Accent 4" w:uiPriority="49"/>
-    <w:lsdException w:name="List Table 5 Dark Accent 4" w:uiPriority="50"/>
-    <w:lsdException w:name="List Table 6 Colorful Accent 4" w:uiPriority="51"/>
-    <w:lsdException w:name="List Table 7 Colorful Accent 4" w:uiPriority="52"/>
-    <w:lsdException w:name="List Table 1 Light Accent 5" w:uiPriority="46"/>
-    <w:lsdException w:name="List Table 2 Accent 5" w:uiPriority="47"/>
-    <w:lsdException w:name="List Table 3 Accent 5" w:uiPriority="48"/>
-    <w:lsdException w:name="List Table 4 Accent 5" w:uiPriority="49"/>
-    <w:lsdException w:name="List Table 5 Dark Accent 5" w:uiPriority="50"/>
-    <w:lsdException w:name="List Table 6 Colorful Accent 5" w:uiPriority="51"/>
-    <w:lsdException w:name="List Table 7 Colorful Accent 5" w:uiPriority="52"/>
-    <w:lsdException w:name="List Table 1 Light Accent 6" w:uiPriority="46"/>
-    <w:lsdException w:name="List Table 2 Accent 6" w:uiPriority="47"/>
-    <w:lsdException w:name="List Table 3 Accent 6" w:uiPriority="48"/>
-    <w:lsdException w:name="List Table 4 Accent 6" w:uiPriority="49"/>
-    <w:lsdException w:name="List Table 5 Dark Accent 6" w:uiPriority="50"/>
-    <w:lsdException w:name="List Table 6 Colorful Accent 6" w:uiPriority="51"/>
-    <w:lsdException w:name="List Table 7 Colorful Accent 6" w:uiPriority="52"/>
+  <w:latentStyles w:defLockedState="0" w:defUIPriority="99" w:defSemiHidden="1" w:defUnhideWhenUsed="1" w:defQFormat="0" w:count="276">
+    <w:lsdException w:name="Normal" w:semiHidden="0" w:uiPriority="0" w:unhideWhenUsed="0" w:qFormat="1"/>
+    <w:lsdException w:name="heading 1" w:semiHidden="0" w:uiPriority="9" w:unhideWhenUsed="0" w:qFormat="1"/>
+    <w:lsdException w:name="heading 2" w:uiPriority="9" w:qFormat="1"/>
+    <w:lsdException w:name="heading 3" w:uiPriority="9" w:qFormat="1"/>
+    <w:lsdException w:name="heading 4" w:uiPriority="9" w:qFormat="1"/>
+    <w:lsdException w:name="heading 5" w:uiPriority="9" w:qFormat="1"/>
+    <w:lsdException w:name="heading 6" w:uiPriority="9" w:qFormat="1"/>
+    <w:lsdException w:name="heading 7" w:uiPriority="9" w:qFormat="1"/>
+    <w:lsdException w:name="heading 8" w:uiPriority="9" w:qFormat="1"/>
+    <w:lsdException w:name="heading 9" w:uiPriority="9" w:qFormat="1"/>
+    <w:lsdException w:name="toc 1" w:uiPriority="39"/>
+    <w:lsdException w:name="toc 2" w:uiPriority="39"/>
+    <w:lsdException w:name="toc 3" w:uiPriority="39"/>
+    <w:lsdException w:name="toc 4" w:uiPriority="39"/>
+    <w:lsdException w:name="toc 5" w:uiPriority="39"/>
+    <w:lsdException w:name="toc 6" w:uiPriority="39"/>
+    <w:lsdException w:name="toc 7" w:uiPriority="39"/>
+    <w:lsdException w:name="toc 8" w:uiPriority="39"/>
+    <w:lsdException w:name="toc 9" w:uiPriority="39"/>
+    <w:lsdException w:name="caption" w:uiPriority="35" w:qFormat="1"/>
+    <w:lsdException w:name="Title" w:semiHidden="0" w:uiPriority="10" w:unhideWhenUsed="0" w:qFormat="1"/>
+    <w:lsdException w:name="Default Paragraph Font" w:uiPriority="1"/>
+    <w:lsdException w:name="Subtitle" w:semiHidden="0" w:uiPriority="11" w:unhideWhenUsed="0" w:qFormat="1"/>
+    <w:lsdException w:name="Strong" w:semiHidden="0" w:uiPriority="22" w:unhideWhenUsed="0" w:qFormat="1"/>
+    <w:lsdException w:name="Emphasis" w:semiHidden="0" w:uiPriority="20" w:unhideWhenUsed="0" w:qFormat="1"/>
+    <w:lsdException w:name="Table Grid" w:semiHidden="0" w:uiPriority="39" w:unhideWhenUsed="0"/>
+    <w:lsdException w:name="Note Level 1" w:semiHidden="0" w:unhideWhenUsed="0"/>
+    <w:lsdException w:name="Note Level 2" w:semiHidden="0" w:unhideWhenUsed="0"/>
+    <w:lsdException w:name="Note Level 3" w:semiHidden="0" w:unhideWhenUsed="0"/>
+    <w:lsdException w:name="Note Level 4" w:semiHidden="0" w:unhideWhenUsed="0"/>
+    <w:lsdException w:name="Note Level 5" w:semiHidden="0" w:unhideWhenUsed="0"/>
+    <w:lsdException w:name="Note Level 6" w:semiHidden="0" w:unhideWhenUsed="0"/>
+    <w:lsdException w:name="Note Level 7" w:semiHidden="0" w:unhideWhenUsed="0"/>
+    <w:lsdException w:name="Note Level 8" w:semiHidden="0" w:unhideWhenUsed="0"/>
+    <w:lsdException w:name="Note Level 9" w:semiHidden="0" w:unhideWhenUsed="0"/>
+    <w:lsdException w:name="Placeholder Text" w:unhideWhenUsed="0"/>
+    <w:lsdException w:name="No Spacing" w:semiHidden="0" w:uiPriority="1" w:unhideWhenUsed="0" w:qFormat="1"/>
+    <w:lsdException w:name="Light Shading" w:semiHidden="0" w:uiPriority="60" w:unhideWhenUsed="0"/>
+    <w:lsdException w:name="Light List" w:semiHidden="0" w:uiPriority="61" w:unhideWhenUsed="0"/>
+    <w:lsdException w:name="Light Grid" w:semiHidden="0" w:uiPriority="62" w:unhideWhenUsed="0"/>
+    <w:lsdException w:name="Medium Shading 1" w:semiHidden="0" w:uiPriority="63" w:unhideWhenUsed="0"/>
+    <w:lsdException w:name="Medium Shading 2" w:semiHidden="0" w:uiPriority="64" w:unhideWhenUsed="0"/>
+    <w:lsdException w:name="Medium List 1" w:semiHidden="0" w:uiPriority="65" w:unhideWhenUsed="0"/>
+    <w:lsdException w:name="Medium List 2" w:semiHidden="0" w:uiPriority="66" w:unhideWhenUsed="0"/>
+    <w:lsdException w:name="Medium Grid 1" w:semiHidden="0" w:uiPriority="67" w:unhideWhenUsed="0"/>
+    <w:lsdException w:name="Medium Grid 2" w:semiHidden="0" w:uiPriority="68" w:unhideWhenUsed="0"/>
+    <w:lsdException w:name="Medium Grid 3" w:semiHidden="0" w:uiPriority="69" w:unhideWhenUsed="0"/>
+    <w:lsdException w:name="Dark List" w:semiHidden="0" w:uiPriority="70" w:unhideWhenUsed="0"/>
+    <w:lsdException w:name="Colorful Shading" w:semiHidden="0" w:uiPriority="71" w:unhideWhenUsed="0"/>
+    <w:lsdException w:name="Colorful List" w:semiHidden="0" w:uiPriority="72" w:unhideWhenUsed="0"/>
+    <w:lsdException w:name="Colorful Grid" w:semiHidden="0" w:uiPriority="73" w:unhideWhenUsed="0"/>
+    <w:lsdException w:name="Light Shading Accent 1" w:semiHidden="0" w:uiPriority="60" w:unhideWhenUsed="0"/>
+    <w:lsdException w:name="Light List Accent 1" w:semiHidden="0" w:uiPriority="61" w:unhideWhenUsed="0"/>
+    <w:lsdException w:name="Light Grid Accent 1" w:semiHidden="0" w:uiPriority="62" w:unhideWhenUsed="0"/>
+    <w:lsdException w:name="Medium Shading 1 Accent 1" w:semiHidden="0" w:uiPriority="63" w:unhideWhenUsed="0"/>
+    <w:lsdException w:name="Medium Shading 2 Accent 1" w:semiHidden="0" w:uiPriority="64" w:unhideWhenUsed="0"/>
+    <w:lsdException w:name="Medium List 1 Accent 1" w:semiHidden="0" w:uiPriority="65" w:unhideWhenUsed="0"/>
+    <w:lsdException w:name="Revision" w:unhideWhenUsed="0"/>
+    <w:lsdException w:name="List Paragraph" w:semiHidden="0" w:uiPriority="34" w:unhideWhenUsed="0" w:qFormat="1"/>
+    <w:lsdException w:name="Quote" w:semiHidden="0" w:uiPriority="29" w:unhideWhenUsed="0" w:qFormat="1"/>
+    <w:lsdException w:name="Intense Quote" w:semiHidden="0" w:uiPriority="30" w:unhideWhenUsed="0" w:qFormat="1"/>
+    <w:lsdException w:name="Medium List 2 Accent 1" w:semiHidden="0" w:uiPriority="66" w:unhideWhenUsed="0"/>
+    <w:lsdException w:name="Medium Grid 1 Accent 1" w:semiHidden="0" w:uiPriority="67" w:unhideWhenUsed="0"/>
+    <w:lsdException w:name="Medium Grid 2 Accent 1" w:semiHidden="0" w:uiPriority="68" w:unhideWhenUsed="0"/>
+    <w:lsdException w:name="Medium Grid 3 Accent 1" w:semiHidden="0" w:uiPriority="69" w:unhideWhenUsed="0"/>
+    <w:lsdException w:name="Dark List Accent 1" w:semiHidden="0" w:uiPriority="70" w:unhideWhenUsed="0"/>
+    <w:lsdException w:name="Colorful Shading Accent 1" w:semiHidden="0" w:uiPriority="71" w:unhideWhenUsed="0"/>
+    <w:lsdException w:name="Colorful List Accent 1" w:semiHidden="0" w:uiPriority="72" w:unhideWhenUsed="0"/>
+    <w:lsdException w:name="Colorful Grid Accent 1" w:semiHidden="0" w:uiPriority="73" w:unhideWhenUsed="0"/>
+    <w:lsdException w:name="Light Shading Accent 2" w:semiHidden="0" w:uiPriority="60" w:unhideWhenUsed="0"/>
+    <w:lsdException w:name="Light List Accent 2" w:semiHidden="0" w:uiPriority="61" w:unhideWhenUsed="0"/>
+    <w:lsdException w:name="Light Grid Accent 2" w:semiHidden="0" w:uiPriority="62" w:unhideWhenUsed="0"/>
+    <w:lsdException w:name="Medium Shading 1 Accent 2" w:semiHidden="0" w:uiPriority="63" w:unhideWhenUsed="0"/>
+    <w:lsdException w:name="Medium Shading 2 Accent 2" w:semiHidden="0" w:uiPriority="64" w:unhideWhenUsed="0"/>
+    <w:lsdException w:name="Medium List 1 Accent 2" w:semiHidden="0" w:uiPriority="65" w:unhideWhenUsed="0"/>
+    <w:lsdException w:name="Medium List 2 Accent 2" w:semiHidden="0" w:uiPriority="66" w:unhideWhenUsed="0"/>
+    <w:lsdException w:name="Medium Grid 1 Accent 2" w:semiHidden="0" w:uiPriority="67" w:unhideWhenUsed="0"/>
+    <w:lsdException w:name="Medium Grid 2 Accent 2" w:semiHidden="0" w:uiPriority="68" w:unhideWhenUsed="0"/>
+    <w:lsdException w:name="Medium Grid 3 Accent 2" w:semiHidden="0" w:uiPriority="69" w:unhideWhenUsed="0"/>
+    <w:lsdException w:name="Dark List Accent 2" w:semiHidden="0" w:uiPriority="70" w:unhideWhenUsed="0"/>
+    <w:lsdException w:name="Colorful Shading Accent 2" w:semiHidden="0" w:uiPriority="71" w:unhideWhenUsed="0"/>
+    <w:lsdException w:name="Colorful List Accent 2" w:semiHidden="0" w:uiPriority="72" w:unhideWhenUsed="0"/>
+    <w:lsdException w:name="Colorful Grid Accent 2" w:semiHidden="0" w:uiPriority="73" w:unhideWhenUsed="0"/>
+    <w:lsdException w:name="Light Shading Accent 3" w:semiHidden="0" w:uiPriority="60" w:unhideWhenUsed="0"/>
+    <w:lsdException w:name="Light List Accent 3" w:semiHidden="0" w:uiPriority="61" w:unhideWhenUsed="0"/>
+    <w:lsdException w:name="Light Grid Accent 3" w:semiHidden="0" w:uiPriority="62" w:unhideWhenUsed="0"/>
+    <w:lsdException w:name="Medium Shading 1 Accent 3" w:semiHidden="0" w:uiPriority="63" w:unhideWhenUsed="0"/>
+    <w:lsdException w:name="Medium Shading 2 Accent 3" w:semiHidden="0" w:uiPriority="64" w:unhideWhenUsed="0"/>
+    <w:lsdException w:name="Medium List 1 Accent 3" w:semiHidden="0" w:uiPriority="65" w:unhideWhenUsed="0"/>
+    <w:lsdException w:name="Medium List 2 Accent 3" w:semiHidden="0" w:uiPriority="66" w:unhideWhenUsed="0"/>
+    <w:lsdException w:name="Medium Grid 1 Accent 3" w:semiHidden="0" w:uiPriority="67" w:unhideWhenUsed="0"/>
+    <w:lsdException w:name="Medium Grid 2 Accent 3" w:semiHidden="0" w:uiPriority="68" w:unhideWhenUsed="0"/>
+    <w:lsdException w:name="Medium Grid 3 Accent 3" w:semiHidden="0" w:uiPriority="69" w:unhideWhenUsed="0"/>
+    <w:lsdException w:name="Dark List Accent 3" w:semiHidden="0" w:uiPriority="70" w:unhideWhenUsed="0"/>
+    <w:lsdException w:name="Colorful Shading Accent 3" w:semiHidden="0" w:uiPriority="71" w:unhideWhenUsed="0"/>
+    <w:lsdException w:name="Colorful List Accent 3" w:semiHidden="0" w:uiPriority="72" w:unhideWhenUsed="0"/>
+    <w:lsdException w:name="Colorful Grid Accent 3" w:semiHidden="0" w:uiPriority="73" w:unhideWhenUsed="0"/>
+    <w:lsdException w:name="Light Shading Accent 4" w:semiHidden="0" w:uiPriority="60" w:unhideWhenUsed="0"/>
+    <w:lsdException w:name="Light List Accent 4" w:semiHidden="0" w:uiPriority="61" w:unhideWhenUsed="0"/>
+    <w:lsdException w:name="Light Grid Accent 4" w:semiHidden="0" w:uiPriority="62" w:unhideWhenUsed="0"/>
+    <w:lsdException w:name="Medium Shading 1 Accent 4" w:semiHidden="0" w:uiPriority="63" w:unhideWhenUsed="0"/>
+    <w:lsdException w:name="Medium Shading 2 Accent 4" w:semiHidden="0" w:uiPriority="64" w:unhideWhenUsed="0"/>
+    <w:lsdException w:name="Medium List 1 Accent 4" w:semiHidden="0" w:uiPriority="65" w:unhideWhenUsed="0"/>
+    <w:lsdException w:name="Medium List 2 Accent 4" w:semiHidden="0" w:uiPriority="66" w:unhideWhenUsed="0"/>
+    <w:lsdException w:name="Medium Grid 1 Accent 4" w:semiHidden="0" w:uiPriority="67" w:unhideWhenUsed="0"/>
+    <w:lsdException w:name="Medium Grid 2 Accent 4" w:semiHidden="0" w:uiPriority="68" w:unhideWhenUsed="0"/>
+    <w:lsdException w:name="Medium Grid 3 Accent 4" w:semiHidden="0" w:uiPriority="69" w:unhideWhenUsed="0"/>
+    <w:lsdException w:name="Dark List Accent 4" w:semiHidden="0" w:uiPriority="70" w:unhideWhenUsed="0"/>
+    <w:lsdException w:name="Colorful Shading Accent 4" w:semiHidden="0" w:uiPriority="71" w:unhideWhenUsed="0"/>
+    <w:lsdException w:name="Colorful List Accent 4" w:semiHidden="0" w:uiPriority="72" w:unhideWhenUsed="0"/>
+    <w:lsdException w:name="Colorful Grid Accent 4" w:semiHidden="0" w:uiPriority="73" w:unhideWhenUsed="0"/>
+    <w:lsdException w:name="Light Shading Accent 5" w:semiHidden="0" w:uiPriority="60" w:unhideWhenUsed="0"/>
+    <w:lsdException w:name="Light List Accent 5" w:semiHidden="0" w:uiPriority="61" w:unhideWhenUsed="0"/>
+    <w:lsdException w:name="Light Grid Accent 5" w:semiHidden="0" w:uiPriority="62" w:unhideWhenUsed="0"/>
+    <w:lsdException w:name="Medium Shading 1 Accent 5" w:semiHidden="0" w:uiPriority="63" w:unhideWhenUsed="0"/>
+    <w:lsdException w:name="Medium Shading 2 Accent 5" w:semiHidden="0" w:uiPriority="64" w:unhideWhenUsed="0"/>
+    <w:lsdException w:name="Medium List 1 Accent 5" w:semiHidden="0" w:uiPriority="65" w:unhideWhenUsed="0"/>
+    <w:lsdException w:name="Medium List 2 Accent 5" w:semiHidden="0" w:uiPriority="66" w:unhideWhenUsed="0"/>
+    <w:lsdException w:name="Medium Grid 1 Accent 5" w:semiHidden="0" w:uiPriority="67" w:unhideWhenUsed="0"/>
+    <w:lsdException w:name="Medium Grid 2 Accent 5" w:semiHidden="0" w:uiPriority="68" w:unhideWhenUsed="0"/>
+    <w:lsdException w:name="Medium Grid 3 Accent 5" w:semiHidden="0" w:uiPriority="69" w:unhideWhenUsed="0"/>
+    <w:lsdException w:name="Dark List Accent 5" w:semiHidden="0" w:uiPriority="70" w:unhideWhenUsed="0"/>
+    <w:lsdException w:name="Colorful Shading Accent 5" w:semiHidden="0" w:uiPriority="71" w:unhideWhenUsed="0"/>
+    <w:lsdException w:name="Colorful List Accent 5" w:semiHidden="0" w:uiPriority="72" w:unhideWhenUsed="0"/>
+    <w:lsdException w:name="Colorful Grid Accent 5" w:semiHidden="0" w:uiPriority="73" w:unhideWhenUsed="0"/>
+    <w:lsdException w:name="Light Shading Accent 6" w:semiHidden="0" w:uiPriority="60" w:unhideWhenUsed="0"/>
+    <w:lsdException w:name="Light List Accent 6" w:semiHidden="0" w:uiPriority="61" w:unhideWhenUsed="0"/>
+    <w:lsdException w:name="Light Grid Accent 6" w:semiHidden="0" w:uiPriority="62" w:unhideWhenUsed="0"/>
+    <w:lsdException w:name="Medium Shading 1 Accent 6" w:semiHidden="0" w:uiPriority="63" w:unhideWhenUsed="0"/>
+    <w:lsdException w:name="Medium Shading 2 Accent 6" w:semiHidden="0" w:uiPriority="64" w:unhideWhenUsed="0"/>
+    <w:lsdException w:name="Medium List 1 Accent 6" w:semiHidden="0" w:uiPriority="65" w:unhideWhenUsed="0"/>
+    <w:lsdException w:name="Medium List 2 Accent 6" w:semiHidden="0" w:uiPriority="66" w:unhideWhenUsed="0"/>
+    <w:lsdException w:name="Medium Grid 1 Accent 6" w:semiHidden="0" w:uiPriority="67" w:unhideWhenUsed="0"/>
+    <w:lsdException w:name="Medium Grid 2 Accent 6" w:semiHidden="0" w:uiPriority="68" w:unhideWhenUsed="0"/>
+    <w:lsdException w:name="Medium Grid 3 Accent 6" w:semiHidden="0" w:uiPriority="69" w:unhideWhenUsed="0"/>
+    <w:lsdException w:name="Dark List Accent 6" w:semiHidden="0" w:uiPriority="70" w:unhideWhenUsed="0"/>
+    <w:lsdException w:name="Colorful Shading Accent 6" w:semiHidden="0" w:uiPriority="71" w:unhideWhenUsed="0"/>
+    <w:lsdException w:name="Colorful List Accent 6" w:semiHidden="0" w:uiPriority="72" w:unhideWhenUsed="0"/>
+    <w:lsdException w:name="Colorful Grid Accent 6" w:semiHidden="0" w:uiPriority="73" w:unhideWhenUsed="0"/>
+    <w:lsdException w:name="Subtle Emphasis" w:semiHidden="0" w:uiPriority="19" w:unhideWhenUsed="0" w:qFormat="1"/>
+    <w:lsdException w:name="Intense Emphasis" w:semiHidden="0" w:uiPriority="21" w:unhideWhenUsed="0" w:qFormat="1"/>
+    <w:lsdException w:name="Subtle Reference" w:semiHidden="0" w:uiPriority="31" w:unhideWhenUsed="0" w:qFormat="1"/>
+    <w:lsdException w:name="Intense Reference" w:semiHidden="0" w:uiPriority="32" w:unhideWhenUsed="0" w:qFormat="1"/>
+    <w:lsdException w:name="Book Title" w:semiHidden="0" w:uiPriority="33" w:unhideWhenUsed="0" w:qFormat="1"/>
+    <w:lsdException w:name="Bibliography" w:uiPriority="37"/>
+    <w:lsdException w:name="TOC Heading" w:uiPriority="39" w:qFormat="1"/>
   </w:latentStyles>
   <w:style w:type="paragraph" w:default="1" w:styleId="Normal">
     <w:name w:val="Normal"/>
@@ -2817,10 +2853,240 @@
 </w:styles>
 </file>
 
+<file path=word/glossary/stylesWithEffects.xml><?xml version="1.0" encoding="utf-8"?>
+<w:styles xmlns:wpc="http://schemas.microsoft.com/office/word/2010/wordprocessingCanvas" xmlns:mo="http://schemas.microsoft.com/office/mac/office/2008/main" xmlns:mc="http://schemas.openxmlformats.org/markup-compatibility/2006" xmlns:mv="urn:schemas-microsoft-com:mac:vml" xmlns:o="urn:schemas-microsoft-com:office:office" xmlns:r="http://schemas.openxmlformats.org/officeDocument/2006/relationships" xmlns:m="http://schemas.openxmlformats.org/officeDocument/2006/math" xmlns:v="urn:schemas-microsoft-com:vml" xmlns:wp14="http://schemas.microsoft.com/office/word/2010/wordprocessingDrawing" xmlns:wp="http://schemas.openxmlformats.org/drawingml/2006/wordprocessingDrawing" xmlns:w10="urn:schemas-microsoft-com:office:word" xmlns:w="http://schemas.openxmlformats.org/wordprocessingml/2006/main" xmlns:w14="http://schemas.microsoft.com/office/word/2010/wordml" xmlns:wpg="http://schemas.microsoft.com/office/word/2010/wordprocessingGroup" xmlns:wpi="http://schemas.microsoft.com/office/word/2010/wordprocessingInk" xmlns:wne="http://schemas.microsoft.com/office/word/2006/wordml" xmlns:wps="http://schemas.microsoft.com/office/word/2010/wordprocessingShape" mc:Ignorable="w14 wp14">
+  <w:docDefaults>
+    <w:rPrDefault>
+      <w:rPr>
+        <w:rFonts w:asciiTheme="minorHAnsi" w:eastAsiaTheme="minorEastAsia" w:hAnsiTheme="minorHAnsi" w:cstheme="minorBidi"/>
+        <w:sz w:val="22"/>
+        <w:szCs w:val="22"/>
+        <w:lang w:val="en-GB" w:eastAsia="en-GB" w:bidi="ar-SA"/>
+      </w:rPr>
+    </w:rPrDefault>
+    <w:pPrDefault>
+      <w:pPr>
+        <w:spacing w:after="160" w:line="259" w:lineRule="auto"/>
+      </w:pPr>
+    </w:pPrDefault>
+  </w:docDefaults>
+  <w:latentStyles w:defLockedState="0" w:defUIPriority="99" w:defSemiHidden="1" w:defUnhideWhenUsed="1" w:defQFormat="0" w:count="276">
+    <w:lsdException w:name="Normal" w:semiHidden="0" w:uiPriority="0" w:unhideWhenUsed="0" w:qFormat="1"/>
+    <w:lsdException w:name="heading 1" w:semiHidden="0" w:uiPriority="9" w:unhideWhenUsed="0" w:qFormat="1"/>
+    <w:lsdException w:name="heading 2" w:uiPriority="9" w:qFormat="1"/>
+    <w:lsdException w:name="heading 3" w:uiPriority="9" w:qFormat="1"/>
+    <w:lsdException w:name="heading 4" w:uiPriority="9" w:qFormat="1"/>
+    <w:lsdException w:name="heading 5" w:uiPriority="9" w:qFormat="1"/>
+    <w:lsdException w:name="heading 6" w:uiPriority="9" w:qFormat="1"/>
+    <w:lsdException w:name="heading 7" w:uiPriority="9" w:qFormat="1"/>
+    <w:lsdException w:name="heading 8" w:uiPriority="9" w:qFormat="1"/>
+    <w:lsdException w:name="heading 9" w:uiPriority="9" w:qFormat="1"/>
+    <w:lsdException w:name="toc 1" w:uiPriority="39"/>
+    <w:lsdException w:name="toc 2" w:uiPriority="39"/>
+    <w:lsdException w:name="toc 3" w:uiPriority="39"/>
+    <w:lsdException w:name="toc 4" w:uiPriority="39"/>
+    <w:lsdException w:name="toc 5" w:uiPriority="39"/>
+    <w:lsdException w:name="toc 6" w:uiPriority="39"/>
+    <w:lsdException w:name="toc 7" w:uiPriority="39"/>
+    <w:lsdException w:name="toc 8" w:uiPriority="39"/>
+    <w:lsdException w:name="toc 9" w:uiPriority="39"/>
+    <w:lsdException w:name="caption" w:uiPriority="35" w:qFormat="1"/>
+    <w:lsdException w:name="Title" w:semiHidden="0" w:uiPriority="10" w:unhideWhenUsed="0" w:qFormat="1"/>
+    <w:lsdException w:name="Default Paragraph Font" w:uiPriority="1"/>
+    <w:lsdException w:name="Subtitle" w:semiHidden="0" w:uiPriority="11" w:unhideWhenUsed="0" w:qFormat="1"/>
+    <w:lsdException w:name="Strong" w:semiHidden="0" w:uiPriority="22" w:unhideWhenUsed="0" w:qFormat="1"/>
+    <w:lsdException w:name="Emphasis" w:semiHidden="0" w:uiPriority="20" w:unhideWhenUsed="0" w:qFormat="1"/>
+    <w:lsdException w:name="Table Grid" w:semiHidden="0" w:uiPriority="39" w:unhideWhenUsed="0"/>
+    <w:lsdException w:name="Note Level 1" w:semiHidden="0" w:unhideWhenUsed="0"/>
+    <w:lsdException w:name="Note Level 2" w:semiHidden="0" w:unhideWhenUsed="0"/>
+    <w:lsdException w:name="Note Level 3" w:semiHidden="0" w:unhideWhenUsed="0"/>
+    <w:lsdException w:name="Note Level 4" w:semiHidden="0" w:unhideWhenUsed="0"/>
+    <w:lsdException w:name="Note Level 5" w:semiHidden="0" w:unhideWhenUsed="0"/>
+    <w:lsdException w:name="Note Level 6" w:semiHidden="0" w:unhideWhenUsed="0"/>
+    <w:lsdException w:name="Note Level 7" w:semiHidden="0" w:unhideWhenUsed="0"/>
+    <w:lsdException w:name="Note Level 8" w:semiHidden="0" w:unhideWhenUsed="0"/>
+    <w:lsdException w:name="Note Level 9" w:semiHidden="0" w:unhideWhenUsed="0"/>
+    <w:lsdException w:name="Placeholder Text" w:unhideWhenUsed="0"/>
+    <w:lsdException w:name="No Spacing" w:semiHidden="0" w:uiPriority="1" w:unhideWhenUsed="0" w:qFormat="1"/>
+    <w:lsdException w:name="Light Shading" w:semiHidden="0" w:uiPriority="60" w:unhideWhenUsed="0"/>
+    <w:lsdException w:name="Light List" w:semiHidden="0" w:uiPriority="61" w:unhideWhenUsed="0"/>
+    <w:lsdException w:name="Light Grid" w:semiHidden="0" w:uiPriority="62" w:unhideWhenUsed="0"/>
+    <w:lsdException w:name="Medium Shading 1" w:semiHidden="0" w:uiPriority="63" w:unhideWhenUsed="0"/>
+    <w:lsdException w:name="Medium Shading 2" w:semiHidden="0" w:uiPriority="64" w:unhideWhenUsed="0"/>
+    <w:lsdException w:name="Medium List 1" w:semiHidden="0" w:uiPriority="65" w:unhideWhenUsed="0"/>
+    <w:lsdException w:name="Medium List 2" w:semiHidden="0" w:uiPriority="66" w:unhideWhenUsed="0"/>
+    <w:lsdException w:name="Medium Grid 1" w:semiHidden="0" w:uiPriority="67" w:unhideWhenUsed="0"/>
+    <w:lsdException w:name="Medium Grid 2" w:semiHidden="0" w:uiPriority="68" w:unhideWhenUsed="0"/>
+    <w:lsdException w:name="Medium Grid 3" w:semiHidden="0" w:uiPriority="69" w:unhideWhenUsed="0"/>
+    <w:lsdException w:name="Dark List" w:semiHidden="0" w:uiPriority="70" w:unhideWhenUsed="0"/>
+    <w:lsdException w:name="Colorful Shading" w:semiHidden="0" w:uiPriority="71" w:unhideWhenUsed="0"/>
+    <w:lsdException w:name="Colorful List" w:semiHidden="0" w:uiPriority="72" w:unhideWhenUsed="0"/>
+    <w:lsdException w:name="Colorful Grid" w:semiHidden="0" w:uiPriority="73" w:unhideWhenUsed="0"/>
+    <w:lsdException w:name="Light Shading Accent 1" w:semiHidden="0" w:uiPriority="60" w:unhideWhenUsed="0"/>
+    <w:lsdException w:name="Light List Accent 1" w:semiHidden="0" w:uiPriority="61" w:unhideWhenUsed="0"/>
+    <w:lsdException w:name="Light Grid Accent 1" w:semiHidden="0" w:uiPriority="62" w:unhideWhenUsed="0"/>
+    <w:lsdException w:name="Medium Shading 1 Accent 1" w:semiHidden="0" w:uiPriority="63" w:unhideWhenUsed="0"/>
+    <w:lsdException w:name="Medium Shading 2 Accent 1" w:semiHidden="0" w:uiPriority="64" w:unhideWhenUsed="0"/>
+    <w:lsdException w:name="Medium List 1 Accent 1" w:semiHidden="0" w:uiPriority="65" w:unhideWhenUsed="0"/>
+    <w:lsdException w:name="Revision" w:unhideWhenUsed="0"/>
+    <w:lsdException w:name="List Paragraph" w:semiHidden="0" w:uiPriority="34" w:unhideWhenUsed="0" w:qFormat="1"/>
+    <w:lsdException w:name="Quote" w:semiHidden="0" w:uiPriority="29" w:unhideWhenUsed="0" w:qFormat="1"/>
+    <w:lsdException w:name="Intense Quote" w:semiHidden="0" w:uiPriority="30" w:unhideWhenUsed="0" w:qFormat="1"/>
+    <w:lsdException w:name="Medium List 2 Accent 1" w:semiHidden="0" w:uiPriority="66" w:unhideWhenUsed="0"/>
+    <w:lsdException w:name="Medium Grid 1 Accent 1" w:semiHidden="0" w:uiPriority="67" w:unhideWhenUsed="0"/>
+    <w:lsdException w:name="Medium Grid 2 Accent 1" w:semiHidden="0" w:uiPriority="68" w:unhideWhenUsed="0"/>
+    <w:lsdException w:name="Medium Grid 3 Accent 1" w:semiHidden="0" w:uiPriority="69" w:unhideWhenUsed="0"/>
+    <w:lsdException w:name="Dark List Accent 1" w:semiHidden="0" w:uiPriority="70" w:unhideWhenUsed="0"/>
+    <w:lsdException w:name="Colorful Shading Accent 1" w:semiHidden="0" w:uiPriority="71" w:unhideWhenUsed="0"/>
+    <w:lsdException w:name="Colorful List Accent 1" w:semiHidden="0" w:uiPriority="72" w:unhideWhenUsed="0"/>
+    <w:lsdException w:name="Colorful Grid Accent 1" w:semiHidden="0" w:uiPriority="73" w:unhideWhenUsed="0"/>
+    <w:lsdException w:name="Light Shading Accent 2" w:semiHidden="0" w:uiPriority="60" w:unhideWhenUsed="0"/>
+    <w:lsdException w:name="Light List Accent 2" w:semiHidden="0" w:uiPriority="61" w:unhideWhenUsed="0"/>
+    <w:lsdException w:name="Light Grid Accent 2" w:semiHidden="0" w:uiPriority="62" w:unhideWhenUsed="0"/>
+    <w:lsdException w:name="Medium Shading 1 Accent 2" w:semiHidden="0" w:uiPriority="63" w:unhideWhenUsed="0"/>
+    <w:lsdException w:name="Medium Shading 2 Accent 2" w:semiHidden="0" w:uiPriority="64" w:unhideWhenUsed="0"/>
+    <w:lsdException w:name="Medium List 1 Accent 2" w:semiHidden="0" w:uiPriority="65" w:unhideWhenUsed="0"/>
+    <w:lsdException w:name="Medium List 2 Accent 2" w:semiHidden="0" w:uiPriority="66" w:unhideWhenUsed="0"/>
+    <w:lsdException w:name="Medium Grid 1 Accent 2" w:semiHidden="0" w:uiPriority="67" w:unhideWhenUsed="0"/>
+    <w:lsdException w:name="Medium Grid 2 Accent 2" w:semiHidden="0" w:uiPriority="68" w:unhideWhenUsed="0"/>
+    <w:lsdException w:name="Medium Grid 3 Accent 2" w:semiHidden="0" w:uiPriority="69" w:unhideWhenUsed="0"/>
+    <w:lsdException w:name="Dark List Accent 2" w:semiHidden="0" w:uiPriority="70" w:unhideWhenUsed="0"/>
+    <w:lsdException w:name="Colorful Shading Accent 2" w:semiHidden="0" w:uiPriority="71" w:unhideWhenUsed="0"/>
+    <w:lsdException w:name="Colorful List Accent 2" w:semiHidden="0" w:uiPriority="72" w:unhideWhenUsed="0"/>
+    <w:lsdException w:name="Colorful Grid Accent 2" w:semiHidden="0" w:uiPriority="73" w:unhideWhenUsed="0"/>
+    <w:lsdException w:name="Light Shading Accent 3" w:semiHidden="0" w:uiPriority="60" w:unhideWhenUsed="0"/>
+    <w:lsdException w:name="Light List Accent 3" w:semiHidden="0" w:uiPriority="61" w:unhideWhenUsed="0"/>
+    <w:lsdException w:name="Light Grid Accent 3" w:semiHidden="0" w:uiPriority="62" w:unhideWhenUsed="0"/>
+    <w:lsdException w:name="Medium Shading 1 Accent 3" w:semiHidden="0" w:uiPriority="63" w:unhideWhenUsed="0"/>
+    <w:lsdException w:name="Medium Shading 2 Accent 3" w:semiHidden="0" w:uiPriority="64" w:unhideWhenUsed="0"/>
+    <w:lsdException w:name="Medium List 1 Accent 3" w:semiHidden="0" w:uiPriority="65" w:unhideWhenUsed="0"/>
+    <w:lsdException w:name="Medium List 2 Accent 3" w:semiHidden="0" w:uiPriority="66" w:unhideWhenUsed="0"/>
+    <w:lsdException w:name="Medium Grid 1 Accent 3" w:semiHidden="0" w:uiPriority="67" w:unhideWhenUsed="0"/>
+    <w:lsdException w:name="Medium Grid 2 Accent 3" w:semiHidden="0" w:uiPriority="68" w:unhideWhenUsed="0"/>
+    <w:lsdException w:name="Medium Grid 3 Accent 3" w:semiHidden="0" w:uiPriority="69" w:unhideWhenUsed="0"/>
+    <w:lsdException w:name="Dark List Accent 3" w:semiHidden="0" w:uiPriority="70" w:unhideWhenUsed="0"/>
+    <w:lsdException w:name="Colorful Shading Accent 3" w:semiHidden="0" w:uiPriority="71" w:unhideWhenUsed="0"/>
+    <w:lsdException w:name="Colorful List Accent 3" w:semiHidden="0" w:uiPriority="72" w:unhideWhenUsed="0"/>
+    <w:lsdException w:name="Colorful Grid Accent 3" w:semiHidden="0" w:uiPriority="73" w:unhideWhenUsed="0"/>
+    <w:lsdException w:name="Light Shading Accent 4" w:semiHidden="0" w:uiPriority="60" w:unhideWhenUsed="0"/>
+    <w:lsdException w:name="Light List Accent 4" w:semiHidden="0" w:uiPriority="61" w:unhideWhenUsed="0"/>
+    <w:lsdException w:name="Light Grid Accent 4" w:semiHidden="0" w:uiPriority="62" w:unhideWhenUsed="0"/>
+    <w:lsdException w:name="Medium Shading 1 Accent 4" w:semiHidden="0" w:uiPriority="63" w:unhideWhenUsed="0"/>
+    <w:lsdException w:name="Medium Shading 2 Accent 4" w:semiHidden="0" w:uiPriority="64" w:unhideWhenUsed="0"/>
+    <w:lsdException w:name="Medium List 1 Accent 4" w:semiHidden="0" w:uiPriority="65" w:unhideWhenUsed="0"/>
+    <w:lsdException w:name="Medium List 2 Accent 4" w:semiHidden="0" w:uiPriority="66" w:unhideWhenUsed="0"/>
+    <w:lsdException w:name="Medium Grid 1 Accent 4" w:semiHidden="0" w:uiPriority="67" w:unhideWhenUsed="0"/>
+    <w:lsdException w:name="Medium Grid 2 Accent 4" w:semiHidden="0" w:uiPriority="68" w:unhideWhenUsed="0"/>
+    <w:lsdException w:name="Medium Grid 3 Accent 4" w:semiHidden="0" w:uiPriority="69" w:unhideWhenUsed="0"/>
+    <w:lsdException w:name="Dark List Accent 4" w:semiHidden="0" w:uiPriority="70" w:unhideWhenUsed="0"/>
+    <w:lsdException w:name="Colorful Shading Accent 4" w:semiHidden="0" w:uiPriority="71" w:unhideWhenUsed="0"/>
+    <w:lsdException w:name="Colorful List Accent 4" w:semiHidden="0" w:uiPriority="72" w:unhideWhenUsed="0"/>
+    <w:lsdException w:name="Colorful Grid Accent 4" w:semiHidden="0" w:uiPriority="73" w:unhideWhenUsed="0"/>
+    <w:lsdException w:name="Light Shading Accent 5" w:semiHidden="0" w:uiPriority="60" w:unhideWhenUsed="0"/>
+    <w:lsdException w:name="Light List Accent 5" w:semiHidden="0" w:uiPriority="61" w:unhideWhenUsed="0"/>
+    <w:lsdException w:name="Light Grid Accent 5" w:semiHidden="0" w:uiPriority="62" w:unhideWhenUsed="0"/>
+    <w:lsdException w:name="Medium Shading 1 Accent 5" w:semiHidden="0" w:uiPriority="63" w:unhideWhenUsed="0"/>
+    <w:lsdException w:name="Medium Shading 2 Accent 5" w:semiHidden="0" w:uiPriority="64" w:unhideWhenUsed="0"/>
+    <w:lsdException w:name="Medium List 1 Accent 5" w:semiHidden="0" w:uiPriority="65" w:unhideWhenUsed="0"/>
+    <w:lsdException w:name="Medium List 2 Accent 5" w:semiHidden="0" w:uiPriority="66" w:unhideWhenUsed="0"/>
+    <w:lsdException w:name="Medium Grid 1 Accent 5" w:semiHidden="0" w:uiPriority="67" w:unhideWhenUsed="0"/>
+    <w:lsdException w:name="Medium Grid 2 Accent 5" w:semiHidden="0" w:uiPriority="68" w:unhideWhenUsed="0"/>
+    <w:lsdException w:name="Medium Grid 3 Accent 5" w:semiHidden="0" w:uiPriority="69" w:unhideWhenUsed="0"/>
+    <w:lsdException w:name="Dark List Accent 5" w:semiHidden="0" w:uiPriority="70" w:unhideWhenUsed="0"/>
+    <w:lsdException w:name="Colorful Shading Accent 5" w:semiHidden="0" w:uiPriority="71" w:unhideWhenUsed="0"/>
+    <w:lsdException w:name="Colorful List Accent 5" w:semiHidden="0" w:uiPriority="72" w:unhideWhenUsed="0"/>
+    <w:lsdException w:name="Colorful Grid Accent 5" w:semiHidden="0" w:uiPriority="73" w:unhideWhenUsed="0"/>
+    <w:lsdException w:name="Light Shading Accent 6" w:semiHidden="0" w:uiPriority="60" w:unhideWhenUsed="0"/>
+    <w:lsdException w:name="Light List Accent 6" w:semiHidden="0" w:uiPriority="61" w:unhideWhenUsed="0"/>
+    <w:lsdException w:name="Light Grid Accent 6" w:semiHidden="0" w:uiPriority="62" w:unhideWhenUsed="0"/>
+    <w:lsdException w:name="Medium Shading 1 Accent 6" w:semiHidden="0" w:uiPriority="63" w:unhideWhenUsed="0"/>
+    <w:lsdException w:name="Medium Shading 2 Accent 6" w:semiHidden="0" w:uiPriority="64" w:unhideWhenUsed="0"/>
+    <w:lsdException w:name="Medium List 1 Accent 6" w:semiHidden="0" w:uiPriority="65" w:unhideWhenUsed="0"/>
+    <w:lsdException w:name="Medium List 2 Accent 6" w:semiHidden="0" w:uiPriority="66" w:unhideWhenUsed="0"/>
+    <w:lsdException w:name="Medium Grid 1 Accent 6" w:semiHidden="0" w:uiPriority="67" w:unhideWhenUsed="0"/>
+    <w:lsdException w:name="Medium Grid 2 Accent 6" w:semiHidden="0" w:uiPriority="68" w:unhideWhenUsed="0"/>
+    <w:lsdException w:name="Medium Grid 3 Accent 6" w:semiHidden="0" w:uiPriority="69" w:unhideWhenUsed="0"/>
+    <w:lsdException w:name="Dark List Accent 6" w:semiHidden="0" w:uiPriority="70" w:unhideWhenUsed="0"/>
+    <w:lsdException w:name="Colorful Shading Accent 6" w:semiHidden="0" w:uiPriority="71" w:unhideWhenUsed="0"/>
+    <w:lsdException w:name="Colorful List Accent 6" w:semiHidden="0" w:uiPriority="72" w:unhideWhenUsed="0"/>
+    <w:lsdException w:name="Colorful Grid Accent 6" w:semiHidden="0" w:uiPriority="73" w:unhideWhenUsed="0"/>
+    <w:lsdException w:name="Subtle Emphasis" w:semiHidden="0" w:uiPriority="19" w:unhideWhenUsed="0" w:qFormat="1"/>
+    <w:lsdException w:name="Intense Emphasis" w:semiHidden="0" w:uiPriority="21" w:unhideWhenUsed="0" w:qFormat="1"/>
+    <w:lsdException w:name="Subtle Reference" w:semiHidden="0" w:uiPriority="31" w:unhideWhenUsed="0" w:qFormat="1"/>
+    <w:lsdException w:name="Intense Reference" w:semiHidden="0" w:uiPriority="32" w:unhideWhenUsed="0" w:qFormat="1"/>
+    <w:lsdException w:name="Book Title" w:semiHidden="0" w:uiPriority="33" w:unhideWhenUsed="0" w:qFormat="1"/>
+    <w:lsdException w:name="Bibliography" w:uiPriority="37"/>
+    <w:lsdException w:name="TOC Heading" w:uiPriority="39" w:qFormat="1"/>
+  </w:latentStyles>
+  <w:style w:type="paragraph" w:default="1" w:styleId="Normal">
+    <w:name w:val="Normal"/>
+    <w:qFormat/>
+  </w:style>
+  <w:style w:type="character" w:default="1" w:styleId="DefaultParagraphFont">
+    <w:name w:val="Default Paragraph Font"/>
+    <w:uiPriority w:val="1"/>
+    <w:semiHidden/>
+    <w:unhideWhenUsed/>
+  </w:style>
+  <w:style w:type="table" w:default="1" w:styleId="TableNormal">
+    <w:name w:val="Normal Table"/>
+    <w:uiPriority w:val="99"/>
+    <w:semiHidden/>
+    <w:unhideWhenUsed/>
+    <w:tblPr>
+      <w:tblInd w:w="0" w:type="dxa"/>
+      <w:tblCellMar>
+        <w:top w:w="0" w:type="dxa"/>
+        <w:left w:w="108" w:type="dxa"/>
+        <w:bottom w:w="0" w:type="dxa"/>
+        <w:right w:w="108" w:type="dxa"/>
+      </w:tblCellMar>
+    </w:tblPr>
+  </w:style>
+  <w:style w:type="numbering" w:default="1" w:styleId="NoList">
+    <w:name w:val="No List"/>
+    <w:uiPriority w:val="99"/>
+    <w:semiHidden/>
+    <w:unhideWhenUsed/>
+  </w:style>
+  <w:style w:type="character" w:styleId="PlaceholderText">
+    <w:name w:val="Placeholder Text"/>
+    <w:basedOn w:val="DefaultParagraphFont"/>
+    <w:uiPriority w:val="99"/>
+    <w:semiHidden/>
+    <w:rsid w:val="002B4B49"/>
+    <w:rPr>
+      <w:color w:val="808080"/>
+    </w:rPr>
+  </w:style>
+  <w:style w:type="paragraph" w:customStyle="1" w:styleId="FF3EA1A6FE154178A692DE20D47CA5E4">
+    <w:name w:val="FF3EA1A6FE154178A692DE20D47CA5E4"/>
+    <w:rsid w:val="002B4B49"/>
+  </w:style>
+  <w:style w:type="paragraph" w:customStyle="1" w:styleId="7835AE12F96B4BEF839F90EB64B4158A">
+    <w:name w:val="7835AE12F96B4BEF839F90EB64B4158A"/>
+    <w:rsid w:val="002B4B49"/>
+  </w:style>
+  <w:style w:type="paragraph" w:customStyle="1" w:styleId="DDF8BDE3D52A4384841010CBF94C195C">
+    <w:name w:val="DDF8BDE3D52A4384841010CBF94C195C"/>
+    <w:rsid w:val="002B4B49"/>
+  </w:style>
+  <w:style w:type="paragraph" w:customStyle="1" w:styleId="E2F6D1B3360C4B5DA7932E5011907BF6">
+    <w:name w:val="E2F6D1B3360C4B5DA7932E5011907BF6"/>
+    <w:rsid w:val="002B4B49"/>
+  </w:style>
+  <w:style w:type="paragraph" w:customStyle="1" w:styleId="8FABB7891580435AB12E7B202981E81C">
+    <w:name w:val="8FABB7891580435AB12E7B202981E81C"/>
+    <w:rsid w:val="002B4B49"/>
+  </w:style>
+</w:styles>
+</file>
+
 <file path=word/glossary/webSettings.xml><?xml version="1.0" encoding="utf-8"?>
-<w:webSettings xmlns:mc="http://schemas.openxmlformats.org/markup-compatibility/2006" xmlns:r="http://schemas.openxmlformats.org/officeDocument/2006/relationships" xmlns:w="http://schemas.openxmlformats.org/wordprocessingml/2006/main" xmlns:w14="http://schemas.microsoft.com/office/word/2010/wordml" xmlns:w15="http://schemas.microsoft.com/office/word/2012/wordml" mc:Ignorable="w14 w15">
+<w:webSettings xmlns:mc="http://schemas.openxmlformats.org/markup-compatibility/2006" xmlns:r="http://schemas.openxmlformats.org/officeDocument/2006/relationships" xmlns:w="http://schemas.openxmlformats.org/wordprocessingml/2006/main" xmlns:w14="http://schemas.microsoft.com/office/word/2010/wordml" mc:Ignorable="w14">
   <w:optimizeForBrowser/>
   <w:allowPNG/>
+  <w:doNotSaveAsSingleFile/>
 </w:webSettings>
 </file>
 

</xml_diff>